<commit_message>
fix some wording issue in test case
</commit_message>
<xml_diff>
--- a/Documentation/Test case/Test case.docx
+++ b/Documentation/Test case/Test case.docx
@@ -266,12 +266,6 @@
             <w:pPr>
               <w:cnfStyle w:val="000000000000" w:firstRow="0" w:lastRow="0" w:firstColumn="0" w:lastColumn="0" w:oddVBand="0" w:evenVBand="0" w:oddHBand="0" w:evenHBand="0" w:firstRowFirstColumn="0" w:firstRowLastColumn="0" w:lastRowFirstColumn="0" w:lastRowLastColumn="0"/>
             </w:pPr>
-            <w:r>
-              <w:t xml:space="preserve">Enters wrong login </w:t>
-            </w:r>
-            <w:r>
-              <w:t>information</w:t>
-            </w:r>
           </w:p>
         </w:tc>
         <w:tc>
@@ -282,20 +276,6 @@
             <w:pPr>
               <w:cnfStyle w:val="000000000000" w:firstRow="0" w:lastRow="0" w:firstColumn="0" w:lastColumn="0" w:oddVBand="0" w:evenVBand="0" w:oddHBand="0" w:evenHBand="0" w:firstRowFirstColumn="0" w:firstRowLastColumn="0" w:lastRowFirstColumn="0" w:lastRowLastColumn="0"/>
             </w:pPr>
-            <w:r>
-              <w:t>Username:</w:t>
-            </w:r>
-            <w:r>
-              <w:t xml:space="preserve"> random</w:t>
-            </w:r>
-          </w:p>
-          <w:p>
-            <w:pPr>
-              <w:cnfStyle w:val="000000000000" w:firstRow="0" w:lastRow="0" w:firstColumn="0" w:lastColumn="0" w:oddVBand="0" w:evenVBand="0" w:oddHBand="0" w:evenHBand="0" w:firstRowFirstColumn="0" w:firstRowLastColumn="0" w:lastRowFirstColumn="0" w:lastRowLastColumn="0"/>
-            </w:pPr>
-            <w:r>
-              <w:t>Password:1234</w:t>
-            </w:r>
           </w:p>
         </w:tc>
         <w:tc>

</xml_diff>

<commit_message>
add some information in test case and fix some things
</commit_message>
<xml_diff>
--- a/Documentation/Test case/Test case.docx
+++ b/Documentation/Test case/Test case.docx
@@ -1,6 +1,6 @@
 
 <file path=word/document.xml><?xml version="1.0" encoding="utf-8"?>
-<w:document xmlns:wpc="http://schemas.microsoft.com/office/word/2010/wordprocessingCanvas" xmlns:cx="http://schemas.microsoft.com/office/drawing/2014/chartex" xmlns:cx1="http://schemas.microsoft.com/office/drawing/2015/9/8/chartex" xmlns:mc="http://schemas.openxmlformats.org/markup-compatibility/2006" xmlns:o="urn:schemas-microsoft-com:office:office" xmlns:r="http://schemas.openxmlformats.org/officeDocument/2006/relationships" xmlns:m="http://schemas.openxmlformats.org/officeDocument/2006/math" xmlns:v="urn:schemas-microsoft-com:vml" xmlns:wp14="http://schemas.microsoft.com/office/word/2010/wordprocessingDrawing" xmlns:wp="http://schemas.openxmlformats.org/drawingml/2006/wordprocessingDrawing" xmlns:w10="urn:schemas-microsoft-com:office:word" xmlns:w="http://schemas.openxmlformats.org/wordprocessingml/2006/main" xmlns:w14="http://schemas.microsoft.com/office/word/2010/wordml" xmlns:w15="http://schemas.microsoft.com/office/word/2012/wordml" xmlns:w16se="http://schemas.microsoft.com/office/word/2015/wordml/symex" xmlns:wpg="http://schemas.microsoft.com/office/word/2010/wordprocessingGroup" xmlns:wpi="http://schemas.microsoft.com/office/word/2010/wordprocessingInk" xmlns:wne="http://schemas.microsoft.com/office/word/2006/wordml" xmlns:wps="http://schemas.microsoft.com/office/word/2010/wordprocessingShape" mc:Ignorable="w14 w15 w16se wp14">
+<w:document xmlns:wpc="http://schemas.microsoft.com/office/word/2010/wordprocessingCanvas" xmlns:cx="http://schemas.microsoft.com/office/drawing/2014/chartex" xmlns:cx1="http://schemas.microsoft.com/office/drawing/2015/9/8/chartex" xmlns:cx2="http://schemas.microsoft.com/office/drawing/2015/10/21/chartex" xmlns:cx3="http://schemas.microsoft.com/office/drawing/2016/5/9/chartex" xmlns:cx4="http://schemas.microsoft.com/office/drawing/2016/5/10/chartex" xmlns:cx5="http://schemas.microsoft.com/office/drawing/2016/5/11/chartex" xmlns:cx6="http://schemas.microsoft.com/office/drawing/2016/5/12/chartex" xmlns:cx7="http://schemas.microsoft.com/office/drawing/2016/5/13/chartex" xmlns:cx8="http://schemas.microsoft.com/office/drawing/2016/5/14/chartex" xmlns:mc="http://schemas.openxmlformats.org/markup-compatibility/2006" xmlns:aink="http://schemas.microsoft.com/office/drawing/2016/ink" xmlns:am3d="http://schemas.microsoft.com/office/drawing/2017/model3d" xmlns:o="urn:schemas-microsoft-com:office:office" xmlns:r="http://schemas.openxmlformats.org/officeDocument/2006/relationships" xmlns:m="http://schemas.openxmlformats.org/officeDocument/2006/math" xmlns:v="urn:schemas-microsoft-com:vml" xmlns:wp14="http://schemas.microsoft.com/office/word/2010/wordprocessingDrawing" xmlns:wp="http://schemas.openxmlformats.org/drawingml/2006/wordprocessingDrawing" xmlns:w10="urn:schemas-microsoft-com:office:word" xmlns:w="http://schemas.openxmlformats.org/wordprocessingml/2006/main" xmlns:w14="http://schemas.microsoft.com/office/word/2010/wordml" xmlns:w15="http://schemas.microsoft.com/office/word/2012/wordml" xmlns:w16cex="http://schemas.microsoft.com/office/word/2018/wordml/cex" xmlns:w16cid="http://schemas.microsoft.com/office/word/2016/wordml/cid" xmlns:w16="http://schemas.microsoft.com/office/word/2018/wordml" xmlns:w16se="http://schemas.microsoft.com/office/word/2015/wordml/symex" xmlns:wpg="http://schemas.microsoft.com/office/word/2010/wordprocessingGroup" xmlns:wpi="http://schemas.microsoft.com/office/word/2010/wordprocessingInk" xmlns:wne="http://schemas.microsoft.com/office/word/2006/wordml" xmlns:wps="http://schemas.microsoft.com/office/word/2010/wordprocessingShape" mc:Ignorable="w14 w15 w16se w16cid w16 w16cex wp14">
   <w:body>
     <w:p>
       <w:pPr>
@@ -17,11 +17,11 @@
         <w:tblLook w:val="04A0" w:firstRow="1" w:lastRow="0" w:firstColumn="1" w:lastColumn="0" w:noHBand="0" w:noVBand="1"/>
       </w:tblPr>
       <w:tblGrid>
-        <w:gridCol w:w="1527"/>
+        <w:gridCol w:w="1528"/>
         <w:gridCol w:w="1530"/>
         <w:gridCol w:w="1554"/>
-        <w:gridCol w:w="1559"/>
-        <w:gridCol w:w="1552"/>
+        <w:gridCol w:w="1555"/>
+        <w:gridCol w:w="1555"/>
         <w:gridCol w:w="1674"/>
       </w:tblGrid>
       <w:tr>
@@ -31,7 +31,7 @@
         <w:tc>
           <w:tcPr>
             <w:cnfStyle w:val="001000000000" w:firstRow="0" w:lastRow="0" w:firstColumn="1" w:lastColumn="0" w:oddVBand="0" w:evenVBand="0" w:oddHBand="0" w:evenHBand="0" w:firstRowFirstColumn="0" w:firstRowLastColumn="0" w:lastRowFirstColumn="0" w:lastRowLastColumn="0"/>
-            <w:tcW w:w="1527" w:type="dxa"/>
+            <w:tcW w:w="1528" w:type="dxa"/>
           </w:tcPr>
           <w:p>
             <w:pPr>
@@ -72,7 +72,7 @@
         </w:tc>
         <w:tc>
           <w:tcPr>
-            <w:tcW w:w="1559" w:type="dxa"/>
+            <w:tcW w:w="1555" w:type="dxa"/>
           </w:tcPr>
           <w:p>
             <w:pPr>
@@ -86,7 +86,7 @@
         </w:tc>
         <w:tc>
           <w:tcPr>
-            <w:tcW w:w="1552" w:type="dxa"/>
+            <w:tcW w:w="1555" w:type="dxa"/>
           </w:tcPr>
           <w:p>
             <w:pPr>
@@ -120,7 +120,7 @@
         <w:tc>
           <w:tcPr>
             <w:cnfStyle w:val="001000000000" w:firstRow="0" w:lastRow="0" w:firstColumn="1" w:lastColumn="0" w:oddVBand="0" w:evenVBand="0" w:oddHBand="0" w:evenHBand="0" w:firstRowFirstColumn="0" w:firstRowLastColumn="0" w:lastRowFirstColumn="0" w:lastRowLastColumn="0"/>
-            <w:tcW w:w="1527" w:type="dxa"/>
+            <w:tcW w:w="1528" w:type="dxa"/>
           </w:tcPr>
           <w:p>
             <w:r>
@@ -159,7 +159,7 @@
         </w:tc>
         <w:tc>
           <w:tcPr>
-            <w:tcW w:w="1559" w:type="dxa"/>
+            <w:tcW w:w="1555" w:type="dxa"/>
           </w:tcPr>
           <w:p>
             <w:pPr>
@@ -172,7 +172,7 @@
         </w:tc>
         <w:tc>
           <w:tcPr>
-            <w:tcW w:w="1552" w:type="dxa"/>
+            <w:tcW w:w="1555" w:type="dxa"/>
           </w:tcPr>
           <w:p>
             <w:pPr>
@@ -218,7 +218,7 @@
         <w:tc>
           <w:tcPr>
             <w:cnfStyle w:val="001000000000" w:firstRow="0" w:lastRow="0" w:firstColumn="1" w:lastColumn="0" w:oddVBand="0" w:evenVBand="0" w:oddHBand="0" w:evenHBand="0" w:firstRowFirstColumn="0" w:firstRowLastColumn="0" w:lastRowFirstColumn="0" w:lastRowLastColumn="0"/>
-            <w:tcW w:w="1527" w:type="dxa"/>
+            <w:tcW w:w="1528" w:type="dxa"/>
           </w:tcPr>
           <w:p>
             <w:r>
@@ -260,17 +260,17 @@
         </w:tc>
         <w:tc>
           <w:tcPr>
-            <w:tcW w:w="1559" w:type="dxa"/>
-          </w:tcPr>
-          <w:p>
-            <w:pPr>
-              <w:cnfStyle w:val="000000000000" w:firstRow="0" w:lastRow="0" w:firstColumn="0" w:lastColumn="0" w:oddVBand="0" w:evenVBand="0" w:oddHBand="0" w:evenHBand="0" w:firstRowFirstColumn="0" w:firstRowLastColumn="0" w:lastRowFirstColumn="0" w:lastRowLastColumn="0"/>
-            </w:pPr>
-          </w:p>
-        </w:tc>
-        <w:tc>
-          <w:tcPr>
-            <w:tcW w:w="1552" w:type="dxa"/>
+            <w:tcW w:w="1555" w:type="dxa"/>
+          </w:tcPr>
+          <w:p>
+            <w:pPr>
+              <w:cnfStyle w:val="000000000000" w:firstRow="0" w:lastRow="0" w:firstColumn="0" w:lastColumn="0" w:oddVBand="0" w:evenVBand="0" w:oddHBand="0" w:evenHBand="0" w:firstRowFirstColumn="0" w:firstRowLastColumn="0" w:lastRowFirstColumn="0" w:lastRowLastColumn="0"/>
+            </w:pPr>
+          </w:p>
+        </w:tc>
+        <w:tc>
+          <w:tcPr>
+            <w:tcW w:w="1555" w:type="dxa"/>
           </w:tcPr>
           <w:p>
             <w:pPr>
@@ -320,7 +320,7 @@
         <w:tc>
           <w:tcPr>
             <w:cnfStyle w:val="001000000000" w:firstRow="0" w:lastRow="0" w:firstColumn="1" w:lastColumn="0" w:oddVBand="0" w:evenVBand="0" w:oddHBand="0" w:evenHBand="0" w:firstRowFirstColumn="0" w:firstRowLastColumn="0" w:lastRowFirstColumn="0" w:lastRowLastColumn="0"/>
-            <w:tcW w:w="1527" w:type="dxa"/>
+            <w:tcW w:w="1528" w:type="dxa"/>
           </w:tcPr>
           <w:p>
             <w:r>
@@ -356,20 +356,29 @@
         </w:tc>
         <w:tc>
           <w:tcPr>
-            <w:tcW w:w="1559" w:type="dxa"/>
-          </w:tcPr>
-          <w:p>
-            <w:pPr>
-              <w:cnfStyle w:val="000000100000" w:firstRow="0" w:lastRow="0" w:firstColumn="0" w:lastColumn="0" w:oddVBand="0" w:evenVBand="0" w:oddHBand="1" w:evenHBand="0" w:firstRowFirstColumn="0" w:firstRowLastColumn="0" w:lastRowFirstColumn="0" w:lastRowLastColumn="0"/>
-            </w:pPr>
-            <w:r>
-              <w:t>The user has to be logged as an administrator</w:t>
-            </w:r>
-          </w:p>
-        </w:tc>
-        <w:tc>
-          <w:tcPr>
-            <w:tcW w:w="1552" w:type="dxa"/>
+            <w:tcW w:w="1555" w:type="dxa"/>
+          </w:tcPr>
+          <w:p>
+            <w:pPr>
+              <w:cnfStyle w:val="000000100000" w:firstRow="0" w:lastRow="0" w:firstColumn="0" w:lastColumn="0" w:oddVBand="0" w:evenVBand="0" w:oddHBand="1" w:evenHBand="0" w:firstRowFirstColumn="0" w:firstRowLastColumn="0" w:lastRowFirstColumn="0" w:lastRowLastColumn="0"/>
+            </w:pPr>
+            <w:r>
+              <w:t xml:space="preserve">The user </w:t>
+            </w:r>
+            <w:r>
+              <w:t>must</w:t>
+            </w:r>
+            <w:r>
+              <w:t xml:space="preserve"> be logged as </w:t>
+            </w:r>
+            <w:r>
+              <w:t>HR admin</w:t>
+            </w:r>
+          </w:p>
+        </w:tc>
+        <w:tc>
+          <w:tcPr>
+            <w:tcW w:w="1555" w:type="dxa"/>
           </w:tcPr>
           <w:p>
             <w:pPr>
@@ -398,7 +407,7 @@
         <w:tc>
           <w:tcPr>
             <w:cnfStyle w:val="001000000000" w:firstRow="0" w:lastRow="0" w:firstColumn="1" w:lastColumn="0" w:oddVBand="0" w:evenVBand="0" w:oddHBand="0" w:evenHBand="0" w:firstRowFirstColumn="0" w:firstRowLastColumn="0" w:lastRowFirstColumn="0" w:lastRowLastColumn="0"/>
-            <w:tcW w:w="1527" w:type="dxa"/>
+            <w:tcW w:w="1528" w:type="dxa"/>
           </w:tcPr>
           <w:p>
             <w:r>
@@ -415,7 +424,7 @@
               <w:cnfStyle w:val="000000000000" w:firstRow="0" w:lastRow="0" w:firstColumn="0" w:lastColumn="0" w:oddVBand="0" w:evenVBand="0" w:oddHBand="0" w:evenHBand="0" w:firstRowFirstColumn="0" w:firstRowLastColumn="0" w:lastRowFirstColumn="0" w:lastRowLastColumn="0"/>
             </w:pPr>
             <w:r>
-              <w:t>UC-03</w:t>
+              <w:t>UC-02</w:t>
             </w:r>
           </w:p>
         </w:tc>
@@ -427,24 +436,43 @@
             <w:pPr>
               <w:cnfStyle w:val="000000000000" w:firstRow="0" w:lastRow="0" w:firstColumn="0" w:lastColumn="0" w:oddVBand="0" w:evenVBand="0" w:oddHBand="0" w:evenHBand="0" w:firstRowFirstColumn="0" w:firstRowLastColumn="0" w:lastRowFirstColumn="0" w:lastRowLastColumn="0"/>
             </w:pPr>
-            <w:r>
-              <w:t>Remove employee</w:t>
-            </w:r>
-          </w:p>
-        </w:tc>
-        <w:tc>
-          <w:tcPr>
-            <w:tcW w:w="1559" w:type="dxa"/>
-          </w:tcPr>
-          <w:p>
-            <w:pPr>
-              <w:cnfStyle w:val="000000000000" w:firstRow="0" w:lastRow="0" w:firstColumn="0" w:lastColumn="0" w:oddVBand="0" w:evenVBand="0" w:oddHBand="0" w:evenHBand="0" w:firstRowFirstColumn="0" w:firstRowLastColumn="0" w:lastRowFirstColumn="0" w:lastRowLastColumn="0"/>
-            </w:pPr>
-          </w:p>
-        </w:tc>
-        <w:tc>
-          <w:tcPr>
-            <w:tcW w:w="1552" w:type="dxa"/>
+          </w:p>
+        </w:tc>
+        <w:tc>
+          <w:tcPr>
+            <w:tcW w:w="1555" w:type="dxa"/>
+          </w:tcPr>
+          <w:p>
+            <w:pPr>
+              <w:cnfStyle w:val="000000000000" w:firstRow="0" w:lastRow="0" w:firstColumn="0" w:lastColumn="0" w:oddVBand="0" w:evenVBand="0" w:oddHBand="0" w:evenHBand="0" w:firstRowFirstColumn="0" w:firstRowLastColumn="0" w:lastRowFirstColumn="0" w:lastRowLastColumn="0"/>
+            </w:pPr>
+            <w:r>
+              <w:t>-HR admin.</w:t>
+            </w:r>
+          </w:p>
+          <w:p>
+            <w:pPr>
+              <w:cnfStyle w:val="000000000000" w:firstRow="0" w:lastRow="0" w:firstColumn="0" w:lastColumn="0" w:oddVBand="0" w:evenVBand="0" w:oddHBand="0" w:evenHBand="0" w:firstRowFirstColumn="0" w:firstRowLastColumn="0" w:lastRowFirstColumn="0" w:lastRowLastColumn="0"/>
+            </w:pPr>
+            <w:r>
+              <w:t>-</w:t>
+            </w:r>
+            <w:r>
+              <w:t xml:space="preserve">Some information </w:t>
+            </w:r>
+          </w:p>
+          <w:p>
+            <w:pPr>
+              <w:cnfStyle w:val="000000000000" w:firstRow="0" w:lastRow="0" w:firstColumn="0" w:lastColumn="0" w:oddVBand="0" w:evenVBand="0" w:oddHBand="0" w:evenHBand="0" w:firstRowFirstColumn="0" w:firstRowLastColumn="0" w:lastRowFirstColumn="0" w:lastRowLastColumn="0"/>
+            </w:pPr>
+            <w:r>
+              <w:t>Hasn’t been filled in</w:t>
+            </w:r>
+          </w:p>
+        </w:tc>
+        <w:tc>
+          <w:tcPr>
+            <w:tcW w:w="1555" w:type="dxa"/>
           </w:tcPr>
           <w:p>
             <w:pPr>
@@ -459,7 +487,34 @@
           <w:p>
             <w:pPr>
               <w:cnfStyle w:val="000000000000" w:firstRow="0" w:lastRow="0" w:firstColumn="0" w:lastColumn="0" w:oddVBand="0" w:evenVBand="0" w:oddHBand="0" w:evenHBand="0" w:firstRowFirstColumn="0" w:firstRowLastColumn="0" w:lastRowFirstColumn="0" w:lastRowLastColumn="0"/>
-            </w:pPr>
+              <w:rPr>
+                <w:rStyle w:val="None"/>
+              </w:rPr>
+            </w:pPr>
+            <w:r>
+              <w:rPr>
+                <w:rStyle w:val="None"/>
+              </w:rPr>
+              <w:t xml:space="preserve">System </w:t>
+            </w:r>
+            <w:r>
+              <w:rPr>
+                <w:rStyle w:val="None"/>
+              </w:rPr>
+              <w:t>displays</w:t>
+            </w:r>
+            <w:r>
+              <w:rPr>
+                <w:rStyle w:val="None"/>
+              </w:rPr>
+              <w:t xml:space="preserve"> a message with </w:t>
+            </w:r>
+            <w:r>
+              <w:rPr>
+                <w:rStyle w:val="None"/>
+              </w:rPr>
+              <w:t>please fill in with a correct format</w:t>
+            </w:r>
           </w:p>
         </w:tc>
       </w:tr>
@@ -470,7 +525,7 @@
         <w:tc>
           <w:tcPr>
             <w:cnfStyle w:val="001000000000" w:firstRow="0" w:lastRow="0" w:firstColumn="1" w:lastColumn="0" w:oddVBand="0" w:evenVBand="0" w:oddHBand="0" w:evenHBand="0" w:firstRowFirstColumn="0" w:firstRowLastColumn="0" w:lastRowFirstColumn="0" w:lastRowLastColumn="0"/>
-            <w:tcW w:w="1527" w:type="dxa"/>
+            <w:tcW w:w="1528" w:type="dxa"/>
           </w:tcPr>
           <w:p>
             <w:r>
@@ -487,7 +542,7 @@
               <w:cnfStyle w:val="000000100000" w:firstRow="0" w:lastRow="0" w:firstColumn="0" w:lastColumn="0" w:oddVBand="0" w:evenVBand="0" w:oddHBand="1" w:evenHBand="0" w:firstRowFirstColumn="0" w:firstRowLastColumn="0" w:lastRowFirstColumn="0" w:lastRowLastColumn="0"/>
             </w:pPr>
             <w:r>
-              <w:t>UC-03.1</w:t>
+              <w:t>UC-02</w:t>
             </w:r>
           </w:p>
         </w:tc>
@@ -500,28 +555,48 @@
               <w:cnfStyle w:val="000000100000" w:firstRow="0" w:lastRow="0" w:firstColumn="0" w:lastColumn="0" w:oddVBand="0" w:evenVBand="0" w:oddHBand="1" w:evenHBand="0" w:firstRowFirstColumn="0" w:firstRowLastColumn="0" w:lastRowFirstColumn="0" w:lastRowLastColumn="0"/>
             </w:pPr>
             <w:r>
-              <w:t>Change employee contract</w:t>
-            </w:r>
-          </w:p>
-        </w:tc>
-        <w:tc>
-          <w:tcPr>
-            <w:tcW w:w="1559" w:type="dxa"/>
-          </w:tcPr>
-          <w:p>
-            <w:pPr>
-              <w:cnfStyle w:val="000000100000" w:firstRow="0" w:lastRow="0" w:firstColumn="0" w:lastColumn="0" w:oddVBand="0" w:evenVBand="0" w:oddHBand="1" w:evenHBand="0" w:firstRowFirstColumn="0" w:firstRowLastColumn="0" w:lastRowFirstColumn="0" w:lastRowLastColumn="0"/>
-            </w:pPr>
-          </w:p>
-        </w:tc>
-        <w:tc>
-          <w:tcPr>
-            <w:tcW w:w="1552" w:type="dxa"/>
-          </w:tcPr>
-          <w:p>
-            <w:pPr>
-              <w:cnfStyle w:val="000000100000" w:firstRow="0" w:lastRow="0" w:firstColumn="0" w:lastColumn="0" w:oddVBand="0" w:evenVBand="0" w:oddHBand="1" w:evenHBand="0" w:firstRowFirstColumn="0" w:firstRowLastColumn="0" w:lastRowFirstColumn="0" w:lastRowLastColumn="0"/>
-            </w:pPr>
+              <w:t>Same bsn</w:t>
+            </w:r>
+          </w:p>
+        </w:tc>
+        <w:tc>
+          <w:tcPr>
+            <w:tcW w:w="1555" w:type="dxa"/>
+          </w:tcPr>
+          <w:p>
+            <w:pPr>
+              <w:cnfStyle w:val="000000100000" w:firstRow="0" w:lastRow="0" w:firstColumn="0" w:lastColumn="0" w:oddVBand="0" w:evenVBand="0" w:oddHBand="1" w:evenHBand="0" w:firstRowFirstColumn="0" w:firstRowLastColumn="0" w:lastRowFirstColumn="0" w:lastRowLastColumn="0"/>
+            </w:pPr>
+            <w:r>
+              <w:t>-HR admin.</w:t>
+            </w:r>
+          </w:p>
+          <w:p>
+            <w:pPr>
+              <w:cnfStyle w:val="000000100000" w:firstRow="0" w:lastRow="0" w:firstColumn="0" w:lastColumn="0" w:oddVBand="0" w:evenVBand="0" w:oddHBand="1" w:evenHBand="0" w:firstRowFirstColumn="0" w:firstRowLastColumn="0" w:lastRowFirstColumn="0" w:lastRowLastColumn="0"/>
+            </w:pPr>
+            <w:r>
+              <w:t>-</w:t>
+            </w:r>
+            <w:r>
+              <w:t>Fill the same bsn number that alrea</w:t>
+            </w:r>
+            <w:r>
+              <w:t>dy exist</w:t>
+            </w:r>
+          </w:p>
+        </w:tc>
+        <w:tc>
+          <w:tcPr>
+            <w:tcW w:w="1555" w:type="dxa"/>
+          </w:tcPr>
+          <w:p>
+            <w:pPr>
+              <w:cnfStyle w:val="000000100000" w:firstRow="0" w:lastRow="0" w:firstColumn="0" w:lastColumn="0" w:oddVBand="0" w:evenVBand="0" w:oddHBand="1" w:evenHBand="0" w:firstRowFirstColumn="0" w:firstRowLastColumn="0" w:lastRowFirstColumn="0" w:lastRowLastColumn="0"/>
+            </w:pPr>
+            <w:r>
+              <w:t>Bsn: 2653652</w:t>
+            </w:r>
           </w:p>
         </w:tc>
         <w:tc>
@@ -531,12 +606,33 @@
           <w:p>
             <w:pPr>
               <w:cnfStyle w:val="000000100000" w:firstRow="0" w:lastRow="0" w:firstColumn="0" w:lastColumn="0" w:oddVBand="0" w:evenVBand="0" w:oddHBand="1" w:evenHBand="0" w:firstRowFirstColumn="0" w:firstRowLastColumn="0" w:lastRowFirstColumn="0" w:lastRowLastColumn="0"/>
-            </w:pPr>
-            <w:r>
-              <w:t>S</w:t>
-            </w:r>
-            <w:r>
-              <w:t>ystem changes the contract type of the selected employee</w:t>
+              <w:rPr>
+                <w:rStyle w:val="None"/>
+              </w:rPr>
+            </w:pPr>
+            <w:r>
+              <w:rPr>
+                <w:rStyle w:val="None"/>
+              </w:rPr>
+              <w:t xml:space="preserve">System displays a message </w:t>
+            </w:r>
+            <w:r>
+              <w:rPr>
+                <w:rStyle w:val="None"/>
+              </w:rPr>
+              <w:t xml:space="preserve">that, </w:t>
+            </w:r>
+            <w:r>
+              <w:rPr>
+                <w:rStyle w:val="None"/>
+              </w:rPr>
+              <w:t>this</w:t>
+            </w:r>
+            <w:r>
+              <w:rPr>
+                <w:rStyle w:val="None"/>
+              </w:rPr>
+              <w:t xml:space="preserve"> bsn already exist</w:t>
             </w:r>
           </w:p>
         </w:tc>
@@ -545,11 +641,14 @@
         <w:tc>
           <w:tcPr>
             <w:cnfStyle w:val="001000000000" w:firstRow="0" w:lastRow="0" w:firstColumn="1" w:lastColumn="0" w:oddVBand="0" w:evenVBand="0" w:oddHBand="0" w:evenHBand="0" w:firstRowFirstColumn="0" w:firstRowLastColumn="0" w:lastRowFirstColumn="0" w:lastRowLastColumn="0"/>
-            <w:tcW w:w="1527" w:type="dxa"/>
-          </w:tcPr>
-          <w:p>
-            <w:r>
-              <w:t>TC-06</w:t>
+            <w:tcW w:w="1528" w:type="dxa"/>
+          </w:tcPr>
+          <w:p>
+            <w:r>
+              <w:t>TC-0</w:t>
+            </w:r>
+            <w:r>
+              <w:t>6</w:t>
             </w:r>
           </w:p>
         </w:tc>
@@ -562,7 +661,7 @@
               <w:cnfStyle w:val="000000000000" w:firstRow="0" w:lastRow="0" w:firstColumn="0" w:lastColumn="0" w:oddVBand="0" w:evenVBand="0" w:oddHBand="0" w:evenHBand="0" w:firstRowFirstColumn="0" w:firstRowLastColumn="0" w:lastRowFirstColumn="0" w:lastRowLastColumn="0"/>
             </w:pPr>
             <w:r>
-              <w:t>UC-04</w:t>
+              <w:t>UC-03</w:t>
             </w:r>
           </w:p>
         </w:tc>
@@ -575,68 +674,31 @@
               <w:cnfStyle w:val="000000000000" w:firstRow="0" w:lastRow="0" w:firstColumn="0" w:lastColumn="0" w:oddVBand="0" w:evenVBand="0" w:oddHBand="0" w:evenHBand="0" w:firstRowFirstColumn="0" w:firstRowLastColumn="0" w:lastRowFirstColumn="0" w:lastRowLastColumn="0"/>
             </w:pPr>
             <w:r>
-              <w:t>View assigned and available</w:t>
-            </w:r>
-            <w:r>
-              <w:t xml:space="preserve"> store worker</w:t>
-            </w:r>
-            <w:r>
-              <w:t>s</w:t>
-            </w:r>
-            <w:r>
-              <w:t xml:space="preserve"> </w:t>
-            </w:r>
-            <w:r>
-              <w:t>for a</w:t>
-            </w:r>
-            <w:r>
-              <w:t xml:space="preserve"> shift</w:t>
-            </w:r>
-          </w:p>
-        </w:tc>
-        <w:tc>
-          <w:tcPr>
-            <w:tcW w:w="1559" w:type="dxa"/>
-          </w:tcPr>
-          <w:p>
-            <w:pPr>
-              <w:cnfStyle w:val="000000000000" w:firstRow="0" w:lastRow="0" w:firstColumn="0" w:lastColumn="0" w:oddVBand="0" w:evenVBand="0" w:oddHBand="0" w:evenHBand="0" w:firstRowFirstColumn="0" w:firstRowLastColumn="0" w:lastRowFirstColumn="0" w:lastRowLastColumn="0"/>
-            </w:pPr>
-            <w:r>
-              <w:t xml:space="preserve">The user has to be logged </w:t>
-            </w:r>
-            <w:r>
-              <w:t>in as a department manager</w:t>
-            </w:r>
-          </w:p>
-        </w:tc>
-        <w:tc>
-          <w:tcPr>
-            <w:tcW w:w="1552" w:type="dxa"/>
-          </w:tcPr>
-          <w:p>
-            <w:pPr>
-              <w:cnfStyle w:val="000000000000" w:firstRow="0" w:lastRow="0" w:firstColumn="0" w:lastColumn="0" w:oddVBand="0" w:evenVBand="0" w:oddHBand="0" w:evenHBand="0" w:firstRowFirstColumn="0" w:firstRowLastColumn="0" w:lastRowFirstColumn="0" w:lastRowLastColumn="0"/>
-            </w:pPr>
-            <w:r>
-              <w:t>Month: April</w:t>
-            </w:r>
-          </w:p>
-          <w:p>
-            <w:pPr>
-              <w:cnfStyle w:val="000000000000" w:firstRow="0" w:lastRow="0" w:firstColumn="0" w:lastColumn="0" w:oddVBand="0" w:evenVBand="0" w:oddHBand="0" w:evenHBand="0" w:firstRowFirstColumn="0" w:firstRowLastColumn="0" w:lastRowFirstColumn="0" w:lastRowLastColumn="0"/>
-            </w:pPr>
-            <w:r>
-              <w:t>Day: 04.04.2021</w:t>
-            </w:r>
-          </w:p>
-          <w:p>
-            <w:pPr>
-              <w:cnfStyle w:val="000000000000" w:firstRow="0" w:lastRow="0" w:firstColumn="0" w:lastColumn="0" w:oddVBand="0" w:evenVBand="0" w:oddHBand="0" w:evenHBand="0" w:firstRowFirstColumn="0" w:firstRowLastColumn="0" w:lastRowFirstColumn="0" w:lastRowLastColumn="0"/>
-            </w:pPr>
-            <w:r>
-              <w:t>Shift type: Morning</w:t>
-            </w:r>
+              <w:t>Remove employee</w:t>
+            </w:r>
+          </w:p>
+        </w:tc>
+        <w:tc>
+          <w:tcPr>
+            <w:tcW w:w="1555" w:type="dxa"/>
+          </w:tcPr>
+          <w:p>
+            <w:pPr>
+              <w:cnfStyle w:val="000000000000" w:firstRow="0" w:lastRow="0" w:firstColumn="0" w:lastColumn="0" w:oddVBand="0" w:evenVBand="0" w:oddHBand="0" w:evenHBand="0" w:firstRowFirstColumn="0" w:firstRowLastColumn="0" w:lastRowFirstColumn="0" w:lastRowLastColumn="0"/>
+            </w:pPr>
+            <w:r>
+              <w:t>-HR admin.</w:t>
+            </w:r>
+          </w:p>
+        </w:tc>
+        <w:tc>
+          <w:tcPr>
+            <w:tcW w:w="1555" w:type="dxa"/>
+          </w:tcPr>
+          <w:p>
+            <w:pPr>
+              <w:cnfStyle w:val="000000000000" w:firstRow="0" w:lastRow="0" w:firstColumn="0" w:lastColumn="0" w:oddVBand="0" w:evenVBand="0" w:oddHBand="0" w:evenHBand="0" w:firstRowFirstColumn="0" w:firstRowLastColumn="0" w:lastRowFirstColumn="0" w:lastRowLastColumn="0"/>
+            </w:pPr>
           </w:p>
         </w:tc>
         <w:tc>
@@ -648,7 +710,10 @@
               <w:cnfStyle w:val="000000000000" w:firstRow="0" w:lastRow="0" w:firstColumn="0" w:lastColumn="0" w:oddVBand="0" w:evenVBand="0" w:oddHBand="0" w:evenHBand="0" w:firstRowFirstColumn="0" w:firstRowLastColumn="0" w:lastRowFirstColumn="0" w:lastRowLastColumn="0"/>
             </w:pPr>
             <w:r>
-              <w:t>System displays available store workers with their contract type and hours assigned for the week</w:t>
+              <w:t xml:space="preserve">System removes the </w:t>
+            </w:r>
+            <w:r>
+              <w:t>employee</w:t>
             </w:r>
           </w:p>
         </w:tc>
@@ -660,11 +725,14 @@
         <w:tc>
           <w:tcPr>
             <w:cnfStyle w:val="001000000000" w:firstRow="0" w:lastRow="0" w:firstColumn="1" w:lastColumn="0" w:oddVBand="0" w:evenVBand="0" w:oddHBand="0" w:evenHBand="0" w:firstRowFirstColumn="0" w:firstRowLastColumn="0" w:lastRowFirstColumn="0" w:lastRowLastColumn="0"/>
-            <w:tcW w:w="1527" w:type="dxa"/>
-          </w:tcPr>
-          <w:p>
-            <w:r>
-              <w:t>TC-07</w:t>
+            <w:tcW w:w="1528" w:type="dxa"/>
+          </w:tcPr>
+          <w:p>
+            <w:r>
+              <w:t>TC-0</w:t>
+            </w:r>
+            <w:r>
+              <w:t>7</w:t>
             </w:r>
           </w:p>
         </w:tc>
@@ -677,7 +745,10 @@
               <w:cnfStyle w:val="000000100000" w:firstRow="0" w:lastRow="0" w:firstColumn="0" w:lastColumn="0" w:oddVBand="0" w:evenVBand="0" w:oddHBand="1" w:evenHBand="0" w:firstRowFirstColumn="0" w:firstRowLastColumn="0" w:lastRowFirstColumn="0" w:lastRowLastColumn="0"/>
             </w:pPr>
             <w:r>
-              <w:t>UC-04</w:t>
+              <w:t>UC-0</w:t>
+            </w:r>
+            <w:r>
+              <w:t>4</w:t>
             </w:r>
           </w:p>
         </w:tc>
@@ -690,88 +761,31 @@
               <w:cnfStyle w:val="000000100000" w:firstRow="0" w:lastRow="0" w:firstColumn="0" w:lastColumn="0" w:oddVBand="0" w:evenVBand="0" w:oddHBand="1" w:evenHBand="0" w:firstRowFirstColumn="0" w:firstRowLastColumn="0" w:lastRowFirstColumn="0" w:lastRowLastColumn="0"/>
             </w:pPr>
             <w:r>
-              <w:t>Assign store worker to a shift</w:t>
-            </w:r>
-          </w:p>
-        </w:tc>
-        <w:tc>
-          <w:tcPr>
-            <w:tcW w:w="1559" w:type="dxa"/>
-          </w:tcPr>
-          <w:p>
-            <w:pPr>
-              <w:cnfStyle w:val="000000100000" w:firstRow="0" w:lastRow="0" w:firstColumn="0" w:lastColumn="0" w:oddVBand="0" w:evenVBand="0" w:oddHBand="1" w:evenHBand="0" w:firstRowFirstColumn="0" w:firstRowLastColumn="0" w:lastRowFirstColumn="0" w:lastRowLastColumn="0"/>
-            </w:pPr>
-            <w:r>
-              <w:t>The user has to</w:t>
-            </w:r>
-            <w:r>
-              <w:t>:</w:t>
-            </w:r>
-          </w:p>
-          <w:p>
-            <w:pPr>
-              <w:cnfStyle w:val="000000100000" w:firstRow="0" w:lastRow="0" w:firstColumn="0" w:lastColumn="0" w:oddVBand="0" w:evenVBand="0" w:oddHBand="1" w:evenHBand="0" w:firstRowFirstColumn="0" w:firstRowLastColumn="0" w:lastRowFirstColumn="0" w:lastRowLastColumn="0"/>
-            </w:pPr>
-            <w:r>
-              <w:t>- b</w:t>
-            </w:r>
-            <w:r>
-              <w:t>e logged in as a department manager</w:t>
-            </w:r>
-          </w:p>
-          <w:p>
-            <w:pPr>
-              <w:cnfStyle w:val="000000100000" w:firstRow="0" w:lastRow="0" w:firstColumn="0" w:lastColumn="0" w:oddVBand="0" w:evenVBand="0" w:oddHBand="1" w:evenHBand="0" w:firstRowFirstColumn="0" w:firstRowLastColumn="0" w:lastRowFirstColumn="0" w:lastRowLastColumn="0"/>
-            </w:pPr>
-            <w:r>
-              <w:t>- have chosen month, day and shift type</w:t>
-            </w:r>
-          </w:p>
-          <w:p>
-            <w:pPr>
-              <w:cnfStyle w:val="000000100000" w:firstRow="0" w:lastRow="0" w:firstColumn="0" w:lastColumn="0" w:oddVBand="0" w:evenVBand="0" w:oddHBand="1" w:evenHBand="0" w:firstRowFirstColumn="0" w:firstRowLastColumn="0" w:lastRowFirstColumn="0" w:lastRowLastColumn="0"/>
-            </w:pPr>
-            <w:r>
-              <w:t>- selected an employee from the box with available employees</w:t>
-            </w:r>
-          </w:p>
-        </w:tc>
-        <w:tc>
-          <w:tcPr>
-            <w:tcW w:w="1552" w:type="dxa"/>
-          </w:tcPr>
-          <w:p>
-            <w:pPr>
-              <w:cnfStyle w:val="000000100000" w:firstRow="0" w:lastRow="0" w:firstColumn="0" w:lastColumn="0" w:oddVBand="0" w:evenVBand="0" w:oddHBand="1" w:evenHBand="0" w:firstRowFirstColumn="0" w:firstRowLastColumn="0" w:lastRowFirstColumn="0" w:lastRowLastColumn="0"/>
-            </w:pPr>
-            <w:r>
-              <w:t>Month: April</w:t>
-            </w:r>
-          </w:p>
-          <w:p>
-            <w:pPr>
-              <w:cnfStyle w:val="000000100000" w:firstRow="0" w:lastRow="0" w:firstColumn="0" w:lastColumn="0" w:oddVBand="0" w:evenVBand="0" w:oddHBand="1" w:evenHBand="0" w:firstRowFirstColumn="0" w:firstRowLastColumn="0" w:lastRowFirstColumn="0" w:lastRowLastColumn="0"/>
-            </w:pPr>
-            <w:r>
-              <w:t>Day: 04.04.2021</w:t>
-            </w:r>
-          </w:p>
-          <w:p>
-            <w:pPr>
-              <w:cnfStyle w:val="000000100000" w:firstRow="0" w:lastRow="0" w:firstColumn="0" w:lastColumn="0" w:oddVBand="0" w:evenVBand="0" w:oddHBand="1" w:evenHBand="0" w:firstRowFirstColumn="0" w:firstRowLastColumn="0" w:lastRowFirstColumn="0" w:lastRowLastColumn="0"/>
-            </w:pPr>
-            <w:r>
-              <w:t>Shift type: Morning</w:t>
-            </w:r>
-          </w:p>
-          <w:p>
-            <w:pPr>
-              <w:cnfStyle w:val="000000100000" w:firstRow="0" w:lastRow="0" w:firstColumn="0" w:lastColumn="0" w:oddVBand="0" w:evenVBand="0" w:oddHBand="1" w:evenHBand="0" w:firstRowFirstColumn="0" w:firstRowLastColumn="0" w:lastRowFirstColumn="0" w:lastRowLastColumn="0"/>
-            </w:pPr>
-            <w:r>
-              <w:t>Employee BSN: 999999994</w:t>
-            </w:r>
+              <w:t>Change employee contract</w:t>
+            </w:r>
+          </w:p>
+        </w:tc>
+        <w:tc>
+          <w:tcPr>
+            <w:tcW w:w="1555" w:type="dxa"/>
+          </w:tcPr>
+          <w:p>
+            <w:pPr>
+              <w:cnfStyle w:val="000000100000" w:firstRow="0" w:lastRow="0" w:firstColumn="0" w:lastColumn="0" w:oddVBand="0" w:evenVBand="0" w:oddHBand="1" w:evenHBand="0" w:firstRowFirstColumn="0" w:firstRowLastColumn="0" w:lastRowFirstColumn="0" w:lastRowLastColumn="0"/>
+            </w:pPr>
+            <w:r>
+              <w:t>Must login as HR admin</w:t>
+            </w:r>
+          </w:p>
+        </w:tc>
+        <w:tc>
+          <w:tcPr>
+            <w:tcW w:w="1555" w:type="dxa"/>
+          </w:tcPr>
+          <w:p>
+            <w:pPr>
+              <w:cnfStyle w:val="000000100000" w:firstRow="0" w:lastRow="0" w:firstColumn="0" w:lastColumn="0" w:oddVBand="0" w:evenVBand="0" w:oddHBand="1" w:evenHBand="0" w:firstRowFirstColumn="0" w:firstRowLastColumn="0" w:lastRowFirstColumn="0" w:lastRowLastColumn="0"/>
+            </w:pPr>
           </w:p>
         </w:tc>
         <w:tc>
@@ -783,13 +797,7 @@
               <w:cnfStyle w:val="000000100000" w:firstRow="0" w:lastRow="0" w:firstColumn="0" w:lastColumn="0" w:oddVBand="0" w:evenVBand="0" w:oddHBand="1" w:evenHBand="0" w:firstRowFirstColumn="0" w:firstRowLastColumn="0" w:lastRowFirstColumn="0" w:lastRowLastColumn="0"/>
             </w:pPr>
             <w:r>
-              <w:t xml:space="preserve">System adds the employee to assigned employees </w:t>
-            </w:r>
-            <w:r>
-              <w:t xml:space="preserve">and removes it from available employees </w:t>
-            </w:r>
-            <w:r>
-              <w:t>for this Month/Day/Shift type and shows confirming message</w:t>
+              <w:t>The system changes the contract type of the selected employee</w:t>
             </w:r>
           </w:p>
         </w:tc>
@@ -798,11 +806,10 @@
         <w:tc>
           <w:tcPr>
             <w:cnfStyle w:val="001000000000" w:firstRow="0" w:lastRow="0" w:firstColumn="1" w:lastColumn="0" w:oddVBand="0" w:evenVBand="0" w:oddHBand="0" w:evenHBand="0" w:firstRowFirstColumn="0" w:firstRowLastColumn="0" w:lastRowFirstColumn="0" w:lastRowLastColumn="0"/>
-            <w:tcW w:w="1527" w:type="dxa"/>
-          </w:tcPr>
-          <w:p>
-            <w:r>
-              <w:lastRenderedPageBreak/>
+            <w:tcW w:w="1528" w:type="dxa"/>
+          </w:tcPr>
+          <w:p>
+            <w:r>
               <w:t>TC-08</w:t>
             </w:r>
           </w:p>
@@ -816,7 +823,10 @@
               <w:cnfStyle w:val="000000000000" w:firstRow="0" w:lastRow="0" w:firstColumn="0" w:lastColumn="0" w:oddVBand="0" w:evenVBand="0" w:oddHBand="0" w:evenHBand="0" w:firstRowFirstColumn="0" w:firstRowLastColumn="0" w:lastRowFirstColumn="0" w:lastRowLastColumn="0"/>
             </w:pPr>
             <w:r>
-              <w:t>UC-04</w:t>
+              <w:t>UC-0</w:t>
+            </w:r>
+            <w:r>
+              <w:t>5</w:t>
             </w:r>
           </w:p>
         </w:tc>
@@ -829,62 +839,29 @@
               <w:cnfStyle w:val="000000000000" w:firstRow="0" w:lastRow="0" w:firstColumn="0" w:lastColumn="0" w:oddVBand="0" w:evenVBand="0" w:oddHBand="0" w:evenHBand="0" w:firstRowFirstColumn="0" w:firstRowLastColumn="0" w:lastRowFirstColumn="0" w:lastRowLastColumn="0"/>
             </w:pPr>
             <w:r>
-              <w:t>Remove store worker from a shift</w:t>
-            </w:r>
-          </w:p>
-        </w:tc>
-        <w:tc>
-          <w:tcPr>
-            <w:tcW w:w="1559" w:type="dxa"/>
-          </w:tcPr>
-          <w:p>
-            <w:pPr>
-              <w:cnfStyle w:val="000000000000" w:firstRow="0" w:lastRow="0" w:firstColumn="0" w:lastColumn="0" w:oddVBand="0" w:evenVBand="0" w:oddHBand="0" w:evenHBand="0" w:firstRowFirstColumn="0" w:firstRowLastColumn="0" w:lastRowFirstColumn="0" w:lastRowLastColumn="0"/>
-            </w:pPr>
-            <w:r>
-              <w:t>The user has to</w:t>
-            </w:r>
-            <w:r>
-              <w:t>:</w:t>
-            </w:r>
-          </w:p>
-          <w:p>
-            <w:pPr>
-              <w:cnfStyle w:val="000000000000" w:firstRow="0" w:lastRow="0" w:firstColumn="0" w:lastColumn="0" w:oddVBand="0" w:evenVBand="0" w:oddHBand="0" w:evenHBand="0" w:firstRowFirstColumn="0" w:firstRowLastColumn="0" w:lastRowFirstColumn="0" w:lastRowLastColumn="0"/>
-            </w:pPr>
-            <w:r>
-              <w:t>- b</w:t>
-            </w:r>
-            <w:r>
-              <w:t>e logged in as a department manager</w:t>
-            </w:r>
-          </w:p>
-          <w:p>
-            <w:pPr>
-              <w:cnfStyle w:val="000000000000" w:firstRow="0" w:lastRow="0" w:firstColumn="0" w:lastColumn="0" w:oddVBand="0" w:evenVBand="0" w:oddHBand="0" w:evenHBand="0" w:firstRowFirstColumn="0" w:firstRowLastColumn="0" w:lastRowFirstColumn="0" w:lastRowLastColumn="0"/>
-            </w:pPr>
-            <w:r>
-              <w:t>- have chosen month, day and shift type</w:t>
-            </w:r>
-          </w:p>
-          <w:p>
-            <w:pPr>
-              <w:cnfStyle w:val="000000000000" w:firstRow="0" w:lastRow="0" w:firstColumn="0" w:lastColumn="0" w:oddVBand="0" w:evenVBand="0" w:oddHBand="0" w:evenHBand="0" w:firstRowFirstColumn="0" w:firstRowLastColumn="0" w:lastRowFirstColumn="0" w:lastRowLastColumn="0"/>
-            </w:pPr>
-            <w:r>
-              <w:t xml:space="preserve">- selected an employee from the box with </w:t>
-            </w:r>
-            <w:r>
-              <w:t>assigned</w:t>
-            </w:r>
-            <w:r>
-              <w:t xml:space="preserve"> employees</w:t>
-            </w:r>
-          </w:p>
-        </w:tc>
-        <w:tc>
-          <w:tcPr>
-            <w:tcW w:w="1552" w:type="dxa"/>
+              <w:t>View assigned and available store workers for a shift</w:t>
+            </w:r>
+          </w:p>
+        </w:tc>
+        <w:tc>
+          <w:tcPr>
+            <w:tcW w:w="1555" w:type="dxa"/>
+          </w:tcPr>
+          <w:p>
+            <w:pPr>
+              <w:cnfStyle w:val="000000000000" w:firstRow="0" w:lastRow="0" w:firstColumn="0" w:lastColumn="0" w:oddVBand="0" w:evenVBand="0" w:oddHBand="0" w:evenHBand="0" w:firstRowFirstColumn="0" w:firstRowLastColumn="0" w:lastRowFirstColumn="0" w:lastRowLastColumn="0"/>
+            </w:pPr>
+            <w:r>
+              <w:t xml:space="preserve">The user has to be logged </w:t>
+            </w:r>
+            <w:r>
+              <w:t>in as a department manager</w:t>
+            </w:r>
+          </w:p>
+        </w:tc>
+        <w:tc>
+          <w:tcPr>
+            <w:tcW w:w="1555" w:type="dxa"/>
           </w:tcPr>
           <w:p>
             <w:pPr>
@@ -910,14 +887,6 @@
               <w:t>Shift type: Morning</w:t>
             </w:r>
           </w:p>
-          <w:p>
-            <w:pPr>
-              <w:cnfStyle w:val="000000000000" w:firstRow="0" w:lastRow="0" w:firstColumn="0" w:lastColumn="0" w:oddVBand="0" w:evenVBand="0" w:oddHBand="0" w:evenHBand="0" w:firstRowFirstColumn="0" w:firstRowLastColumn="0" w:lastRowFirstColumn="0" w:lastRowLastColumn="0"/>
-            </w:pPr>
-            <w:r>
-              <w:t>Employee BSN: 999999993</w:t>
-            </w:r>
-          </w:p>
         </w:tc>
         <w:tc>
           <w:tcPr>
@@ -928,25 +897,7 @@
               <w:cnfStyle w:val="000000000000" w:firstRow="0" w:lastRow="0" w:firstColumn="0" w:lastColumn="0" w:oddVBand="0" w:evenVBand="0" w:oddHBand="0" w:evenHBand="0" w:firstRowFirstColumn="0" w:firstRowLastColumn="0" w:lastRowFirstColumn="0" w:lastRowLastColumn="0"/>
             </w:pPr>
             <w:r>
-              <w:t xml:space="preserve">System adds the employee to </w:t>
-            </w:r>
-            <w:r>
-              <w:t>available</w:t>
-            </w:r>
-            <w:r>
-              <w:t xml:space="preserve"> employees </w:t>
-            </w:r>
-            <w:r>
-              <w:t xml:space="preserve">and removes it from </w:t>
-            </w:r>
-            <w:r>
-              <w:t>assigned</w:t>
-            </w:r>
-            <w:r>
-              <w:t xml:space="preserve"> employees </w:t>
-            </w:r>
-            <w:r>
-              <w:t>for this Month/Day/Shift type and shows confirming message</w:t>
+              <w:t>System displays available store workers with their contract type and hours assigned for the week</w:t>
             </w:r>
           </w:p>
         </w:tc>
@@ -958,7 +909,7 @@
         <w:tc>
           <w:tcPr>
             <w:cnfStyle w:val="001000000000" w:firstRow="0" w:lastRow="0" w:firstColumn="1" w:lastColumn="0" w:oddVBand="0" w:evenVBand="0" w:oddHBand="0" w:evenHBand="0" w:firstRowFirstColumn="0" w:firstRowLastColumn="0" w:lastRowFirstColumn="0" w:lastRowLastColumn="0"/>
-            <w:tcW w:w="1527" w:type="dxa"/>
+            <w:tcW w:w="1528" w:type="dxa"/>
           </w:tcPr>
           <w:p>
             <w:r>
@@ -975,7 +926,10 @@
               <w:cnfStyle w:val="000000100000" w:firstRow="0" w:lastRow="0" w:firstColumn="0" w:lastColumn="0" w:oddVBand="0" w:evenVBand="0" w:oddHBand="1" w:evenHBand="0" w:firstRowFirstColumn="0" w:firstRowLastColumn="0" w:lastRowFirstColumn="0" w:lastRowLastColumn="0"/>
             </w:pPr>
             <w:r>
-              <w:t>UC-05</w:t>
+              <w:t>UC-0</w:t>
+            </w:r>
+            <w:r>
+              <w:t>5</w:t>
             </w:r>
           </w:p>
         </w:tc>
@@ -988,55 +942,85 @@
               <w:cnfStyle w:val="000000100000" w:firstRow="0" w:lastRow="0" w:firstColumn="0" w:lastColumn="0" w:oddVBand="0" w:evenVBand="0" w:oddHBand="1" w:evenHBand="0" w:firstRowFirstColumn="0" w:firstRowLastColumn="0" w:lastRowFirstColumn="0" w:lastRowLastColumn="0"/>
             </w:pPr>
             <w:r>
-              <w:t>View schedule</w:t>
-            </w:r>
-          </w:p>
-        </w:tc>
-        <w:tc>
-          <w:tcPr>
-            <w:tcW w:w="1559" w:type="dxa"/>
-          </w:tcPr>
-          <w:p>
-            <w:pPr>
-              <w:cnfStyle w:val="000000100000" w:firstRow="0" w:lastRow="0" w:firstColumn="0" w:lastColumn="0" w:oddVBand="0" w:evenVBand="0" w:oddHBand="1" w:evenHBand="0" w:firstRowFirstColumn="0" w:firstRowLastColumn="0" w:lastRowFirstColumn="0" w:lastRowLastColumn="0"/>
-            </w:pPr>
-            <w:r>
-              <w:t>The user has to</w:t>
-            </w:r>
-            <w:r>
-              <w:t>:</w:t>
-            </w:r>
-          </w:p>
-          <w:p>
-            <w:pPr>
-              <w:cnfStyle w:val="000000100000" w:firstRow="0" w:lastRow="0" w:firstColumn="0" w:lastColumn="0" w:oddVBand="0" w:evenVBand="0" w:oddHBand="1" w:evenHBand="0" w:firstRowFirstColumn="0" w:firstRowLastColumn="0" w:lastRowFirstColumn="0" w:lastRowLastColumn="0"/>
-            </w:pPr>
+              <w:t>Assign store worker to a shift</w:t>
+            </w:r>
+          </w:p>
+        </w:tc>
+        <w:tc>
+          <w:tcPr>
+            <w:tcW w:w="1555" w:type="dxa"/>
+          </w:tcPr>
+          <w:p>
+            <w:pPr>
+              <w:cnfStyle w:val="000000100000" w:firstRow="0" w:lastRow="0" w:firstColumn="0" w:lastColumn="0" w:oddVBand="0" w:evenVBand="0" w:oddHBand="1" w:evenHBand="0" w:firstRowFirstColumn="0" w:firstRowLastColumn="0" w:lastRowFirstColumn="0" w:lastRowLastColumn="0"/>
+            </w:pPr>
+            <w:r>
+              <w:t>-</w:t>
+            </w:r>
             <w:r>
               <w:t>- b</w:t>
             </w:r>
             <w:r>
-              <w:t>e logged in as a department manager</w:t>
-            </w:r>
-          </w:p>
-          <w:p>
-            <w:pPr>
-              <w:cnfStyle w:val="000000100000" w:firstRow="0" w:lastRow="0" w:firstColumn="0" w:lastColumn="0" w:oddVBand="0" w:evenVBand="0" w:oddHBand="1" w:evenHBand="0" w:firstRowFirstColumn="0" w:firstRowLastColumn="0" w:lastRowFirstColumn="0" w:lastRowLastColumn="0"/>
-            </w:pPr>
-            <w:r>
-              <w:t>- chosen a date (if not the date is set to today)</w:t>
-            </w:r>
-          </w:p>
-        </w:tc>
-        <w:tc>
-          <w:tcPr>
-            <w:tcW w:w="1552" w:type="dxa"/>
-          </w:tcPr>
-          <w:p>
-            <w:pPr>
-              <w:cnfStyle w:val="000000100000" w:firstRow="0" w:lastRow="0" w:firstColumn="0" w:lastColumn="0" w:oddVBand="0" w:evenVBand="0" w:oddHBand="1" w:evenHBand="0" w:firstRowFirstColumn="0" w:firstRowLastColumn="0" w:lastRowFirstColumn="0" w:lastRowLastColumn="0"/>
-            </w:pPr>
-            <w:r>
-              <w:t>Date: 04.04.2021</w:t>
+              <w:t xml:space="preserve">e logged in as a </w:t>
+            </w:r>
+            <w:r>
+              <w:lastRenderedPageBreak/>
+              <w:t>department manager</w:t>
+            </w:r>
+          </w:p>
+          <w:p>
+            <w:pPr>
+              <w:cnfStyle w:val="000000100000" w:firstRow="0" w:lastRow="0" w:firstColumn="0" w:lastColumn="0" w:oddVBand="0" w:evenVBand="0" w:oddHBand="1" w:evenHBand="0" w:firstRowFirstColumn="0" w:firstRowLastColumn="0" w:lastRowFirstColumn="0" w:lastRowLastColumn="0"/>
+            </w:pPr>
+            <w:r>
+              <w:t>- have chosen month, day and shift type</w:t>
+            </w:r>
+          </w:p>
+          <w:p>
+            <w:pPr>
+              <w:cnfStyle w:val="000000100000" w:firstRow="0" w:lastRow="0" w:firstColumn="0" w:lastColumn="0" w:oddVBand="0" w:evenVBand="0" w:oddHBand="1" w:evenHBand="0" w:firstRowFirstColumn="0" w:firstRowLastColumn="0" w:lastRowFirstColumn="0" w:lastRowLastColumn="0"/>
+            </w:pPr>
+            <w:r>
+              <w:t>- selected an employee from the box with available employees</w:t>
+            </w:r>
+          </w:p>
+        </w:tc>
+        <w:tc>
+          <w:tcPr>
+            <w:tcW w:w="1555" w:type="dxa"/>
+          </w:tcPr>
+          <w:p>
+            <w:pPr>
+              <w:cnfStyle w:val="000000100000" w:firstRow="0" w:lastRow="0" w:firstColumn="0" w:lastColumn="0" w:oddVBand="0" w:evenVBand="0" w:oddHBand="1" w:evenHBand="0" w:firstRowFirstColumn="0" w:firstRowLastColumn="0" w:lastRowFirstColumn="0" w:lastRowLastColumn="0"/>
+            </w:pPr>
+            <w:r>
+              <w:lastRenderedPageBreak/>
+              <w:t>Month: April</w:t>
+            </w:r>
+          </w:p>
+          <w:p>
+            <w:pPr>
+              <w:cnfStyle w:val="000000100000" w:firstRow="0" w:lastRow="0" w:firstColumn="0" w:lastColumn="0" w:oddVBand="0" w:evenVBand="0" w:oddHBand="1" w:evenHBand="0" w:firstRowFirstColumn="0" w:firstRowLastColumn="0" w:lastRowFirstColumn="0" w:lastRowLastColumn="0"/>
+            </w:pPr>
+            <w:r>
+              <w:t>Day: 04.04.2021</w:t>
+            </w:r>
+          </w:p>
+          <w:p>
+            <w:pPr>
+              <w:cnfStyle w:val="000000100000" w:firstRow="0" w:lastRow="0" w:firstColumn="0" w:lastColumn="0" w:oddVBand="0" w:evenVBand="0" w:oddHBand="1" w:evenHBand="0" w:firstRowFirstColumn="0" w:firstRowLastColumn="0" w:lastRowFirstColumn="0" w:lastRowLastColumn="0"/>
+            </w:pPr>
+            <w:r>
+              <w:lastRenderedPageBreak/>
+              <w:t>Shift type: Morning</w:t>
+            </w:r>
+          </w:p>
+          <w:p>
+            <w:pPr>
+              <w:cnfStyle w:val="000000100000" w:firstRow="0" w:lastRow="0" w:firstColumn="0" w:lastColumn="0" w:oddVBand="0" w:evenVBand="0" w:oddHBand="1" w:evenHBand="0" w:firstRowFirstColumn="0" w:firstRowLastColumn="0" w:lastRowFirstColumn="0" w:lastRowLastColumn="0"/>
+            </w:pPr>
+            <w:r>
+              <w:t>Employee BSN: 999999994</w:t>
             </w:r>
           </w:p>
         </w:tc>
@@ -1049,7 +1033,18 @@
               <w:cnfStyle w:val="000000100000" w:firstRow="0" w:lastRow="0" w:firstColumn="0" w:lastColumn="0" w:oddVBand="0" w:evenVBand="0" w:oddHBand="1" w:evenHBand="0" w:firstRowFirstColumn="0" w:firstRowLastColumn="0" w:lastRowFirstColumn="0" w:lastRowLastColumn="0"/>
             </w:pPr>
             <w:r>
-              <w:t>System displays all the days of the week in which the selected date is in, shifts and assigned employees</w:t>
+              <w:lastRenderedPageBreak/>
+              <w:t xml:space="preserve">System adds the employee to assigned </w:t>
+            </w:r>
+            <w:r>
+              <w:lastRenderedPageBreak/>
+              <w:t xml:space="preserve">employees </w:t>
+            </w:r>
+            <w:r>
+              <w:t xml:space="preserve">and removes it from available employees </w:t>
+            </w:r>
+            <w:r>
+              <w:t>for this Month/Day/Shift type and shows confirming message</w:t>
             </w:r>
           </w:p>
         </w:tc>
@@ -1058,13 +1053,12 @@
         <w:tc>
           <w:tcPr>
             <w:cnfStyle w:val="001000000000" w:firstRow="0" w:lastRow="0" w:firstColumn="1" w:lastColumn="0" w:oddVBand="0" w:evenVBand="0" w:oddHBand="0" w:evenHBand="0" w:firstRowFirstColumn="0" w:firstRowLastColumn="0" w:lastRowFirstColumn="0" w:lastRowLastColumn="0"/>
-            <w:tcW w:w="1527" w:type="dxa"/>
-          </w:tcPr>
-          <w:p>
-            <w:bookmarkStart w:id="0" w:name="_GoBack"/>
-            <w:bookmarkEnd w:id="0"/>
-            <w:r>
-              <w:t>TC-</w:t>
+            <w:tcW w:w="1528" w:type="dxa"/>
+          </w:tcPr>
+          <w:p>
+            <w:r>
+              <w:lastRenderedPageBreak/>
+              <w:t>TC-10</w:t>
             </w:r>
           </w:p>
         </w:tc>
@@ -1077,7 +1071,10 @@
               <w:cnfStyle w:val="000000000000" w:firstRow="0" w:lastRow="0" w:firstColumn="0" w:lastColumn="0" w:oddVBand="0" w:evenVBand="0" w:oddHBand="0" w:evenHBand="0" w:firstRowFirstColumn="0" w:firstRowLastColumn="0" w:lastRowFirstColumn="0" w:lastRowLastColumn="0"/>
             </w:pPr>
             <w:r>
-              <w:t>UC-12</w:t>
+              <w:t>UC-0</w:t>
+            </w:r>
+            <w:r>
+              <w:t>5</w:t>
             </w:r>
           </w:p>
         </w:tc>
@@ -1090,31 +1087,88 @@
               <w:cnfStyle w:val="000000000000" w:firstRow="0" w:lastRow="0" w:firstColumn="0" w:lastColumn="0" w:oddVBand="0" w:evenVBand="0" w:oddHBand="0" w:evenHBand="0" w:firstRowFirstColumn="0" w:firstRowLastColumn="0" w:lastRowFirstColumn="0" w:lastRowLastColumn="0"/>
             </w:pPr>
             <w:r>
-              <w:t>Employee statistics</w:t>
-            </w:r>
-          </w:p>
-        </w:tc>
-        <w:tc>
-          <w:tcPr>
-            <w:tcW w:w="1559" w:type="dxa"/>
-          </w:tcPr>
-          <w:p>
-            <w:pPr>
-              <w:cnfStyle w:val="000000000000" w:firstRow="0" w:lastRow="0" w:firstColumn="0" w:lastColumn="0" w:oddVBand="0" w:evenVBand="0" w:oddHBand="0" w:evenHBand="0" w:firstRowFirstColumn="0" w:firstRowLastColumn="0" w:lastRowFirstColumn="0" w:lastRowLastColumn="0"/>
-            </w:pPr>
-            <w:r>
-              <w:t>A date is chosen (if not the date is set to today)</w:t>
-            </w:r>
-          </w:p>
-        </w:tc>
-        <w:tc>
-          <w:tcPr>
-            <w:tcW w:w="1552" w:type="dxa"/>
-          </w:tcPr>
-          <w:p>
-            <w:pPr>
-              <w:cnfStyle w:val="000000000000" w:firstRow="0" w:lastRow="0" w:firstColumn="0" w:lastColumn="0" w:oddVBand="0" w:evenVBand="0" w:oddHBand="0" w:evenHBand="0" w:firstRowFirstColumn="0" w:firstRowLastColumn="0" w:lastRowFirstColumn="0" w:lastRowLastColumn="0"/>
-            </w:pPr>
+              <w:t>Remove store worker from a shift</w:t>
+            </w:r>
+          </w:p>
+        </w:tc>
+        <w:tc>
+          <w:tcPr>
+            <w:tcW w:w="1555" w:type="dxa"/>
+          </w:tcPr>
+          <w:p>
+            <w:pPr>
+              <w:cnfStyle w:val="000000000000" w:firstRow="0" w:lastRow="0" w:firstColumn="0" w:lastColumn="0" w:oddVBand="0" w:evenVBand="0" w:oddHBand="0" w:evenHBand="0" w:firstRowFirstColumn="0" w:firstRowLastColumn="0" w:lastRowFirstColumn="0" w:lastRowLastColumn="0"/>
+            </w:pPr>
+            <w:r>
+              <w:t>The user has to</w:t>
+            </w:r>
+            <w:r>
+              <w:t>:</w:t>
+            </w:r>
+          </w:p>
+          <w:p>
+            <w:pPr>
+              <w:cnfStyle w:val="000000000000" w:firstRow="0" w:lastRow="0" w:firstColumn="0" w:lastColumn="0" w:oddVBand="0" w:evenVBand="0" w:oddHBand="0" w:evenHBand="0" w:firstRowFirstColumn="0" w:firstRowLastColumn="0" w:lastRowFirstColumn="0" w:lastRowLastColumn="0"/>
+            </w:pPr>
+            <w:r>
+              <w:t>- b</w:t>
+            </w:r>
+            <w:r>
+              <w:t>e logged in as a department manager</w:t>
+            </w:r>
+          </w:p>
+          <w:p>
+            <w:pPr>
+              <w:cnfStyle w:val="000000000000" w:firstRow="0" w:lastRow="0" w:firstColumn="0" w:lastColumn="0" w:oddVBand="0" w:evenVBand="0" w:oddHBand="0" w:evenHBand="0" w:firstRowFirstColumn="0" w:firstRowLastColumn="0" w:lastRowFirstColumn="0" w:lastRowLastColumn="0"/>
+            </w:pPr>
+            <w:r>
+              <w:t>- have chosen month, day and shift type</w:t>
+            </w:r>
+          </w:p>
+          <w:p>
+            <w:pPr>
+              <w:cnfStyle w:val="000000000000" w:firstRow="0" w:lastRow="0" w:firstColumn="0" w:lastColumn="0" w:oddVBand="0" w:evenVBand="0" w:oddHBand="0" w:evenHBand="0" w:firstRowFirstColumn="0" w:firstRowLastColumn="0" w:lastRowFirstColumn="0" w:lastRowLastColumn="0"/>
+            </w:pPr>
+            <w:r>
+              <w:t>- selected an employee from the box with assigned employees</w:t>
+            </w:r>
+          </w:p>
+        </w:tc>
+        <w:tc>
+          <w:tcPr>
+            <w:tcW w:w="1555" w:type="dxa"/>
+          </w:tcPr>
+          <w:p>
+            <w:pPr>
+              <w:cnfStyle w:val="000000000000" w:firstRow="0" w:lastRow="0" w:firstColumn="0" w:lastColumn="0" w:oddVBand="0" w:evenVBand="0" w:oddHBand="0" w:evenHBand="0" w:firstRowFirstColumn="0" w:firstRowLastColumn="0" w:lastRowFirstColumn="0" w:lastRowLastColumn="0"/>
+            </w:pPr>
+            <w:r>
+              <w:t>Month: April</w:t>
+            </w:r>
+          </w:p>
+          <w:p>
+            <w:pPr>
+              <w:cnfStyle w:val="000000000000" w:firstRow="0" w:lastRow="0" w:firstColumn="0" w:lastColumn="0" w:oddVBand="0" w:evenVBand="0" w:oddHBand="0" w:evenHBand="0" w:firstRowFirstColumn="0" w:firstRowLastColumn="0" w:lastRowFirstColumn="0" w:lastRowLastColumn="0"/>
+            </w:pPr>
+            <w:r>
+              <w:t>Day: 04.04.2021</w:t>
+            </w:r>
+          </w:p>
+          <w:p>
+            <w:pPr>
+              <w:cnfStyle w:val="000000000000" w:firstRow="0" w:lastRow="0" w:firstColumn="0" w:lastColumn="0" w:oddVBand="0" w:evenVBand="0" w:oddHBand="0" w:evenHBand="0" w:firstRowFirstColumn="0" w:firstRowLastColumn="0" w:lastRowFirstColumn="0" w:lastRowLastColumn="0"/>
+            </w:pPr>
+            <w:r>
+              <w:t>Shift type: Morning</w:t>
+            </w:r>
+          </w:p>
+          <w:p>
+            <w:pPr>
+              <w:cnfStyle w:val="000000000000" w:firstRow="0" w:lastRow="0" w:firstColumn="0" w:lastColumn="0" w:oddVBand="0" w:evenVBand="0" w:oddHBand="0" w:evenHBand="0" w:firstRowFirstColumn="0" w:firstRowLastColumn="0" w:lastRowFirstColumn="0" w:lastRowLastColumn="0"/>
+            </w:pPr>
+            <w:r>
+              <w:t>Employee BSN: 999999993</w:t>
+            </w:r>
           </w:p>
         </w:tc>
         <w:tc>
@@ -1126,7 +1180,19 @@
               <w:cnfStyle w:val="000000000000" w:firstRow="0" w:lastRow="0" w:firstColumn="0" w:lastColumn="0" w:oddVBand="0" w:evenVBand="0" w:oddHBand="0" w:evenHBand="0" w:firstRowFirstColumn="0" w:firstRowLastColumn="0" w:lastRowFirstColumn="0" w:lastRowLastColumn="0"/>
             </w:pPr>
             <w:r>
-              <w:t>Information about the working hours of the employees and their income is displayed</w:t>
+              <w:t xml:space="preserve">System adds the employee to </w:t>
+            </w:r>
+            <w:r>
+              <w:t>available</w:t>
+            </w:r>
+            <w:r>
+              <w:t xml:space="preserve"> employees </w:t>
+            </w:r>
+            <w:r>
+              <w:t xml:space="preserve">and removes it from assigned employees </w:t>
+            </w:r>
+            <w:r>
+              <w:t>for this Month/Day/Shift type and shows confirming message</w:t>
             </w:r>
           </w:p>
         </w:tc>
@@ -1138,12 +1204,112 @@
         <w:tc>
           <w:tcPr>
             <w:cnfStyle w:val="001000000000" w:firstRow="0" w:lastRow="0" w:firstColumn="1" w:lastColumn="0" w:oddVBand="0" w:evenVBand="0" w:oddHBand="0" w:evenHBand="0" w:firstRowFirstColumn="0" w:firstRowLastColumn="0" w:lastRowFirstColumn="0" w:lastRowLastColumn="0"/>
-            <w:tcW w:w="1527" w:type="dxa"/>
+            <w:tcW w:w="1528" w:type="dxa"/>
+          </w:tcPr>
+          <w:p>
+            <w:r>
+              <w:t>TC-11</w:t>
+            </w:r>
+          </w:p>
+        </w:tc>
+        <w:tc>
+          <w:tcPr>
+            <w:tcW w:w="1530" w:type="dxa"/>
+          </w:tcPr>
+          <w:p>
+            <w:pPr>
+              <w:cnfStyle w:val="000000100000" w:firstRow="0" w:lastRow="0" w:firstColumn="0" w:lastColumn="0" w:oddVBand="0" w:evenVBand="0" w:oddHBand="1" w:evenHBand="0" w:firstRowFirstColumn="0" w:firstRowLastColumn="0" w:lastRowFirstColumn="0" w:lastRowLastColumn="0"/>
+            </w:pPr>
+            <w:r>
+              <w:t>UC-0</w:t>
+            </w:r>
+            <w:r>
+              <w:t>6</w:t>
+            </w:r>
+          </w:p>
+        </w:tc>
+        <w:tc>
+          <w:tcPr>
+            <w:tcW w:w="1554" w:type="dxa"/>
+          </w:tcPr>
+          <w:p>
+            <w:pPr>
+              <w:cnfStyle w:val="000000100000" w:firstRow="0" w:lastRow="0" w:firstColumn="0" w:lastColumn="0" w:oddVBand="0" w:evenVBand="0" w:oddHBand="1" w:evenHBand="0" w:firstRowFirstColumn="0" w:firstRowLastColumn="0" w:lastRowFirstColumn="0" w:lastRowLastColumn="0"/>
+            </w:pPr>
+            <w:r>
+              <w:t>View schedule</w:t>
+            </w:r>
+          </w:p>
+        </w:tc>
+        <w:tc>
+          <w:tcPr>
+            <w:tcW w:w="1555" w:type="dxa"/>
+          </w:tcPr>
+          <w:p>
+            <w:pPr>
+              <w:cnfStyle w:val="000000100000" w:firstRow="0" w:lastRow="0" w:firstColumn="0" w:lastColumn="0" w:oddVBand="0" w:evenVBand="0" w:oddHBand="1" w:evenHBand="0" w:firstRowFirstColumn="0" w:firstRowLastColumn="0" w:lastRowFirstColumn="0" w:lastRowLastColumn="0"/>
+            </w:pPr>
+            <w:r>
+              <w:t>The user has to:</w:t>
+            </w:r>
+          </w:p>
+          <w:p>
+            <w:pPr>
+              <w:cnfStyle w:val="000000100000" w:firstRow="0" w:lastRow="0" w:firstColumn="0" w:lastColumn="0" w:oddVBand="0" w:evenVBand="0" w:oddHBand="1" w:evenHBand="0" w:firstRowFirstColumn="0" w:firstRowLastColumn="0" w:lastRowFirstColumn="0" w:lastRowLastColumn="0"/>
+            </w:pPr>
+            <w:r>
+              <w:t>- be logged in as a department manager</w:t>
+            </w:r>
+          </w:p>
+          <w:p>
+            <w:pPr>
+              <w:cnfStyle w:val="000000100000" w:firstRow="0" w:lastRow="0" w:firstColumn="0" w:lastColumn="0" w:oddVBand="0" w:evenVBand="0" w:oddHBand="1" w:evenHBand="0" w:firstRowFirstColumn="0" w:firstRowLastColumn="0" w:lastRowFirstColumn="0" w:lastRowLastColumn="0"/>
+            </w:pPr>
+            <w:r>
+              <w:t>- chosen a date (if not the date is set to today)</w:t>
+            </w:r>
+          </w:p>
+        </w:tc>
+        <w:tc>
+          <w:tcPr>
+            <w:tcW w:w="1555" w:type="dxa"/>
+          </w:tcPr>
+          <w:p>
+            <w:pPr>
+              <w:cnfStyle w:val="000000100000" w:firstRow="0" w:lastRow="0" w:firstColumn="0" w:lastColumn="0" w:oddVBand="0" w:evenVBand="0" w:oddHBand="1" w:evenHBand="0" w:firstRowFirstColumn="0" w:firstRowLastColumn="0" w:lastRowFirstColumn="0" w:lastRowLastColumn="0"/>
+            </w:pPr>
+            <w:r>
+              <w:t>Date: 04.04.2021</w:t>
+            </w:r>
+          </w:p>
+        </w:tc>
+        <w:tc>
+          <w:tcPr>
+            <w:tcW w:w="1674" w:type="dxa"/>
+          </w:tcPr>
+          <w:p>
+            <w:pPr>
+              <w:cnfStyle w:val="000000100000" w:firstRow="0" w:lastRow="0" w:firstColumn="0" w:lastColumn="0" w:oddVBand="0" w:evenVBand="0" w:oddHBand="1" w:evenHBand="0" w:firstRowFirstColumn="0" w:firstRowLastColumn="0" w:lastRowFirstColumn="0" w:lastRowLastColumn="0"/>
+            </w:pPr>
+            <w:r>
+              <w:t>System displays all the days of the week in which the selected date is in, shifts and assigned employees</w:t>
+            </w:r>
+          </w:p>
+        </w:tc>
+      </w:tr>
+      <w:tr>
+        <w:tc>
+          <w:tcPr>
+            <w:cnfStyle w:val="001000000000" w:firstRow="0" w:lastRow="0" w:firstColumn="1" w:lastColumn="0" w:oddVBand="0" w:evenVBand="0" w:oddHBand="0" w:evenHBand="0" w:firstRowFirstColumn="0" w:firstRowLastColumn="0" w:lastRowFirstColumn="0" w:lastRowLastColumn="0"/>
+            <w:tcW w:w="1528" w:type="dxa"/>
           </w:tcPr>
           <w:p>
             <w:r>
               <w:t>TC-</w:t>
             </w:r>
+            <w:r>
+              <w:t>12</w:t>
+            </w:r>
           </w:p>
         </w:tc>
         <w:tc>
@@ -1152,10 +1318,10 @@
           </w:tcPr>
           <w:p>
             <w:pPr>
-              <w:cnfStyle w:val="000000100000" w:firstRow="0" w:lastRow="0" w:firstColumn="0" w:lastColumn="0" w:oddVBand="0" w:evenVBand="0" w:oddHBand="1" w:evenHBand="0" w:firstRowFirstColumn="0" w:firstRowLastColumn="0" w:lastRowFirstColumn="0" w:lastRowLastColumn="0"/>
-            </w:pPr>
-            <w:r>
-              <w:t>UC-14</w:t>
+              <w:cnfStyle w:val="000000000000" w:firstRow="0" w:lastRow="0" w:firstColumn="0" w:lastColumn="0" w:oddVBand="0" w:evenVBand="0" w:oddHBand="0" w:evenHBand="0" w:firstRowFirstColumn="0" w:firstRowLastColumn="0" w:lastRowFirstColumn="0" w:lastRowLastColumn="0"/>
+            </w:pPr>
+            <w:r>
+              <w:t>UC-07</w:t>
             </w:r>
           </w:p>
         </w:tc>
@@ -1165,7 +1331,905 @@
           </w:tcPr>
           <w:p>
             <w:pPr>
-              <w:cnfStyle w:val="000000100000" w:firstRow="0" w:lastRow="0" w:firstColumn="0" w:lastColumn="0" w:oddVBand="0" w:evenVBand="0" w:oddHBand="1" w:evenHBand="0" w:firstRowFirstColumn="0" w:firstRowLastColumn="0" w:lastRowFirstColumn="0" w:lastRowLastColumn="0"/>
+              <w:cnfStyle w:val="000000000000" w:firstRow="0" w:lastRow="0" w:firstColumn="0" w:lastColumn="0" w:oddVBand="0" w:evenVBand="0" w:oddHBand="0" w:evenHBand="0" w:firstRowFirstColumn="0" w:firstRowLastColumn="0" w:lastRowFirstColumn="0" w:lastRowLastColumn="0"/>
+            </w:pPr>
+            <w:r>
+              <w:t>Add product</w:t>
+            </w:r>
+          </w:p>
+        </w:tc>
+        <w:tc>
+          <w:tcPr>
+            <w:tcW w:w="1555" w:type="dxa"/>
+          </w:tcPr>
+          <w:p>
+            <w:pPr>
+              <w:cnfStyle w:val="000000000000" w:firstRow="0" w:lastRow="0" w:firstColumn="0" w:lastColumn="0" w:oddVBand="0" w:evenVBand="0" w:oddHBand="0" w:evenHBand="0" w:firstRowFirstColumn="0" w:firstRowLastColumn="0" w:lastRowFirstColumn="0" w:lastRowLastColumn="0"/>
+            </w:pPr>
+            <w:r>
+              <w:t>Must login as stock manager</w:t>
+            </w:r>
+          </w:p>
+        </w:tc>
+        <w:tc>
+          <w:tcPr>
+            <w:tcW w:w="1555" w:type="dxa"/>
+          </w:tcPr>
+          <w:p>
+            <w:pPr>
+              <w:cnfStyle w:val="000000000000" w:firstRow="0" w:lastRow="0" w:firstColumn="0" w:lastColumn="0" w:oddVBand="0" w:evenVBand="0" w:oddHBand="0" w:evenHBand="0" w:firstRowFirstColumn="0" w:firstRowLastColumn="0" w:lastRowFirstColumn="0" w:lastRowLastColumn="0"/>
+            </w:pPr>
+            <w:r>
+              <w:t>Category: Tools</w:t>
+            </w:r>
+          </w:p>
+          <w:p>
+            <w:pPr>
+              <w:cnfStyle w:val="000000000000" w:firstRow="0" w:lastRow="0" w:firstColumn="0" w:lastColumn="0" w:oddVBand="0" w:evenVBand="0" w:oddHBand="0" w:evenHBand="0" w:firstRowFirstColumn="0" w:firstRowLastColumn="0" w:lastRowFirstColumn="0" w:lastRowLastColumn="0"/>
+            </w:pPr>
+            <w:r>
+              <w:t>Sub-category: saw</w:t>
+            </w:r>
+          </w:p>
+          <w:p>
+            <w:pPr>
+              <w:cnfStyle w:val="000000000000" w:firstRow="0" w:lastRow="0" w:firstColumn="0" w:lastColumn="0" w:oddVBand="0" w:evenVBand="0" w:oddHBand="0" w:evenHBand="0" w:firstRowFirstColumn="0" w:firstRowLastColumn="0" w:lastRowFirstColumn="0" w:lastRowLastColumn="0"/>
+            </w:pPr>
+            <w:r>
+              <w:t>Type: hand-saw</w:t>
+            </w:r>
+          </w:p>
+          <w:p>
+            <w:pPr>
+              <w:cnfStyle w:val="000000000000" w:firstRow="0" w:lastRow="0" w:firstColumn="0" w:lastColumn="0" w:oddVBand="0" w:evenVBand="0" w:oddHBand="0" w:evenHBand="0" w:firstRowFirstColumn="0" w:firstRowLastColumn="0" w:lastRowFirstColumn="0" w:lastRowLastColumn="0"/>
+            </w:pPr>
+            <w:r>
+              <w:t>Brand: Dewong</w:t>
+            </w:r>
+          </w:p>
+          <w:p>
+            <w:pPr>
+              <w:cnfStyle w:val="000000000000" w:firstRow="0" w:lastRow="0" w:firstColumn="0" w:lastColumn="0" w:oddVBand="0" w:evenVBand="0" w:oddHBand="0" w:evenHBand="0" w:firstRowFirstColumn="0" w:firstRowLastColumn="0" w:lastRowFirstColumn="0" w:lastRowLastColumn="0"/>
+            </w:pPr>
+            <w:r>
+              <w:t>Model: 3000</w:t>
+            </w:r>
+          </w:p>
+          <w:p>
+            <w:pPr>
+              <w:cnfStyle w:val="000000000000" w:firstRow="0" w:lastRow="0" w:firstColumn="0" w:lastColumn="0" w:oddVBand="0" w:evenVBand="0" w:oddHBand="0" w:evenHBand="0" w:firstRowFirstColumn="0" w:firstRowLastColumn="0" w:lastRowFirstColumn="0" w:lastRowLastColumn="0"/>
+            </w:pPr>
+            <w:r>
+              <w:t>Cost-price: 20</w:t>
+            </w:r>
+          </w:p>
+          <w:p>
+            <w:pPr>
+              <w:cnfStyle w:val="000000000000" w:firstRow="0" w:lastRow="0" w:firstColumn="0" w:lastColumn="0" w:oddVBand="0" w:evenVBand="0" w:oddHBand="0" w:evenHBand="0" w:firstRowFirstColumn="0" w:firstRowLastColumn="0" w:lastRowFirstColumn="0" w:lastRowLastColumn="0"/>
+            </w:pPr>
+            <w:r>
+              <w:t>Sales price: 30</w:t>
+            </w:r>
+          </w:p>
+          <w:p>
+            <w:pPr>
+              <w:cnfStyle w:val="000000000000" w:firstRow="0" w:lastRow="0" w:firstColumn="0" w:lastColumn="0" w:oddVBand="0" w:evenVBand="0" w:oddHBand="0" w:evenHBand="0" w:firstRowFirstColumn="0" w:firstRowLastColumn="0" w:lastRowFirstColumn="0" w:lastRowLastColumn="0"/>
+            </w:pPr>
+            <w:r>
+              <w:t>Amount in store: 5</w:t>
+            </w:r>
+          </w:p>
+          <w:p>
+            <w:pPr>
+              <w:cnfStyle w:val="000000000000" w:firstRow="0" w:lastRow="0" w:firstColumn="0" w:lastColumn="0" w:oddVBand="0" w:evenVBand="0" w:oddHBand="0" w:evenHBand="0" w:firstRowFirstColumn="0" w:firstRowLastColumn="0" w:lastRowFirstColumn="0" w:lastRowLastColumn="0"/>
+            </w:pPr>
+            <w:r>
+              <w:t>Amount in warehouse: 20</w:t>
+            </w:r>
+          </w:p>
+          <w:p>
+            <w:pPr>
+              <w:cnfStyle w:val="000000000000" w:firstRow="0" w:lastRow="0" w:firstColumn="0" w:lastColumn="0" w:oddVBand="0" w:evenVBand="0" w:oddHBand="0" w:evenHBand="0" w:firstRowFirstColumn="0" w:firstRowLastColumn="0" w:lastRowFirstColumn="0" w:lastRowLastColumn="0"/>
+            </w:pPr>
+            <w:r>
+              <w:t>Description: easy to use</w:t>
+            </w:r>
+          </w:p>
+        </w:tc>
+        <w:tc>
+          <w:tcPr>
+            <w:tcW w:w="1674" w:type="dxa"/>
+          </w:tcPr>
+          <w:p>
+            <w:pPr>
+              <w:cnfStyle w:val="000000000000" w:firstRow="0" w:lastRow="0" w:firstColumn="0" w:lastColumn="0" w:oddVBand="0" w:evenVBand="0" w:oddHBand="0" w:evenHBand="0" w:firstRowFirstColumn="0" w:firstRowLastColumn="0" w:lastRowFirstColumn="0" w:lastRowLastColumn="0"/>
+            </w:pPr>
+            <w:r>
+              <w:t>It adds the product in the system. You can see it in the all-product tab.</w:t>
+            </w:r>
+          </w:p>
+        </w:tc>
+      </w:tr>
+      <w:tr>
+        <w:trPr>
+          <w:cnfStyle w:val="000000100000" w:firstRow="0" w:lastRow="0" w:firstColumn="0" w:lastColumn="0" w:oddVBand="0" w:evenVBand="0" w:oddHBand="1" w:evenHBand="0" w:firstRowFirstColumn="0" w:firstRowLastColumn="0" w:lastRowFirstColumn="0" w:lastRowLastColumn="0"/>
+        </w:trPr>
+        <w:tc>
+          <w:tcPr>
+            <w:cnfStyle w:val="001000000000" w:firstRow="0" w:lastRow="0" w:firstColumn="1" w:lastColumn="0" w:oddVBand="0" w:evenVBand="0" w:oddHBand="0" w:evenHBand="0" w:firstRowFirstColumn="0" w:firstRowLastColumn="0" w:lastRowFirstColumn="0" w:lastRowLastColumn="0"/>
+            <w:tcW w:w="1528" w:type="dxa"/>
+          </w:tcPr>
+          <w:p>
+            <w:r>
+              <w:lastRenderedPageBreak/>
+              <w:t>TC-</w:t>
+            </w:r>
+            <w:r>
+              <w:t>13</w:t>
+            </w:r>
+          </w:p>
+        </w:tc>
+        <w:tc>
+          <w:tcPr>
+            <w:tcW w:w="1530" w:type="dxa"/>
+          </w:tcPr>
+          <w:p>
+            <w:pPr>
+              <w:cnfStyle w:val="000000100000" w:firstRow="0" w:lastRow="0" w:firstColumn="0" w:lastColumn="0" w:oddVBand="0" w:evenVBand="0" w:oddHBand="1" w:evenHBand="0" w:firstRowFirstColumn="0" w:firstRowLastColumn="0" w:lastRowFirstColumn="0" w:lastRowLastColumn="0"/>
+            </w:pPr>
+            <w:r>
+              <w:t>UC-07</w:t>
+            </w:r>
+          </w:p>
+        </w:tc>
+        <w:tc>
+          <w:tcPr>
+            <w:tcW w:w="1554" w:type="dxa"/>
+          </w:tcPr>
+          <w:p>
+            <w:pPr>
+              <w:cnfStyle w:val="000000100000" w:firstRow="0" w:lastRow="0" w:firstColumn="0" w:lastColumn="0" w:oddVBand="0" w:evenVBand="0" w:oddHBand="1" w:evenHBand="0" w:firstRowFirstColumn="0" w:firstRowLastColumn="0" w:lastRowFirstColumn="0" w:lastRowLastColumn="0"/>
+            </w:pPr>
+            <w:r>
+              <w:t>Didn’t fill all the information</w:t>
+            </w:r>
+          </w:p>
+        </w:tc>
+        <w:tc>
+          <w:tcPr>
+            <w:tcW w:w="1555" w:type="dxa"/>
+          </w:tcPr>
+          <w:p>
+            <w:pPr>
+              <w:cnfStyle w:val="000000100000" w:firstRow="0" w:lastRow="0" w:firstColumn="0" w:lastColumn="0" w:oddVBand="0" w:evenVBand="0" w:oddHBand="1" w:evenHBand="0" w:firstRowFirstColumn="0" w:firstRowLastColumn="0" w:lastRowFirstColumn="0" w:lastRowLastColumn="0"/>
+            </w:pPr>
+            <w:r>
+              <w:t xml:space="preserve">- </w:t>
+            </w:r>
+            <w:r>
+              <w:t>stock manager</w:t>
+            </w:r>
+          </w:p>
+        </w:tc>
+        <w:tc>
+          <w:tcPr>
+            <w:tcW w:w="1555" w:type="dxa"/>
+          </w:tcPr>
+          <w:p>
+            <w:pPr>
+              <w:cnfStyle w:val="000000100000" w:firstRow="0" w:lastRow="0" w:firstColumn="0" w:lastColumn="0" w:oddVBand="0" w:evenVBand="0" w:oddHBand="1" w:evenHBand="0" w:firstRowFirstColumn="0" w:firstRowLastColumn="0" w:lastRowFirstColumn="0" w:lastRowLastColumn="0"/>
+            </w:pPr>
+            <w:r>
+              <w:t>Category: Tools</w:t>
+            </w:r>
+          </w:p>
+        </w:tc>
+        <w:tc>
+          <w:tcPr>
+            <w:tcW w:w="1674" w:type="dxa"/>
+          </w:tcPr>
+          <w:p>
+            <w:pPr>
+              <w:cnfStyle w:val="000000100000" w:firstRow="0" w:lastRow="0" w:firstColumn="0" w:lastColumn="0" w:oddVBand="0" w:evenVBand="0" w:oddHBand="1" w:evenHBand="0" w:firstRowFirstColumn="0" w:firstRowLastColumn="0" w:lastRowFirstColumn="0" w:lastRowLastColumn="0"/>
+            </w:pPr>
+            <w:r>
+              <w:t>System displays a message with please fill the field with the corrected format</w:t>
+            </w:r>
+          </w:p>
+        </w:tc>
+      </w:tr>
+      <w:tr>
+        <w:tc>
+          <w:tcPr>
+            <w:cnfStyle w:val="001000000000" w:firstRow="0" w:lastRow="0" w:firstColumn="1" w:lastColumn="0" w:oddVBand="0" w:evenVBand="0" w:oddHBand="0" w:evenHBand="0" w:firstRowFirstColumn="0" w:firstRowLastColumn="0" w:lastRowFirstColumn="0" w:lastRowLastColumn="0"/>
+            <w:tcW w:w="1528" w:type="dxa"/>
+          </w:tcPr>
+          <w:p>
+            <w:r>
+              <w:t>TC-</w:t>
+            </w:r>
+            <w:r>
+              <w:t>14</w:t>
+            </w:r>
+          </w:p>
+        </w:tc>
+        <w:tc>
+          <w:tcPr>
+            <w:tcW w:w="1530" w:type="dxa"/>
+          </w:tcPr>
+          <w:p>
+            <w:pPr>
+              <w:cnfStyle w:val="000000000000" w:firstRow="0" w:lastRow="0" w:firstColumn="0" w:lastColumn="0" w:oddVBand="0" w:evenVBand="0" w:oddHBand="0" w:evenHBand="0" w:firstRowFirstColumn="0" w:firstRowLastColumn="0" w:lastRowFirstColumn="0" w:lastRowLastColumn="0"/>
+            </w:pPr>
+            <w:r>
+              <w:t>UC-07</w:t>
+            </w:r>
+          </w:p>
+        </w:tc>
+        <w:tc>
+          <w:tcPr>
+            <w:tcW w:w="1554" w:type="dxa"/>
+          </w:tcPr>
+          <w:p>
+            <w:pPr>
+              <w:cnfStyle w:val="000000000000" w:firstRow="0" w:lastRow="0" w:firstColumn="0" w:lastColumn="0" w:oddVBand="0" w:evenVBand="0" w:oddHBand="0" w:evenHBand="0" w:firstRowFirstColumn="0" w:firstRowLastColumn="0" w:lastRowFirstColumn="0" w:lastRowLastColumn="0"/>
+            </w:pPr>
+            <w:r>
+              <w:t>fill the information in the wrong field.</w:t>
+            </w:r>
+          </w:p>
+        </w:tc>
+        <w:tc>
+          <w:tcPr>
+            <w:tcW w:w="1555" w:type="dxa"/>
+          </w:tcPr>
+          <w:p>
+            <w:pPr>
+              <w:cnfStyle w:val="000000000000" w:firstRow="0" w:lastRow="0" w:firstColumn="0" w:lastColumn="0" w:oddVBand="0" w:evenVBand="0" w:oddHBand="0" w:evenHBand="0" w:firstRowFirstColumn="0" w:firstRowLastColumn="0" w:lastRowFirstColumn="0" w:lastRowLastColumn="0"/>
+            </w:pPr>
+            <w:r>
+              <w:t>-</w:t>
+            </w:r>
+            <w:r>
+              <w:t>stock manager</w:t>
+            </w:r>
+          </w:p>
+        </w:tc>
+        <w:tc>
+          <w:tcPr>
+            <w:tcW w:w="1555" w:type="dxa"/>
+          </w:tcPr>
+          <w:p>
+            <w:pPr>
+              <w:cnfStyle w:val="000000000000" w:firstRow="0" w:lastRow="0" w:firstColumn="0" w:lastColumn="0" w:oddVBand="0" w:evenVBand="0" w:oddHBand="0" w:evenHBand="0" w:firstRowFirstColumn="0" w:firstRowLastColumn="0" w:lastRowFirstColumn="0" w:lastRowLastColumn="0"/>
+            </w:pPr>
+            <w:r>
+              <w:t>Category: Tools</w:t>
+            </w:r>
+          </w:p>
+          <w:p>
+            <w:pPr>
+              <w:cnfStyle w:val="000000000000" w:firstRow="0" w:lastRow="0" w:firstColumn="0" w:lastColumn="0" w:oddVBand="0" w:evenVBand="0" w:oddHBand="0" w:evenHBand="0" w:firstRowFirstColumn="0" w:firstRowLastColumn="0" w:lastRowFirstColumn="0" w:lastRowLastColumn="0"/>
+            </w:pPr>
+            <w:r>
+              <w:t>Sub-category: saw</w:t>
+            </w:r>
+          </w:p>
+          <w:p>
+            <w:pPr>
+              <w:cnfStyle w:val="000000000000" w:firstRow="0" w:lastRow="0" w:firstColumn="0" w:lastColumn="0" w:oddVBand="0" w:evenVBand="0" w:oddHBand="0" w:evenHBand="0" w:firstRowFirstColumn="0" w:firstRowLastColumn="0" w:lastRowFirstColumn="0" w:lastRowLastColumn="0"/>
+            </w:pPr>
+            <w:r>
+              <w:t>Type: hand-saw</w:t>
+            </w:r>
+          </w:p>
+          <w:p>
+            <w:pPr>
+              <w:cnfStyle w:val="000000000000" w:firstRow="0" w:lastRow="0" w:firstColumn="0" w:lastColumn="0" w:oddVBand="0" w:evenVBand="0" w:oddHBand="0" w:evenHBand="0" w:firstRowFirstColumn="0" w:firstRowLastColumn="0" w:lastRowFirstColumn="0" w:lastRowLastColumn="0"/>
+            </w:pPr>
+            <w:r>
+              <w:t>Brand: Dewong</w:t>
+            </w:r>
+          </w:p>
+          <w:p>
+            <w:pPr>
+              <w:cnfStyle w:val="000000000000" w:firstRow="0" w:lastRow="0" w:firstColumn="0" w:lastColumn="0" w:oddVBand="0" w:evenVBand="0" w:oddHBand="0" w:evenHBand="0" w:firstRowFirstColumn="0" w:firstRowLastColumn="0" w:lastRowFirstColumn="0" w:lastRowLastColumn="0"/>
+            </w:pPr>
+            <w:r>
+              <w:t>Model: 3000</w:t>
+            </w:r>
+          </w:p>
+          <w:p>
+            <w:pPr>
+              <w:cnfStyle w:val="000000000000" w:firstRow="0" w:lastRow="0" w:firstColumn="0" w:lastColumn="0" w:oddVBand="0" w:evenVBand="0" w:oddHBand="0" w:evenHBand="0" w:firstRowFirstColumn="0" w:firstRowLastColumn="0" w:lastRowFirstColumn="0" w:lastRowLastColumn="0"/>
+            </w:pPr>
+            <w:r>
+              <w:t>Cost-price: 20</w:t>
+            </w:r>
+          </w:p>
+          <w:p>
+            <w:pPr>
+              <w:cnfStyle w:val="000000000000" w:firstRow="0" w:lastRow="0" w:firstColumn="0" w:lastColumn="0" w:oddVBand="0" w:evenVBand="0" w:oddHBand="0" w:evenHBand="0" w:firstRowFirstColumn="0" w:firstRowLastColumn="0" w:lastRowFirstColumn="0" w:lastRowLastColumn="0"/>
+            </w:pPr>
+            <w:r>
+              <w:t>Sales price: 30</w:t>
+            </w:r>
+          </w:p>
+          <w:p>
+            <w:pPr>
+              <w:cnfStyle w:val="000000000000" w:firstRow="0" w:lastRow="0" w:firstColumn="0" w:lastColumn="0" w:oddVBand="0" w:evenVBand="0" w:oddHBand="0" w:evenHBand="0" w:firstRowFirstColumn="0" w:firstRowLastColumn="0" w:lastRowFirstColumn="0" w:lastRowLastColumn="0"/>
+            </w:pPr>
+            <w:r>
+              <w:t>Amount in store: 5</w:t>
+            </w:r>
+          </w:p>
+          <w:p>
+            <w:pPr>
+              <w:cnfStyle w:val="000000000000" w:firstRow="0" w:lastRow="0" w:firstColumn="0" w:lastColumn="0" w:oddVBand="0" w:evenVBand="0" w:oddHBand="0" w:evenHBand="0" w:firstRowFirstColumn="0" w:firstRowLastColumn="0" w:lastRowFirstColumn="0" w:lastRowLastColumn="0"/>
+            </w:pPr>
+            <w:r>
+              <w:t>Amount in warehouse: 20</w:t>
+            </w:r>
+          </w:p>
+          <w:p>
+            <w:pPr>
+              <w:cnfStyle w:val="000000000000" w:firstRow="0" w:lastRow="0" w:firstColumn="0" w:lastColumn="0" w:oddVBand="0" w:evenVBand="0" w:oddHBand="0" w:evenHBand="0" w:firstRowFirstColumn="0" w:firstRowLastColumn="0" w:lastRowFirstColumn="0" w:lastRowLastColumn="0"/>
+            </w:pPr>
+            <w:r>
+              <w:t>Description: easy to use</w:t>
+            </w:r>
+          </w:p>
+        </w:tc>
+        <w:tc>
+          <w:tcPr>
+            <w:tcW w:w="1674" w:type="dxa"/>
+          </w:tcPr>
+          <w:p>
+            <w:pPr>
+              <w:cnfStyle w:val="000000000000" w:firstRow="0" w:lastRow="0" w:firstColumn="0" w:lastColumn="0" w:oddVBand="0" w:evenVBand="0" w:oddHBand="0" w:evenHBand="0" w:firstRowFirstColumn="0" w:firstRowLastColumn="0" w:lastRowFirstColumn="0" w:lastRowLastColumn="0"/>
+            </w:pPr>
+            <w:r>
+              <w:t xml:space="preserve">System displays a message with </w:t>
+            </w:r>
+          </w:p>
+          <w:p>
+            <w:pPr>
+              <w:cnfStyle w:val="000000000000" w:firstRow="0" w:lastRow="0" w:firstColumn="0" w:lastColumn="0" w:oddVBand="0" w:evenVBand="0" w:oddHBand="0" w:evenHBand="0" w:firstRowFirstColumn="0" w:firstRowLastColumn="0" w:lastRowFirstColumn="0" w:lastRowLastColumn="0"/>
+            </w:pPr>
+            <w:r>
+              <w:t>please fill the field with the corrected format</w:t>
+            </w:r>
+          </w:p>
+        </w:tc>
+      </w:tr>
+      <w:tr>
+        <w:trPr>
+          <w:cnfStyle w:val="000000100000" w:firstRow="0" w:lastRow="0" w:firstColumn="0" w:lastColumn="0" w:oddVBand="0" w:evenVBand="0" w:oddHBand="1" w:evenHBand="0" w:firstRowFirstColumn="0" w:firstRowLastColumn="0" w:lastRowFirstColumn="0" w:lastRowLastColumn="0"/>
+        </w:trPr>
+        <w:tc>
+          <w:tcPr>
+            <w:cnfStyle w:val="001000000000" w:firstRow="0" w:lastRow="0" w:firstColumn="1" w:lastColumn="0" w:oddVBand="0" w:evenVBand="0" w:oddHBand="0" w:evenHBand="0" w:firstRowFirstColumn="0" w:firstRowLastColumn="0" w:lastRowFirstColumn="0" w:lastRowLastColumn="0"/>
+            <w:tcW w:w="1528" w:type="dxa"/>
+          </w:tcPr>
+          <w:p>
+            <w:r>
+              <w:t>TC-15</w:t>
+            </w:r>
+          </w:p>
+        </w:tc>
+        <w:tc>
+          <w:tcPr>
+            <w:tcW w:w="1530" w:type="dxa"/>
+          </w:tcPr>
+          <w:p>
+            <w:pPr>
+              <w:cnfStyle w:val="000000100000" w:firstRow="0" w:lastRow="0" w:firstColumn="0" w:lastColumn="0" w:oddVBand="0" w:evenVBand="0" w:oddHBand="1" w:evenHBand="0" w:firstRowFirstColumn="0" w:firstRowLastColumn="0" w:lastRowFirstColumn="0" w:lastRowLastColumn="0"/>
+            </w:pPr>
+            <w:r>
+              <w:t>UC-07</w:t>
+            </w:r>
+          </w:p>
+        </w:tc>
+        <w:tc>
+          <w:tcPr>
+            <w:tcW w:w="1554" w:type="dxa"/>
+          </w:tcPr>
+          <w:p>
+            <w:pPr>
+              <w:cnfStyle w:val="000000100000" w:firstRow="0" w:lastRow="0" w:firstColumn="0" w:lastColumn="0" w:oddVBand="0" w:evenVBand="0" w:oddHBand="1" w:evenHBand="0" w:firstRowFirstColumn="0" w:firstRowLastColumn="0" w:lastRowFirstColumn="0" w:lastRowLastColumn="0"/>
+            </w:pPr>
+            <w:r>
+              <w:t>Input a small amount in sales price and a big amount in cost price</w:t>
+            </w:r>
+          </w:p>
+        </w:tc>
+        <w:tc>
+          <w:tcPr>
+            <w:tcW w:w="1555" w:type="dxa"/>
+          </w:tcPr>
+          <w:p>
+            <w:pPr>
+              <w:cnfStyle w:val="000000100000" w:firstRow="0" w:lastRow="0" w:firstColumn="0" w:lastColumn="0" w:oddVBand="0" w:evenVBand="0" w:oddHBand="1" w:evenHBand="0" w:firstRowFirstColumn="0" w:firstRowLastColumn="0" w:lastRowFirstColumn="0" w:lastRowLastColumn="0"/>
+            </w:pPr>
+            <w:r>
+              <w:t>stock manager</w:t>
+            </w:r>
+          </w:p>
+        </w:tc>
+        <w:tc>
+          <w:tcPr>
+            <w:tcW w:w="1555" w:type="dxa"/>
+          </w:tcPr>
+          <w:p>
+            <w:pPr>
+              <w:cnfStyle w:val="000000100000" w:firstRow="0" w:lastRow="0" w:firstColumn="0" w:lastColumn="0" w:oddVBand="0" w:evenVBand="0" w:oddHBand="1" w:evenHBand="0" w:firstRowFirstColumn="0" w:firstRowLastColumn="0" w:lastRowFirstColumn="0" w:lastRowLastColumn="0"/>
+            </w:pPr>
+            <w:r>
+              <w:t>Category: Tools</w:t>
+            </w:r>
+          </w:p>
+          <w:p>
+            <w:pPr>
+              <w:cnfStyle w:val="000000100000" w:firstRow="0" w:lastRow="0" w:firstColumn="0" w:lastColumn="0" w:oddVBand="0" w:evenVBand="0" w:oddHBand="1" w:evenHBand="0" w:firstRowFirstColumn="0" w:firstRowLastColumn="0" w:lastRowFirstColumn="0" w:lastRowLastColumn="0"/>
+            </w:pPr>
+            <w:r>
+              <w:t>Sub-category: saw</w:t>
+            </w:r>
+          </w:p>
+          <w:p>
+            <w:pPr>
+              <w:cnfStyle w:val="000000100000" w:firstRow="0" w:lastRow="0" w:firstColumn="0" w:lastColumn="0" w:oddVBand="0" w:evenVBand="0" w:oddHBand="1" w:evenHBand="0" w:firstRowFirstColumn="0" w:firstRowLastColumn="0" w:lastRowFirstColumn="0" w:lastRowLastColumn="0"/>
+            </w:pPr>
+            <w:r>
+              <w:t>Type: hand-saw</w:t>
+            </w:r>
+          </w:p>
+          <w:p>
+            <w:pPr>
+              <w:cnfStyle w:val="000000100000" w:firstRow="0" w:lastRow="0" w:firstColumn="0" w:lastColumn="0" w:oddVBand="0" w:evenVBand="0" w:oddHBand="1" w:evenHBand="0" w:firstRowFirstColumn="0" w:firstRowLastColumn="0" w:lastRowFirstColumn="0" w:lastRowLastColumn="0"/>
+            </w:pPr>
+            <w:r>
+              <w:t>Brand: Dewong</w:t>
+            </w:r>
+          </w:p>
+          <w:p>
+            <w:pPr>
+              <w:cnfStyle w:val="000000100000" w:firstRow="0" w:lastRow="0" w:firstColumn="0" w:lastColumn="0" w:oddVBand="0" w:evenVBand="0" w:oddHBand="1" w:evenHBand="0" w:firstRowFirstColumn="0" w:firstRowLastColumn="0" w:lastRowFirstColumn="0" w:lastRowLastColumn="0"/>
+            </w:pPr>
+            <w:r>
+              <w:t>Model: 3000</w:t>
+            </w:r>
+          </w:p>
+          <w:p>
+            <w:pPr>
+              <w:cnfStyle w:val="000000100000" w:firstRow="0" w:lastRow="0" w:firstColumn="0" w:lastColumn="0" w:oddVBand="0" w:evenVBand="0" w:oddHBand="1" w:evenHBand="0" w:firstRowFirstColumn="0" w:firstRowLastColumn="0" w:lastRowFirstColumn="0" w:lastRowLastColumn="0"/>
+            </w:pPr>
+            <w:r>
+              <w:t>Cost-price: 20</w:t>
+            </w:r>
+          </w:p>
+          <w:p>
+            <w:pPr>
+              <w:cnfStyle w:val="000000100000" w:firstRow="0" w:lastRow="0" w:firstColumn="0" w:lastColumn="0" w:oddVBand="0" w:evenVBand="0" w:oddHBand="1" w:evenHBand="0" w:firstRowFirstColumn="0" w:firstRowLastColumn="0" w:lastRowFirstColumn="0" w:lastRowLastColumn="0"/>
+            </w:pPr>
+            <w:r>
+              <w:t>Sales price: 30</w:t>
+            </w:r>
+          </w:p>
+          <w:p>
+            <w:pPr>
+              <w:cnfStyle w:val="000000100000" w:firstRow="0" w:lastRow="0" w:firstColumn="0" w:lastColumn="0" w:oddVBand="0" w:evenVBand="0" w:oddHBand="1" w:evenHBand="0" w:firstRowFirstColumn="0" w:firstRowLastColumn="0" w:lastRowFirstColumn="0" w:lastRowLastColumn="0"/>
+            </w:pPr>
+            <w:r>
+              <w:t>Amount in store: 5</w:t>
+            </w:r>
+          </w:p>
+          <w:p>
+            <w:pPr>
+              <w:cnfStyle w:val="000000100000" w:firstRow="0" w:lastRow="0" w:firstColumn="0" w:lastColumn="0" w:oddVBand="0" w:evenVBand="0" w:oddHBand="1" w:evenHBand="0" w:firstRowFirstColumn="0" w:firstRowLastColumn="0" w:lastRowFirstColumn="0" w:lastRowLastColumn="0"/>
+            </w:pPr>
+            <w:r>
+              <w:t>Amount in warehouse: 20</w:t>
+            </w:r>
+          </w:p>
+          <w:p>
+            <w:pPr>
+              <w:cnfStyle w:val="000000100000" w:firstRow="0" w:lastRow="0" w:firstColumn="0" w:lastColumn="0" w:oddVBand="0" w:evenVBand="0" w:oddHBand="1" w:evenHBand="0" w:firstRowFirstColumn="0" w:firstRowLastColumn="0" w:lastRowFirstColumn="0" w:lastRowLastColumn="0"/>
+            </w:pPr>
+            <w:r>
+              <w:t>Description: easy to use</w:t>
+            </w:r>
+          </w:p>
+        </w:tc>
+        <w:tc>
+          <w:tcPr>
+            <w:tcW w:w="1674" w:type="dxa"/>
+          </w:tcPr>
+          <w:p>
+            <w:pPr>
+              <w:cnfStyle w:val="000000100000" w:firstRow="0" w:lastRow="0" w:firstColumn="0" w:lastColumn="0" w:oddVBand="0" w:evenVBand="0" w:oddHBand="1" w:evenHBand="0" w:firstRowFirstColumn="0" w:firstRowLastColumn="0" w:lastRowFirstColumn="0" w:lastRowLastColumn="0"/>
+            </w:pPr>
+            <w:r>
+              <w:t xml:space="preserve">System displays a message with </w:t>
+            </w:r>
+          </w:p>
+          <w:p>
+            <w:pPr>
+              <w:cnfStyle w:val="000000100000" w:firstRow="0" w:lastRow="0" w:firstColumn="0" w:lastColumn="0" w:oddVBand="0" w:evenVBand="0" w:oddHBand="1" w:evenHBand="0" w:firstRowFirstColumn="0" w:firstRowLastColumn="0" w:lastRowFirstColumn="0" w:lastRowLastColumn="0"/>
+            </w:pPr>
+            <w:r>
+              <w:t>Sales price can not be smaller than cost price</w:t>
+            </w:r>
+          </w:p>
+        </w:tc>
+      </w:tr>
+      <w:tr>
+        <w:tc>
+          <w:tcPr>
+            <w:cnfStyle w:val="001000000000" w:firstRow="0" w:lastRow="0" w:firstColumn="1" w:lastColumn="0" w:oddVBand="0" w:evenVBand="0" w:oddHBand="0" w:evenHBand="0" w:firstRowFirstColumn="0" w:firstRowLastColumn="0" w:lastRowFirstColumn="0" w:lastRowLastColumn="0"/>
+            <w:tcW w:w="1528" w:type="dxa"/>
+          </w:tcPr>
+          <w:p>
+            <w:r>
+              <w:t>TC-16</w:t>
+            </w:r>
+          </w:p>
+        </w:tc>
+        <w:tc>
+          <w:tcPr>
+            <w:tcW w:w="1530" w:type="dxa"/>
+          </w:tcPr>
+          <w:p>
+            <w:pPr>
+              <w:cnfStyle w:val="000000000000" w:firstRow="0" w:lastRow="0" w:firstColumn="0" w:lastColumn="0" w:oddVBand="0" w:evenVBand="0" w:oddHBand="0" w:evenHBand="0" w:firstRowFirstColumn="0" w:firstRowLastColumn="0" w:lastRowFirstColumn="0" w:lastRowLastColumn="0"/>
+            </w:pPr>
+            <w:r>
+              <w:t>UC-08</w:t>
+            </w:r>
+          </w:p>
+        </w:tc>
+        <w:tc>
+          <w:tcPr>
+            <w:tcW w:w="1554" w:type="dxa"/>
+          </w:tcPr>
+          <w:p>
+            <w:pPr>
+              <w:cnfStyle w:val="000000000000" w:firstRow="0" w:lastRow="0" w:firstColumn="0" w:lastColumn="0" w:oddVBand="0" w:evenVBand="0" w:oddHBand="0" w:evenHBand="0" w:firstRowFirstColumn="0" w:firstRowLastColumn="0" w:lastRowFirstColumn="0" w:lastRowLastColumn="0"/>
+            </w:pPr>
+            <w:r>
+              <w:t>Remove product</w:t>
+            </w:r>
+          </w:p>
+        </w:tc>
+        <w:tc>
+          <w:tcPr>
+            <w:tcW w:w="1555" w:type="dxa"/>
+          </w:tcPr>
+          <w:p>
+            <w:pPr>
+              <w:cnfStyle w:val="000000000000" w:firstRow="0" w:lastRow="0" w:firstColumn="0" w:lastColumn="0" w:oddVBand="0" w:evenVBand="0" w:oddHBand="0" w:evenHBand="0" w:firstRowFirstColumn="0" w:firstRowLastColumn="0" w:lastRowFirstColumn="0" w:lastRowLastColumn="0"/>
+            </w:pPr>
+            <w:r>
+              <w:t>Login as stock manager</w:t>
+            </w:r>
+          </w:p>
+        </w:tc>
+        <w:tc>
+          <w:tcPr>
+            <w:tcW w:w="1555" w:type="dxa"/>
+          </w:tcPr>
+          <w:p>
+            <w:pPr>
+              <w:cnfStyle w:val="000000000000" w:firstRow="0" w:lastRow="0" w:firstColumn="0" w:lastColumn="0" w:oddVBand="0" w:evenVBand="0" w:oddHBand="0" w:evenHBand="0" w:firstRowFirstColumn="0" w:firstRowLastColumn="0" w:lastRowFirstColumn="0" w:lastRowLastColumn="0"/>
+            </w:pPr>
+          </w:p>
+        </w:tc>
+        <w:tc>
+          <w:tcPr>
+            <w:tcW w:w="1674" w:type="dxa"/>
+          </w:tcPr>
+          <w:p>
+            <w:pPr>
+              <w:cnfStyle w:val="000000000000" w:firstRow="0" w:lastRow="0" w:firstColumn="0" w:lastColumn="0" w:oddVBand="0" w:evenVBand="0" w:oddHBand="0" w:evenHBand="0" w:firstRowFirstColumn="0" w:firstRowLastColumn="0" w:lastRowFirstColumn="0" w:lastRowLastColumn="0"/>
+            </w:pPr>
+            <w:r>
+              <w:t>System removes product and with a message success</w:t>
+            </w:r>
+          </w:p>
+        </w:tc>
+      </w:tr>
+      <w:tr>
+        <w:trPr>
+          <w:cnfStyle w:val="000000100000" w:firstRow="0" w:lastRow="0" w:firstColumn="0" w:lastColumn="0" w:oddVBand="0" w:evenVBand="0" w:oddHBand="1" w:evenHBand="0" w:firstRowFirstColumn="0" w:firstRowLastColumn="0" w:lastRowFirstColumn="0" w:lastRowLastColumn="0"/>
+        </w:trPr>
+        <w:tc>
+          <w:tcPr>
+            <w:cnfStyle w:val="001000000000" w:firstRow="0" w:lastRow="0" w:firstColumn="1" w:lastColumn="0" w:oddVBand="0" w:evenVBand="0" w:oddHBand="0" w:evenHBand="0" w:firstRowFirstColumn="0" w:firstRowLastColumn="0" w:lastRowFirstColumn="0" w:lastRowLastColumn="0"/>
+            <w:tcW w:w="1528" w:type="dxa"/>
+          </w:tcPr>
+          <w:p>
+            <w:r>
+              <w:t>TC-17</w:t>
+            </w:r>
+          </w:p>
+        </w:tc>
+        <w:tc>
+          <w:tcPr>
+            <w:tcW w:w="1530" w:type="dxa"/>
+          </w:tcPr>
+          <w:p>
+            <w:pPr>
+              <w:cnfStyle w:val="000000100000" w:firstRow="0" w:lastRow="0" w:firstColumn="0" w:lastColumn="0" w:oddVBand="0" w:evenVBand="0" w:oddHBand="1" w:evenHBand="0" w:firstRowFirstColumn="0" w:firstRowLastColumn="0" w:lastRowFirstColumn="0" w:lastRowLastColumn="0"/>
+            </w:pPr>
+            <w:r>
+              <w:t>UC-10</w:t>
+            </w:r>
+          </w:p>
+        </w:tc>
+        <w:tc>
+          <w:tcPr>
+            <w:tcW w:w="1554" w:type="dxa"/>
+          </w:tcPr>
+          <w:p>
+            <w:pPr>
+              <w:cnfStyle w:val="000000100000" w:firstRow="0" w:lastRow="0" w:firstColumn="0" w:lastColumn="0" w:oddVBand="0" w:evenVBand="0" w:oddHBand="1" w:evenHBand="0" w:firstRowFirstColumn="0" w:firstRowLastColumn="0" w:lastRowFirstColumn="0" w:lastRowLastColumn="0"/>
+            </w:pPr>
+            <w:r>
+              <w:t>View product data</w:t>
+            </w:r>
+          </w:p>
+        </w:tc>
+        <w:tc>
+          <w:tcPr>
+            <w:tcW w:w="1555" w:type="dxa"/>
+          </w:tcPr>
+          <w:p>
+            <w:pPr>
+              <w:cnfStyle w:val="000000100000" w:firstRow="0" w:lastRow="0" w:firstColumn="0" w:lastColumn="0" w:oddVBand="0" w:evenVBand="0" w:oddHBand="1" w:evenHBand="0" w:firstRowFirstColumn="0" w:firstRowLastColumn="0" w:lastRowFirstColumn="0" w:lastRowLastColumn="0"/>
+            </w:pPr>
+            <w:r>
+              <w:t>Login as stock worker</w:t>
+            </w:r>
+          </w:p>
+        </w:tc>
+        <w:tc>
+          <w:tcPr>
+            <w:tcW w:w="1555" w:type="dxa"/>
+          </w:tcPr>
+          <w:p>
+            <w:pPr>
+              <w:cnfStyle w:val="000000100000" w:firstRow="0" w:lastRow="0" w:firstColumn="0" w:lastColumn="0" w:oddVBand="0" w:evenVBand="0" w:oddHBand="1" w:evenHBand="0" w:firstRowFirstColumn="0" w:firstRowLastColumn="0" w:lastRowFirstColumn="0" w:lastRowLastColumn="0"/>
+            </w:pPr>
+          </w:p>
+        </w:tc>
+        <w:tc>
+          <w:tcPr>
+            <w:tcW w:w="1674" w:type="dxa"/>
+          </w:tcPr>
+          <w:p>
+            <w:pPr>
+              <w:cnfStyle w:val="000000100000" w:firstRow="0" w:lastRow="0" w:firstColumn="0" w:lastColumn="0" w:oddVBand="0" w:evenVBand="0" w:oddHBand="1" w:evenHBand="0" w:firstRowFirstColumn="0" w:firstRowLastColumn="0" w:lastRowFirstColumn="0" w:lastRowLastColumn="0"/>
+            </w:pPr>
+            <w:r>
+              <w:t>System displays all product</w:t>
+            </w:r>
+          </w:p>
+        </w:tc>
+      </w:tr>
+      <w:tr>
+        <w:tc>
+          <w:tcPr>
+            <w:cnfStyle w:val="001000000000" w:firstRow="0" w:lastRow="0" w:firstColumn="1" w:lastColumn="0" w:oddVBand="0" w:evenVBand="0" w:oddHBand="0" w:evenHBand="0" w:firstRowFirstColumn="0" w:firstRowLastColumn="0" w:lastRowFirstColumn="0" w:lastRowLastColumn="0"/>
+            <w:tcW w:w="1528" w:type="dxa"/>
+          </w:tcPr>
+          <w:p>
+            <w:r>
+              <w:t>TC-18</w:t>
+            </w:r>
+          </w:p>
+        </w:tc>
+        <w:tc>
+          <w:tcPr>
+            <w:tcW w:w="1530" w:type="dxa"/>
+          </w:tcPr>
+          <w:p>
+            <w:pPr>
+              <w:cnfStyle w:val="000000000000" w:firstRow="0" w:lastRow="0" w:firstColumn="0" w:lastColumn="0" w:oddVBand="0" w:evenVBand="0" w:oddHBand="0" w:evenHBand="0" w:firstRowFirstColumn="0" w:firstRowLastColumn="0" w:lastRowFirstColumn="0" w:lastRowLastColumn="0"/>
+            </w:pPr>
+            <w:r>
+              <w:t>UC-11</w:t>
+            </w:r>
+          </w:p>
+        </w:tc>
+        <w:tc>
+          <w:tcPr>
+            <w:tcW w:w="1554" w:type="dxa"/>
+          </w:tcPr>
+          <w:p>
+            <w:pPr>
+              <w:cnfStyle w:val="000000000000" w:firstRow="0" w:lastRow="0" w:firstColumn="0" w:lastColumn="0" w:oddVBand="0" w:evenVBand="0" w:oddHBand="0" w:evenHBand="0" w:firstRowFirstColumn="0" w:firstRowLastColumn="0" w:lastRowFirstColumn="0" w:lastRowLastColumn="0"/>
+            </w:pPr>
+            <w:r>
+              <w:t>See stock Statistic</w:t>
+            </w:r>
+          </w:p>
+        </w:tc>
+        <w:tc>
+          <w:tcPr>
+            <w:tcW w:w="1555" w:type="dxa"/>
+          </w:tcPr>
+          <w:p>
+            <w:pPr>
+              <w:cnfStyle w:val="000000000000" w:firstRow="0" w:lastRow="0" w:firstColumn="0" w:lastColumn="0" w:oddVBand="0" w:evenVBand="0" w:oddHBand="0" w:evenHBand="0" w:firstRowFirstColumn="0" w:firstRowLastColumn="0" w:lastRowFirstColumn="0" w:lastRowLastColumn="0"/>
+            </w:pPr>
+            <w:r>
+              <w:t>Need to login as store manager</w:t>
+            </w:r>
+          </w:p>
+        </w:tc>
+        <w:tc>
+          <w:tcPr>
+            <w:tcW w:w="1555" w:type="dxa"/>
+          </w:tcPr>
+          <w:p>
+            <w:pPr>
+              <w:cnfStyle w:val="000000000000" w:firstRow="0" w:lastRow="0" w:firstColumn="0" w:lastColumn="0" w:oddVBand="0" w:evenVBand="0" w:oddHBand="0" w:evenHBand="0" w:firstRowFirstColumn="0" w:firstRowLastColumn="0" w:lastRowFirstColumn="0" w:lastRowLastColumn="0"/>
+            </w:pPr>
+            <w:r>
+              <w:t>Choose an amount of product sold</w:t>
+            </w:r>
+          </w:p>
+        </w:tc>
+        <w:tc>
+          <w:tcPr>
+            <w:tcW w:w="1674" w:type="dxa"/>
+          </w:tcPr>
+          <w:p>
+            <w:pPr>
+              <w:cnfStyle w:val="000000000000" w:firstRow="0" w:lastRow="0" w:firstColumn="0" w:lastColumn="0" w:oddVBand="0" w:evenVBand="0" w:oddHBand="0" w:evenHBand="0" w:firstRowFirstColumn="0" w:firstRowLastColumn="0" w:lastRowFirstColumn="0" w:lastRowLastColumn="0"/>
+            </w:pPr>
+            <w:r>
+              <w:t>see total profit of each product and total revenue of each product</w:t>
+            </w:r>
+          </w:p>
+        </w:tc>
+      </w:tr>
+      <w:tr>
+        <w:trPr>
+          <w:cnfStyle w:val="000000100000" w:firstRow="0" w:lastRow="0" w:firstColumn="0" w:lastColumn="0" w:oddVBand="0" w:evenVBand="0" w:oddHBand="1" w:evenHBand="0" w:firstRowFirstColumn="0" w:firstRowLastColumn="0" w:lastRowFirstColumn="0" w:lastRowLastColumn="0"/>
+        </w:trPr>
+        <w:tc>
+          <w:tcPr>
+            <w:cnfStyle w:val="001000000000" w:firstRow="0" w:lastRow="0" w:firstColumn="1" w:lastColumn="0" w:oddVBand="0" w:evenVBand="0" w:oddHBand="0" w:evenHBand="0" w:firstRowFirstColumn="0" w:firstRowLastColumn="0" w:lastRowFirstColumn="0" w:lastRowLastColumn="0"/>
+            <w:tcW w:w="1528" w:type="dxa"/>
+          </w:tcPr>
+          <w:p>
+            <w:r>
+              <w:t>TC-</w:t>
+            </w:r>
+            <w:r>
+              <w:t>19</w:t>
+            </w:r>
+          </w:p>
+        </w:tc>
+        <w:tc>
+          <w:tcPr>
+            <w:tcW w:w="1530" w:type="dxa"/>
+          </w:tcPr>
+          <w:p>
+            <w:pPr>
+              <w:cnfStyle w:val="000000100000" w:firstRow="0" w:lastRow="0" w:firstColumn="0" w:lastColumn="0" w:oddVBand="0" w:evenVBand="0" w:oddHBand="1" w:evenHBand="0" w:firstRowFirstColumn="0" w:firstRowLastColumn="0" w:lastRowFirstColumn="0" w:lastRowLastColumn="0"/>
+            </w:pPr>
+            <w:r>
+              <w:t>UC-13</w:t>
+            </w:r>
+          </w:p>
+        </w:tc>
+        <w:tc>
+          <w:tcPr>
+            <w:tcW w:w="1554" w:type="dxa"/>
+          </w:tcPr>
+          <w:p>
+            <w:pPr>
+              <w:cnfStyle w:val="000000100000" w:firstRow="0" w:lastRow="0" w:firstColumn="0" w:lastColumn="0" w:oddVBand="0" w:evenVBand="0" w:oddHBand="1" w:evenHBand="0" w:firstRowFirstColumn="0" w:firstRowLastColumn="0" w:lastRowFirstColumn="0" w:lastRowLastColumn="0"/>
+            </w:pPr>
+            <w:r>
+              <w:t>Employee statistics</w:t>
+            </w:r>
+          </w:p>
+        </w:tc>
+        <w:tc>
+          <w:tcPr>
+            <w:tcW w:w="1555" w:type="dxa"/>
+          </w:tcPr>
+          <w:p>
+            <w:pPr>
+              <w:cnfStyle w:val="000000100000" w:firstRow="0" w:lastRow="0" w:firstColumn="0" w:lastColumn="0" w:oddVBand="0" w:evenVBand="0" w:oddHBand="1" w:evenHBand="0" w:firstRowFirstColumn="0" w:firstRowLastColumn="0" w:lastRowFirstColumn="0" w:lastRowLastColumn="0"/>
+            </w:pPr>
+            <w:r>
+              <w:t>-store manager</w:t>
+            </w:r>
+          </w:p>
+          <w:p>
+            <w:pPr>
+              <w:cnfStyle w:val="000000100000" w:firstRow="0" w:lastRow="0" w:firstColumn="0" w:lastColumn="0" w:oddVBand="0" w:evenVBand="0" w:oddHBand="1" w:evenHBand="0" w:firstRowFirstColumn="0" w:firstRowLastColumn="0" w:lastRowFirstColumn="0" w:lastRowLastColumn="0"/>
+            </w:pPr>
+            <w:r>
+              <w:t>-</w:t>
+            </w:r>
+            <w:r>
+              <w:t xml:space="preserve">A date is chosen (if not </w:t>
+            </w:r>
+            <w:r>
+              <w:lastRenderedPageBreak/>
+              <w:t>the date is set to today)</w:t>
+            </w:r>
+          </w:p>
+        </w:tc>
+        <w:tc>
+          <w:tcPr>
+            <w:tcW w:w="1555" w:type="dxa"/>
+          </w:tcPr>
+          <w:p>
+            <w:pPr>
+              <w:cnfStyle w:val="000000100000" w:firstRow="0" w:lastRow="0" w:firstColumn="0" w:lastColumn="0" w:oddVBand="0" w:evenVBand="0" w:oddHBand="1" w:evenHBand="0" w:firstRowFirstColumn="0" w:firstRowLastColumn="0" w:lastRowFirstColumn="0" w:lastRowLastColumn="0"/>
+            </w:pPr>
+          </w:p>
+        </w:tc>
+        <w:tc>
+          <w:tcPr>
+            <w:tcW w:w="1674" w:type="dxa"/>
+          </w:tcPr>
+          <w:p>
+            <w:pPr>
+              <w:cnfStyle w:val="000000100000" w:firstRow="0" w:lastRow="0" w:firstColumn="0" w:lastColumn="0" w:oddVBand="0" w:evenVBand="0" w:oddHBand="1" w:evenHBand="0" w:firstRowFirstColumn="0" w:firstRowLastColumn="0" w:lastRowFirstColumn="0" w:lastRowLastColumn="0"/>
+            </w:pPr>
+            <w:r>
+              <w:t xml:space="preserve">Information about the working hours of </w:t>
+            </w:r>
+            <w:r>
+              <w:lastRenderedPageBreak/>
+              <w:t>the employees and their income is displayed</w:t>
+            </w:r>
+          </w:p>
+        </w:tc>
+      </w:tr>
+      <w:tr>
+        <w:tc>
+          <w:tcPr>
+            <w:cnfStyle w:val="001000000000" w:firstRow="0" w:lastRow="0" w:firstColumn="1" w:lastColumn="0" w:oddVBand="0" w:evenVBand="0" w:oddHBand="0" w:evenHBand="0" w:firstRowFirstColumn="0" w:firstRowLastColumn="0" w:lastRowFirstColumn="0" w:lastRowLastColumn="0"/>
+            <w:tcW w:w="1528" w:type="dxa"/>
+          </w:tcPr>
+          <w:p>
+            <w:r>
+              <w:lastRenderedPageBreak/>
+              <w:t>TC-</w:t>
+            </w:r>
+            <w:r>
+              <w:t>20</w:t>
+            </w:r>
+          </w:p>
+        </w:tc>
+        <w:tc>
+          <w:tcPr>
+            <w:tcW w:w="1530" w:type="dxa"/>
+          </w:tcPr>
+          <w:p>
+            <w:pPr>
+              <w:cnfStyle w:val="000000000000" w:firstRow="0" w:lastRow="0" w:firstColumn="0" w:lastColumn="0" w:oddVBand="0" w:evenVBand="0" w:oddHBand="0" w:evenHBand="0" w:firstRowFirstColumn="0" w:firstRowLastColumn="0" w:lastRowFirstColumn="0" w:lastRowLastColumn="0"/>
+            </w:pPr>
+            <w:r>
+              <w:t>UC-15</w:t>
+            </w:r>
+          </w:p>
+        </w:tc>
+        <w:tc>
+          <w:tcPr>
+            <w:tcW w:w="1554" w:type="dxa"/>
+          </w:tcPr>
+          <w:p>
+            <w:pPr>
+              <w:cnfStyle w:val="000000000000" w:firstRow="0" w:lastRow="0" w:firstColumn="0" w:lastColumn="0" w:oddVBand="0" w:evenVBand="0" w:oddHBand="0" w:evenHBand="0" w:firstRowFirstColumn="0" w:firstRowLastColumn="0" w:lastRowFirstColumn="0" w:lastRowLastColumn="0"/>
             </w:pPr>
             <w:r>
               <w:t>Log out</w:t>
@@ -1174,21 +2238,21 @@
         </w:tc>
         <w:tc>
           <w:tcPr>
-            <w:tcW w:w="1559" w:type="dxa"/>
-          </w:tcPr>
-          <w:p>
-            <w:pPr>
-              <w:cnfStyle w:val="000000100000" w:firstRow="0" w:lastRow="0" w:firstColumn="0" w:lastColumn="0" w:oddVBand="0" w:evenVBand="0" w:oddHBand="1" w:evenHBand="0" w:firstRowFirstColumn="0" w:firstRowLastColumn="0" w:lastRowFirstColumn="0" w:lastRowLastColumn="0"/>
-            </w:pPr>
-          </w:p>
-        </w:tc>
-        <w:tc>
-          <w:tcPr>
-            <w:tcW w:w="1552" w:type="dxa"/>
-          </w:tcPr>
-          <w:p>
-            <w:pPr>
-              <w:cnfStyle w:val="000000100000" w:firstRow="0" w:lastRow="0" w:firstColumn="0" w:lastColumn="0" w:oddVBand="0" w:evenVBand="0" w:oddHBand="1" w:evenHBand="0" w:firstRowFirstColumn="0" w:firstRowLastColumn="0" w:lastRowFirstColumn="0" w:lastRowLastColumn="0"/>
+            <w:tcW w:w="1555" w:type="dxa"/>
+          </w:tcPr>
+          <w:p>
+            <w:pPr>
+              <w:cnfStyle w:val="000000000000" w:firstRow="0" w:lastRow="0" w:firstColumn="0" w:lastColumn="0" w:oddVBand="0" w:evenVBand="0" w:oddHBand="0" w:evenHBand="0" w:firstRowFirstColumn="0" w:firstRowLastColumn="0" w:lastRowFirstColumn="0" w:lastRowLastColumn="0"/>
+            </w:pPr>
+          </w:p>
+        </w:tc>
+        <w:tc>
+          <w:tcPr>
+            <w:tcW w:w="1555" w:type="dxa"/>
+          </w:tcPr>
+          <w:p>
+            <w:pPr>
+              <w:cnfStyle w:val="000000000000" w:firstRow="0" w:lastRow="0" w:firstColumn="0" w:lastColumn="0" w:oddVBand="0" w:evenVBand="0" w:oddHBand="0" w:evenHBand="0" w:firstRowFirstColumn="0" w:firstRowLastColumn="0" w:lastRowFirstColumn="0" w:lastRowLastColumn="0"/>
             </w:pPr>
           </w:p>
         </w:tc>
@@ -1198,7 +2262,7 @@
           </w:tcPr>
           <w:p>
             <w:pPr>
-              <w:cnfStyle w:val="000000100000" w:firstRow="0" w:lastRow="0" w:firstColumn="0" w:lastColumn="0" w:oddVBand="0" w:evenVBand="0" w:oddHBand="1" w:evenHBand="0" w:firstRowFirstColumn="0" w:firstRowLastColumn="0" w:lastRowFirstColumn="0" w:lastRowLastColumn="0"/>
+              <w:cnfStyle w:val="000000000000" w:firstRow="0" w:lastRow="0" w:firstColumn="0" w:lastColumn="0" w:oddVBand="0" w:evenVBand="0" w:oddHBand="0" w:evenHBand="0" w:firstRowFirstColumn="0" w:firstRowLastColumn="0" w:lastRowFirstColumn="0" w:lastRowLastColumn="0"/>
             </w:pPr>
             <w:r>
               <w:t>The user is logged out of the application</w:t>
@@ -1218,129 +2282,8 @@
 </w:document>
 </file>
 
-<file path=word/numbering.xml><?xml version="1.0" encoding="utf-8"?>
-<w:numbering xmlns:wpc="http://schemas.microsoft.com/office/word/2010/wordprocessingCanvas" xmlns:cx="http://schemas.microsoft.com/office/drawing/2014/chartex" xmlns:cx1="http://schemas.microsoft.com/office/drawing/2015/9/8/chartex" xmlns:mc="http://schemas.openxmlformats.org/markup-compatibility/2006" xmlns:o="urn:schemas-microsoft-com:office:office" xmlns:r="http://schemas.openxmlformats.org/officeDocument/2006/relationships" xmlns:m="http://schemas.openxmlformats.org/officeDocument/2006/math" xmlns:v="urn:schemas-microsoft-com:vml" xmlns:wp14="http://schemas.microsoft.com/office/word/2010/wordprocessingDrawing" xmlns:wp="http://schemas.openxmlformats.org/drawingml/2006/wordprocessingDrawing" xmlns:w10="urn:schemas-microsoft-com:office:word" xmlns:w="http://schemas.openxmlformats.org/wordprocessingml/2006/main" xmlns:w14="http://schemas.microsoft.com/office/word/2010/wordml" xmlns:w15="http://schemas.microsoft.com/office/word/2012/wordml" xmlns:w16se="http://schemas.microsoft.com/office/word/2015/wordml/symex" xmlns:wpg="http://schemas.microsoft.com/office/word/2010/wordprocessingGroup" xmlns:wpi="http://schemas.microsoft.com/office/word/2010/wordprocessingInk" xmlns:wne="http://schemas.microsoft.com/office/word/2006/wordml" xmlns:wps="http://schemas.microsoft.com/office/word/2010/wordprocessingShape" mc:Ignorable="w14 w15 w16se wp14">
-  <w:abstractNum w:abstractNumId="0" w15:restartNumberingAfterBreak="0">
-    <w:nsid w:val="399D08AB"/>
-    <w:multiLevelType w:val="hybridMultilevel"/>
-    <w:tmpl w:val="0EF63B72"/>
-    <w:lvl w:ilvl="0" w:tplc="E912D886">
-      <w:start w:val="3"/>
-      <w:numFmt w:val="bullet"/>
-      <w:lvlText w:val="-"/>
-      <w:lvlJc w:val="left"/>
-      <w:pPr>
-        <w:ind w:left="720" w:hanging="360"/>
-      </w:pPr>
-      <w:rPr>
-        <w:rFonts w:ascii="Calibri" w:eastAsiaTheme="minorEastAsia" w:hAnsi="Calibri" w:cs="Calibri" w:hint="default"/>
-      </w:rPr>
-    </w:lvl>
-    <w:lvl w:ilvl="1" w:tplc="04090003" w:tentative="1">
-      <w:start w:val="1"/>
-      <w:numFmt w:val="bullet"/>
-      <w:lvlText w:val="o"/>
-      <w:lvlJc w:val="left"/>
-      <w:pPr>
-        <w:ind w:left="1440" w:hanging="360"/>
-      </w:pPr>
-      <w:rPr>
-        <w:rFonts w:ascii="Courier New" w:hAnsi="Courier New" w:cs="Courier New" w:hint="default"/>
-      </w:rPr>
-    </w:lvl>
-    <w:lvl w:ilvl="2" w:tplc="04090005" w:tentative="1">
-      <w:start w:val="1"/>
-      <w:numFmt w:val="bullet"/>
-      <w:lvlText w:val=""/>
-      <w:lvlJc w:val="left"/>
-      <w:pPr>
-        <w:ind w:left="2160" w:hanging="360"/>
-      </w:pPr>
-      <w:rPr>
-        <w:rFonts w:ascii="Wingdings" w:hAnsi="Wingdings" w:hint="default"/>
-      </w:rPr>
-    </w:lvl>
-    <w:lvl w:ilvl="3" w:tplc="04090001" w:tentative="1">
-      <w:start w:val="1"/>
-      <w:numFmt w:val="bullet"/>
-      <w:lvlText w:val=""/>
-      <w:lvlJc w:val="left"/>
-      <w:pPr>
-        <w:ind w:left="2880" w:hanging="360"/>
-      </w:pPr>
-      <w:rPr>
-        <w:rFonts w:ascii="Symbol" w:hAnsi="Symbol" w:hint="default"/>
-      </w:rPr>
-    </w:lvl>
-    <w:lvl w:ilvl="4" w:tplc="04090003" w:tentative="1">
-      <w:start w:val="1"/>
-      <w:numFmt w:val="bullet"/>
-      <w:lvlText w:val="o"/>
-      <w:lvlJc w:val="left"/>
-      <w:pPr>
-        <w:ind w:left="3600" w:hanging="360"/>
-      </w:pPr>
-      <w:rPr>
-        <w:rFonts w:ascii="Courier New" w:hAnsi="Courier New" w:cs="Courier New" w:hint="default"/>
-      </w:rPr>
-    </w:lvl>
-    <w:lvl w:ilvl="5" w:tplc="04090005" w:tentative="1">
-      <w:start w:val="1"/>
-      <w:numFmt w:val="bullet"/>
-      <w:lvlText w:val=""/>
-      <w:lvlJc w:val="left"/>
-      <w:pPr>
-        <w:ind w:left="4320" w:hanging="360"/>
-      </w:pPr>
-      <w:rPr>
-        <w:rFonts w:ascii="Wingdings" w:hAnsi="Wingdings" w:hint="default"/>
-      </w:rPr>
-    </w:lvl>
-    <w:lvl w:ilvl="6" w:tplc="04090001" w:tentative="1">
-      <w:start w:val="1"/>
-      <w:numFmt w:val="bullet"/>
-      <w:lvlText w:val=""/>
-      <w:lvlJc w:val="left"/>
-      <w:pPr>
-        <w:ind w:left="5040" w:hanging="360"/>
-      </w:pPr>
-      <w:rPr>
-        <w:rFonts w:ascii="Symbol" w:hAnsi="Symbol" w:hint="default"/>
-      </w:rPr>
-    </w:lvl>
-    <w:lvl w:ilvl="7" w:tplc="04090003" w:tentative="1">
-      <w:start w:val="1"/>
-      <w:numFmt w:val="bullet"/>
-      <w:lvlText w:val="o"/>
-      <w:lvlJc w:val="left"/>
-      <w:pPr>
-        <w:ind w:left="5760" w:hanging="360"/>
-      </w:pPr>
-      <w:rPr>
-        <w:rFonts w:ascii="Courier New" w:hAnsi="Courier New" w:cs="Courier New" w:hint="default"/>
-      </w:rPr>
-    </w:lvl>
-    <w:lvl w:ilvl="8" w:tplc="04090005" w:tentative="1">
-      <w:start w:val="1"/>
-      <w:numFmt w:val="bullet"/>
-      <w:lvlText w:val=""/>
-      <w:lvlJc w:val="left"/>
-      <w:pPr>
-        <w:ind w:left="6480" w:hanging="360"/>
-      </w:pPr>
-      <w:rPr>
-        <w:rFonts w:ascii="Wingdings" w:hAnsi="Wingdings" w:hint="default"/>
-      </w:rPr>
-    </w:lvl>
-  </w:abstractNum>
-  <w:num w:numId="1">
-    <w:abstractNumId w:val="0"/>
-  </w:num>
-</w:numbering>
-</file>
-
 <file path=word/styles.xml><?xml version="1.0" encoding="utf-8"?>
-<w:styles xmlns:mc="http://schemas.openxmlformats.org/markup-compatibility/2006" xmlns:r="http://schemas.openxmlformats.org/officeDocument/2006/relationships" xmlns:w="http://schemas.openxmlformats.org/wordprocessingml/2006/main" xmlns:w14="http://schemas.microsoft.com/office/word/2010/wordml" xmlns:w15="http://schemas.microsoft.com/office/word/2012/wordml" xmlns:w16se="http://schemas.microsoft.com/office/word/2015/wordml/symex" mc:Ignorable="w14 w15 w16se">
+<w:styles xmlns:mc="http://schemas.openxmlformats.org/markup-compatibility/2006" xmlns:r="http://schemas.openxmlformats.org/officeDocument/2006/relationships" xmlns:w="http://schemas.openxmlformats.org/wordprocessingml/2006/main" xmlns:w14="http://schemas.microsoft.com/office/word/2010/wordml" xmlns:w15="http://schemas.microsoft.com/office/word/2012/wordml" xmlns:w16cex="http://schemas.microsoft.com/office/word/2018/wordml/cex" xmlns:w16cid="http://schemas.microsoft.com/office/word/2016/wordml/cid" xmlns:w16="http://schemas.microsoft.com/office/word/2018/wordml" xmlns:w16se="http://schemas.microsoft.com/office/word/2015/wordml/symex" mc:Ignorable="w14 w15 w16se w16cid w16 w16cex">
   <w:docDefaults>
     <w:rPrDefault>
       <w:rPr>
@@ -1356,7 +2299,7 @@
       </w:pPr>
     </w:pPrDefault>
   </w:docDefaults>
-  <w:latentStyles w:defLockedState="0" w:defUIPriority="99" w:defSemiHidden="0" w:defUnhideWhenUsed="0" w:defQFormat="0" w:count="371">
+  <w:latentStyles w:defLockedState="0" w:defUIPriority="99" w:defSemiHidden="0" w:defUnhideWhenUsed="0" w:defQFormat="0" w:count="376">
     <w:lsdException w:name="Normal" w:uiPriority="0" w:qFormat="1"/>
     <w:lsdException w:name="heading 1" w:uiPriority="9" w:qFormat="1"/>
     <w:lsdException w:name="heading 2" w:semiHidden="1" w:uiPriority="9" w:unhideWhenUsed="1" w:qFormat="1"/>
@@ -1728,6 +2671,11 @@
     <w:lsdException w:name="List Table 5 Dark Accent 6" w:uiPriority="50"/>
     <w:lsdException w:name="List Table 6 Colorful Accent 6" w:uiPriority="51"/>
     <w:lsdException w:name="List Table 7 Colorful Accent 6" w:uiPriority="52"/>
+    <w:lsdException w:name="Mention" w:semiHidden="1" w:unhideWhenUsed="1"/>
+    <w:lsdException w:name="Smart Hyperlink" w:semiHidden="1" w:unhideWhenUsed="1"/>
+    <w:lsdException w:name="Hashtag" w:semiHidden="1" w:unhideWhenUsed="1"/>
+    <w:lsdException w:name="Unresolved Mention" w:semiHidden="1" w:unhideWhenUsed="1"/>
+    <w:lsdException w:name="Smart Link" w:semiHidden="1" w:unhideWhenUsed="1"/>
   </w:latentStyles>
   <w:style w:type="paragraph" w:default="1" w:styleId="Normal">
     <w:name w:val="Normal"/>
@@ -1943,6 +2891,7 @@
   <w:style w:type="character" w:default="1" w:styleId="DefaultParagraphFont">
     <w:name w:val="Default Paragraph Font"/>
     <w:uiPriority w:val="1"/>
+    <w:semiHidden/>
     <w:unhideWhenUsed/>
   </w:style>
   <w:style w:type="table" w:default="1" w:styleId="TableNormal">
@@ -2466,17 +3415,6 @@
   <w:style w:type="character" w:customStyle="1" w:styleId="None">
     <w:name w:val="None"/>
     <w:rsid w:val="00813E98"/>
-  </w:style>
-  <w:style w:type="paragraph" w:styleId="ListParagraph">
-    <w:name w:val="List Paragraph"/>
-    <w:basedOn w:val="Normal"/>
-    <w:uiPriority w:val="34"/>
-    <w:qFormat/>
-    <w:rsid w:val="00F166D6"/>
-    <w:pPr>
-      <w:ind w:left="720"/>
-      <w:contextualSpacing/>
-    </w:pPr>
   </w:style>
 </w:styles>
 </file>

</xml_diff>

<commit_message>
fix urs and test case
</commit_message>
<xml_diff>
--- a/Documentation/Test case/Test case.docx
+++ b/Documentation/Test case/Test case.docx
@@ -7,8 +7,687 @@
         <w:pStyle w:val="Title"/>
       </w:pPr>
       <w:r>
+        <w:t>Tes</w:t>
+      </w:r>
+      <w:r>
+        <w:t>t Plan</w:t>
+      </w:r>
+    </w:p>
+    <w:p>
+      <w:pPr>
+        <w:jc w:val="center"/>
+      </w:pPr>
+      <w:r>
+        <w:rPr>
+          <w:noProof/>
+        </w:rPr>
+        <w:drawing>
+          <wp:inline distT="0" distB="0" distL="0" distR="0" wp14:anchorId="49F732EE" wp14:editId="2BCF6451">
+            <wp:extent cx="2456815" cy="2341245"/>
+            <wp:effectExtent l="0" t="0" r="635" b="1905"/>
+            <wp:docPr id="1" name="Picture 1"/>
+            <wp:cNvGraphicFramePr>
+              <a:graphicFrameLocks xmlns:a="http://schemas.openxmlformats.org/drawingml/2006/main" noChangeAspect="1"/>
+            </wp:cNvGraphicFramePr>
+            <a:graphic xmlns:a="http://schemas.openxmlformats.org/drawingml/2006/main">
+              <a:graphicData uri="http://schemas.openxmlformats.org/drawingml/2006/picture">
+                <pic:pic xmlns:pic="http://schemas.openxmlformats.org/drawingml/2006/picture">
+                  <pic:nvPicPr>
+                    <pic:cNvPr id="0" name="Picture 2"/>
+                    <pic:cNvPicPr>
+                      <a:picLocks noChangeAspect="1" noChangeArrowheads="1"/>
+                    </pic:cNvPicPr>
+                  </pic:nvPicPr>
+                  <pic:blipFill>
+                    <a:blip r:embed="rId8">
+                      <a:extLst>
+                        <a:ext uri="{28A0092B-C50C-407E-A947-70E740481C1C}">
+                          <a14:useLocalDpi xmlns:a14="http://schemas.microsoft.com/office/drawing/2010/main" val="0"/>
+                        </a:ext>
+                      </a:extLst>
+                    </a:blip>
+                    <a:srcRect/>
+                    <a:stretch>
+                      <a:fillRect/>
+                    </a:stretch>
+                  </pic:blipFill>
+                  <pic:spPr bwMode="auto">
+                    <a:xfrm>
+                      <a:off x="0" y="0"/>
+                      <a:ext cx="2456815" cy="2341245"/>
+                    </a:xfrm>
+                    <a:prstGeom prst="rect">
+                      <a:avLst/>
+                    </a:prstGeom>
+                    <a:noFill/>
+                  </pic:spPr>
+                </pic:pic>
+              </a:graphicData>
+            </a:graphic>
+          </wp:inline>
+        </w:drawing>
+      </w:r>
+    </w:p>
+    <w:p>
+      <w:r>
+        <w:rPr>
+          <w:noProof/>
+        </w:rPr>
+        <mc:AlternateContent>
+          <mc:Choice Requires="wps">
+            <w:drawing>
+              <wp:anchor distT="45720" distB="45720" distL="114300" distR="114300" simplePos="0" relativeHeight="251659264" behindDoc="0" locked="0" layoutInCell="1" allowOverlap="1" wp14:anchorId="5D5DF8F3" wp14:editId="0BC91DCC">
+                <wp:simplePos x="0" y="0"/>
+                <wp:positionH relativeFrom="margin">
+                  <wp:align>right</wp:align>
+                </wp:positionH>
+                <wp:positionV relativeFrom="paragraph">
+                  <wp:posOffset>9525</wp:posOffset>
+                </wp:positionV>
+                <wp:extent cx="3642360" cy="1996440"/>
+                <wp:effectExtent l="0" t="0" r="15240" b="22860"/>
+                <wp:wrapSquare wrapText="bothSides"/>
+                <wp:docPr id="217" name="Text Box 2"/>
+                <wp:cNvGraphicFramePr>
+                  <a:graphicFrameLocks xmlns:a="http://schemas.openxmlformats.org/drawingml/2006/main"/>
+                </wp:cNvGraphicFramePr>
+                <a:graphic xmlns:a="http://schemas.openxmlformats.org/drawingml/2006/main">
+                  <a:graphicData uri="http://schemas.microsoft.com/office/word/2010/wordprocessingShape">
+                    <wps:wsp>
+                      <wps:cNvSpPr txBox="1">
+                        <a:spLocks noChangeArrowheads="1"/>
+                      </wps:cNvSpPr>
+                      <wps:spPr bwMode="auto">
+                        <a:xfrm>
+                          <a:off x="0" y="0"/>
+                          <a:ext cx="3642360" cy="1996440"/>
+                        </a:xfrm>
+                        <a:prstGeom prst="rect">
+                          <a:avLst/>
+                        </a:prstGeom>
+                        <a:solidFill>
+                          <a:srgbClr val="FFFFFF"/>
+                        </a:solidFill>
+                        <a:ln w="9525">
+                          <a:solidFill>
+                            <a:srgbClr val="000000"/>
+                          </a:solidFill>
+                          <a:miter lim="800000"/>
+                          <a:headEnd/>
+                          <a:tailEnd/>
+                        </a:ln>
+                      </wps:spPr>
+                      <wps:txbx>
+                        <w:txbxContent>
+                          <w:p>
+                            <w:pPr>
+                              <w:pStyle w:val="NoSpacing"/>
+                            </w:pPr>
+                            <w:r>
+                              <w:t xml:space="preserve">ICT &amp; Software Engineering - Semester 2 </w:t>
+                            </w:r>
+                          </w:p>
+                          <w:p>
+                            <w:pPr>
+                              <w:pStyle w:val="NoSpacing"/>
+                            </w:pPr>
+                            <w:r>
+                              <w:t>Class: S2-CB-01</w:t>
+                            </w:r>
+                          </w:p>
+                          <w:p>
+                            <w:pPr>
+                              <w:pStyle w:val="NoSpacing"/>
+                            </w:pPr>
+                            <w:r>
+                              <w:t>Group: 4</w:t>
+                            </w:r>
+                          </w:p>
+                          <w:p>
+                            <w:pPr>
+                              <w:pStyle w:val="NoSpacing"/>
+                            </w:pPr>
+                            <w:r>
+                              <w:t>Tutor: Chung Kuah</w:t>
+                            </w:r>
+                          </w:p>
+                          <w:p>
+                            <w:pPr>
+                              <w:pStyle w:val="NoSpacing"/>
+                            </w:pPr>
+                            <w:r>
+                              <w:t>Location: Fontys ICT, R10 building</w:t>
+                            </w:r>
+                            <w:r>
+                              <w:t>, Eindhoven</w:t>
+                            </w:r>
+                          </w:p>
+                          <w:p>
+                            <w:pPr>
+                              <w:pStyle w:val="NoSpacing"/>
+                            </w:pPr>
+                            <w:r>
+                              <w:t>Group</w:t>
+                            </w:r>
+                            <w:r>
+                              <w:rPr>
+                                <w:lang w:val="bg-BG"/>
+                              </w:rPr>
+                              <w:t xml:space="preserve"> „</w:t>
+                            </w:r>
+                            <w:r>
+                              <w:t>BulCari</w:t>
+                            </w:r>
+                            <w:r>
+                              <w:rPr>
+                                <w:lang w:val="bg-BG"/>
+                              </w:rPr>
+                              <w:t>“</w:t>
+                            </w:r>
+                            <w:r>
+                              <w:t xml:space="preserve"> members:    </w:t>
+                            </w:r>
+                          </w:p>
+                          <w:p>
+                            <w:pPr>
+                              <w:pStyle w:val="NoSpacing"/>
+                              <w:ind w:left="1440" w:firstLine="720"/>
+                            </w:pPr>
+                            <w:r>
+                              <w:t>Stoycho Stoychev – 4292723</w:t>
+                            </w:r>
+                          </w:p>
+                          <w:p>
+                            <w:pPr>
+                              <w:pStyle w:val="NoSpacing"/>
+                            </w:pPr>
+                            <w:r>
+                              <w:tab/>
+                            </w:r>
+                            <w:r>
+                              <w:tab/>
+                            </w:r>
+                            <w:r>
+                              <w:tab/>
+                              <w:t xml:space="preserve">Tony Jiang – 4172507 </w:t>
+                            </w:r>
+                          </w:p>
+                          <w:p>
+                            <w:pPr>
+                              <w:pStyle w:val="NoSpacing"/>
+                              <w:ind w:left="1440" w:firstLine="720"/>
+                            </w:pPr>
+                            <w:r>
+                              <w:t xml:space="preserve">Stela Trencheva – 4095200 </w:t>
+                            </w:r>
+                            <w:r>
+                              <w:br/>
+                            </w:r>
+                            <w:r>
+                              <w:tab/>
+                              <w:t xml:space="preserve">Veronika Valeva – 4090349 </w:t>
+                            </w:r>
+                          </w:p>
+                          <w:p>
+                            <w:pPr>
+                              <w:pStyle w:val="NoSpacing"/>
+                            </w:pPr>
+                            <w:r>
+                              <w:t>Date: February/March 2021</w:t>
+                            </w:r>
+                          </w:p>
+                          <w:p/>
+                        </w:txbxContent>
+                      </wps:txbx>
+                      <wps:bodyPr rot="0" vert="horz" wrap="square" lIns="91440" tIns="45720" rIns="91440" bIns="45720" anchor="t" anchorCtr="0">
+                        <a:noAutofit/>
+                      </wps:bodyPr>
+                    </wps:wsp>
+                  </a:graphicData>
+                </a:graphic>
+                <wp14:sizeRelH relativeFrom="margin">
+                  <wp14:pctWidth>0</wp14:pctWidth>
+                </wp14:sizeRelH>
+                <wp14:sizeRelV relativeFrom="margin">
+                  <wp14:pctHeight>0</wp14:pctHeight>
+                </wp14:sizeRelV>
+              </wp:anchor>
+            </w:drawing>
+          </mc:Choice>
+          <mc:Fallback>
+            <w:pict>
+              <v:shapetype w14:anchorId="5D5DF8F3" id="_x0000_t202" coordsize="21600,21600" o:spt="202" path="m,l,21600r21600,l21600,xe">
+                <v:stroke joinstyle="miter"/>
+                <v:path gradientshapeok="t" o:connecttype="rect"/>
+              </v:shapetype>
+              <v:shape id="Text Box 2" o:spid="_x0000_s1026" type="#_x0000_t202" style="position:absolute;margin-left:235.6pt;margin-top:.75pt;width:286.8pt;height:157.2pt;z-index:251659264;visibility:visible;mso-wrap-style:square;mso-width-percent:0;mso-height-percent:0;mso-wrap-distance-left:9pt;mso-wrap-distance-top:3.6pt;mso-wrap-distance-right:9pt;mso-wrap-distance-bottom:3.6pt;mso-position-horizontal:right;mso-position-horizontal-relative:margin;mso-position-vertical:absolute;mso-position-vertical-relative:text;mso-width-percent:0;mso-height-percent:0;mso-width-relative:margin;mso-height-relative:margin;v-text-anchor:top" o:gfxdata="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">
+                <v:textbox>
+                  <w:txbxContent>
+                    <w:p>
+                      <w:pPr>
+                        <w:pStyle w:val="NoSpacing"/>
+                      </w:pPr>
+                      <w:r>
+                        <w:t xml:space="preserve">ICT &amp; Software Engineering - Semester 2 </w:t>
+                      </w:r>
+                    </w:p>
+                    <w:p>
+                      <w:pPr>
+                        <w:pStyle w:val="NoSpacing"/>
+                      </w:pPr>
+                      <w:r>
+                        <w:t>Class: S2-CB-01</w:t>
+                      </w:r>
+                    </w:p>
+                    <w:p>
+                      <w:pPr>
+                        <w:pStyle w:val="NoSpacing"/>
+                      </w:pPr>
+                      <w:r>
+                        <w:t>Group: 4</w:t>
+                      </w:r>
+                    </w:p>
+                    <w:p>
+                      <w:pPr>
+                        <w:pStyle w:val="NoSpacing"/>
+                      </w:pPr>
+                      <w:r>
+                        <w:t>Tutor: Chung Kuah</w:t>
+                      </w:r>
+                    </w:p>
+                    <w:p>
+                      <w:pPr>
+                        <w:pStyle w:val="NoSpacing"/>
+                      </w:pPr>
+                      <w:r>
+                        <w:t>Location: Fontys ICT, R10 building</w:t>
+                      </w:r>
+                      <w:r>
+                        <w:t>, Eindhoven</w:t>
+                      </w:r>
+                    </w:p>
+                    <w:p>
+                      <w:pPr>
+                        <w:pStyle w:val="NoSpacing"/>
+                      </w:pPr>
+                      <w:r>
+                        <w:t>Group</w:t>
+                      </w:r>
+                      <w:r>
+                        <w:rPr>
+                          <w:lang w:val="bg-BG"/>
+                        </w:rPr>
+                        <w:t xml:space="preserve"> „</w:t>
+                      </w:r>
+                      <w:r>
+                        <w:t>BulCari</w:t>
+                      </w:r>
+                      <w:r>
+                        <w:rPr>
+                          <w:lang w:val="bg-BG"/>
+                        </w:rPr>
+                        <w:t>“</w:t>
+                      </w:r>
+                      <w:r>
+                        <w:t xml:space="preserve"> members:    </w:t>
+                      </w:r>
+                    </w:p>
+                    <w:p>
+                      <w:pPr>
+                        <w:pStyle w:val="NoSpacing"/>
+                        <w:ind w:left="1440" w:firstLine="720"/>
+                      </w:pPr>
+                      <w:r>
+                        <w:t>Stoycho Stoychev – 4292723</w:t>
+                      </w:r>
+                    </w:p>
+                    <w:p>
+                      <w:pPr>
+                        <w:pStyle w:val="NoSpacing"/>
+                      </w:pPr>
+                      <w:r>
+                        <w:tab/>
+                      </w:r>
+                      <w:r>
+                        <w:tab/>
+                      </w:r>
+                      <w:r>
+                        <w:tab/>
+                        <w:t xml:space="preserve">Tony Jiang – 4172507 </w:t>
+                      </w:r>
+                    </w:p>
+                    <w:p>
+                      <w:pPr>
+                        <w:pStyle w:val="NoSpacing"/>
+                        <w:ind w:left="1440" w:firstLine="720"/>
+                      </w:pPr>
+                      <w:r>
+                        <w:t xml:space="preserve">Stela Trencheva – 4095200 </w:t>
+                      </w:r>
+                      <w:r>
+                        <w:br/>
+                      </w:r>
+                      <w:r>
+                        <w:tab/>
+                        <w:t xml:space="preserve">Veronika Valeva – 4090349 </w:t>
+                      </w:r>
+                    </w:p>
+                    <w:p>
+                      <w:pPr>
+                        <w:pStyle w:val="NoSpacing"/>
+                      </w:pPr>
+                      <w:r>
+                        <w:t>Date: February/March 2021</w:t>
+                      </w:r>
+                    </w:p>
+                    <w:p/>
+                  </w:txbxContent>
+                </v:textbox>
+                <w10:wrap type="square" anchorx="margin"/>
+              </v:shape>
+            </w:pict>
+          </mc:Fallback>
+        </mc:AlternateContent>
+      </w:r>
+    </w:p>
+    <w:p/>
+    <w:p/>
+    <w:p/>
+    <w:p/>
+    <w:p/>
+    <w:p/>
+    <w:p/>
+    <w:p/>
+    <w:p/>
+    <w:p/>
+    <w:p/>
+    <w:p/>
+    <w:p/>
+    <w:p/>
+    <w:p/>
+    <w:sdt>
+      <w:sdtPr>
+        <w:id w:val="326871191"/>
+        <w:docPartObj>
+          <w:docPartGallery w:val="Table of Contents"/>
+          <w:docPartUnique/>
+        </w:docPartObj>
+      </w:sdtPr>
+      <w:sdtEndPr>
+        <w:rPr>
+          <w:rFonts w:asciiTheme="minorHAnsi" w:eastAsiaTheme="minorEastAsia" w:hAnsiTheme="minorHAnsi" w:cstheme="minorBidi"/>
+          <w:b/>
+          <w:bCs/>
+          <w:noProof/>
+          <w:color w:val="auto"/>
+          <w:sz w:val="21"/>
+          <w:szCs w:val="21"/>
+        </w:rPr>
+      </w:sdtEndPr>
+      <w:sdtContent>
+        <w:p>
+          <w:pPr>
+            <w:pStyle w:val="TOCHeading"/>
+          </w:pPr>
+          <w:r>
+            <w:t>Contents</w:t>
+          </w:r>
+        </w:p>
+        <w:p>
+          <w:pPr>
+            <w:pStyle w:val="TOC1"/>
+            <w:tabs>
+              <w:tab w:val="right" w:leader="dot" w:pos="9396"/>
+            </w:tabs>
+            <w:rPr>
+              <w:noProof/>
+              <w:sz w:val="22"/>
+              <w:szCs w:val="22"/>
+            </w:rPr>
+          </w:pPr>
+          <w:r>
+            <w:fldChar w:fldCharType="begin"/>
+          </w:r>
+          <w:r>
+            <w:instrText xml:space="preserve"> TOC \o "1-3" \h \z \u </w:instrText>
+          </w:r>
+          <w:r>
+            <w:fldChar w:fldCharType="separate"/>
+          </w:r>
+          <w:hyperlink w:anchor="_Toc67515386" w:history="1">
+            <w:r>
+              <w:rPr>
+                <w:rStyle w:val="Hyperlink"/>
+                <w:noProof/>
+              </w:rPr>
+              <w:t>Login info</w:t>
+            </w:r>
+            <w:r>
+              <w:rPr>
+                <w:noProof/>
+                <w:webHidden/>
+              </w:rPr>
+              <w:tab/>
+            </w:r>
+            <w:r>
+              <w:rPr>
+                <w:noProof/>
+                <w:webHidden/>
+              </w:rPr>
+              <w:fldChar w:fldCharType="begin"/>
+            </w:r>
+            <w:r>
+              <w:rPr>
+                <w:noProof/>
+                <w:webHidden/>
+              </w:rPr>
+              <w:instrText xml:space="preserve"> PAGEREF _Toc67515386 \h </w:instrText>
+            </w:r>
+            <w:r>
+              <w:rPr>
+                <w:noProof/>
+                <w:webHidden/>
+              </w:rPr>
+            </w:r>
+            <w:r>
+              <w:rPr>
+                <w:noProof/>
+                <w:webHidden/>
+              </w:rPr>
+              <w:fldChar w:fldCharType="separate"/>
+            </w:r>
+            <w:r>
+              <w:rPr>
+                <w:noProof/>
+                <w:webHidden/>
+              </w:rPr>
+              <w:t>3</w:t>
+            </w:r>
+            <w:r>
+              <w:rPr>
+                <w:noProof/>
+                <w:webHidden/>
+              </w:rPr>
+              <w:fldChar w:fldCharType="end"/>
+            </w:r>
+          </w:hyperlink>
+        </w:p>
+        <w:p>
+          <w:pPr>
+            <w:pStyle w:val="TOC1"/>
+            <w:tabs>
+              <w:tab w:val="right" w:leader="dot" w:pos="9396"/>
+            </w:tabs>
+            <w:rPr>
+              <w:noProof/>
+              <w:sz w:val="22"/>
+              <w:szCs w:val="22"/>
+            </w:rPr>
+          </w:pPr>
+          <w:hyperlink w:anchor="_Toc67515387" w:history="1">
+            <w:r>
+              <w:rPr>
+                <w:rStyle w:val="Hyperlink"/>
+                <w:noProof/>
+              </w:rPr>
+              <w:t>Test case</w:t>
+            </w:r>
+            <w:r>
+              <w:rPr>
+                <w:noProof/>
+                <w:webHidden/>
+              </w:rPr>
+              <w:tab/>
+            </w:r>
+            <w:r>
+              <w:rPr>
+                <w:noProof/>
+                <w:webHidden/>
+              </w:rPr>
+              <w:fldChar w:fldCharType="begin"/>
+            </w:r>
+            <w:r>
+              <w:rPr>
+                <w:noProof/>
+                <w:webHidden/>
+              </w:rPr>
+              <w:instrText xml:space="preserve"> PAGEREF _Toc67515387 \h </w:instrText>
+            </w:r>
+            <w:r>
+              <w:rPr>
+                <w:noProof/>
+                <w:webHidden/>
+              </w:rPr>
+            </w:r>
+            <w:r>
+              <w:rPr>
+                <w:noProof/>
+                <w:webHidden/>
+              </w:rPr>
+              <w:fldChar w:fldCharType="separate"/>
+            </w:r>
+            <w:r>
+              <w:rPr>
+                <w:noProof/>
+                <w:webHidden/>
+              </w:rPr>
+              <w:t>3</w:t>
+            </w:r>
+            <w:r>
+              <w:rPr>
+                <w:noProof/>
+                <w:webHidden/>
+              </w:rPr>
+              <w:fldChar w:fldCharType="end"/>
+            </w:r>
+          </w:hyperlink>
+        </w:p>
+        <w:p>
+          <w:r>
+            <w:rPr>
+              <w:b/>
+              <w:bCs/>
+              <w:noProof/>
+            </w:rPr>
+            <w:fldChar w:fldCharType="end"/>
+          </w:r>
+        </w:p>
+      </w:sdtContent>
+    </w:sdt>
+    <w:p/>
+    <w:p>
+      <w:r>
+        <w:br w:type="page"/>
+      </w:r>
+    </w:p>
+    <w:p>
+      <w:pPr>
+        <w:pStyle w:val="Heading1"/>
+      </w:pPr>
+      <w:bookmarkStart w:id="0" w:name="_Toc67515386"/>
+      <w:r>
+        <w:lastRenderedPageBreak/>
+        <w:t>Login info</w:t>
+      </w:r>
+      <w:bookmarkEnd w:id="0"/>
+    </w:p>
+    <w:p>
+      <w:r>
+        <w:t>HR admin: username: Marvin001</w:t>
+      </w:r>
+      <w:r>
+        <w:t>,</w:t>
+      </w:r>
+      <w:r>
+        <w:t xml:space="preserve"> pas</w:t>
+      </w:r>
+      <w:r>
+        <w:t>sword: 0000</w:t>
+      </w:r>
+    </w:p>
+    <w:p>
+      <w:r>
+        <w:t xml:space="preserve">Department manager: </w:t>
+      </w:r>
+      <w:r>
+        <w:t>Jay001</w:t>
+      </w:r>
+      <w:r>
+        <w:t>,</w:t>
+      </w:r>
+      <w:r>
+        <w:t xml:space="preserve"> password: 0000</w:t>
+      </w:r>
+    </w:p>
+    <w:p>
+      <w:r>
+        <w:t xml:space="preserve">Stock manager: </w:t>
+      </w:r>
+      <w:r>
+        <w:t>Elizabeth001</w:t>
+      </w:r>
+      <w:r>
+        <w:t>,</w:t>
+      </w:r>
+      <w:r>
+        <w:t xml:space="preserve"> password: 0000</w:t>
+      </w:r>
+    </w:p>
+    <w:p>
+      <w:r>
+        <w:t xml:space="preserve">Store manager: </w:t>
+      </w:r>
+      <w:r>
+        <w:t>Archie001</w:t>
+      </w:r>
+      <w:r>
+        <w:t>,</w:t>
+      </w:r>
+      <w:r>
+        <w:t xml:space="preserve"> password: 0000</w:t>
+      </w:r>
+    </w:p>
+    <w:p>
+      <w:r>
+        <w:t>Stock worker: Jeff001</w:t>
+      </w:r>
+      <w:r>
+        <w:t>,</w:t>
+      </w:r>
+      <w:r>
+        <w:t xml:space="preserve"> password:0000</w:t>
+      </w:r>
+    </w:p>
+    <w:p/>
+    <w:p>
+      <w:pPr>
+        <w:pStyle w:val="Heading1"/>
+      </w:pPr>
+      <w:bookmarkStart w:id="1" w:name="_Toc67515387"/>
+      <w:r>
         <w:t>Test case</w:t>
       </w:r>
+      <w:bookmarkEnd w:id="1"/>
     </w:p>
     <w:tbl>
       <w:tblPr>
@@ -324,7 +1003,7 @@
           </w:tcPr>
           <w:p>
             <w:r>
-              <w:t>TC-03</w:t>
+              <w:t>TC-02</w:t>
             </w:r>
           </w:p>
         </w:tc>
@@ -350,7 +1029,7 @@
               <w:cnfStyle w:val="000000100000" w:firstRow="0" w:lastRow="0" w:firstColumn="0" w:lastColumn="0" w:oddVBand="0" w:evenVBand="0" w:oddHBand="1" w:evenHBand="0" w:firstRowFirstColumn="0" w:firstRowLastColumn="0" w:lastRowFirstColumn="0" w:lastRowLastColumn="0"/>
             </w:pPr>
             <w:r>
-              <w:t>Add employee</w:t>
+              <w:t>Change password</w:t>
             </w:r>
           </w:p>
         </w:tc>
@@ -363,16 +1042,7 @@
               <w:cnfStyle w:val="000000100000" w:firstRow="0" w:lastRow="0" w:firstColumn="0" w:lastColumn="0" w:oddVBand="0" w:evenVBand="0" w:oddHBand="1" w:evenHBand="0" w:firstRowFirstColumn="0" w:firstRowLastColumn="0" w:lastRowFirstColumn="0" w:lastRowLastColumn="0"/>
             </w:pPr>
             <w:r>
-              <w:t xml:space="preserve">The user </w:t>
-            </w:r>
-            <w:r>
-              <w:t>must</w:t>
-            </w:r>
-            <w:r>
-              <w:t xml:space="preserve"> be logged as </w:t>
-            </w:r>
-            <w:r>
-              <w:t>HR admin</w:t>
+              <w:t>You must first login to the application</w:t>
             </w:r>
           </w:p>
         </w:tc>
@@ -384,6 +1054,9 @@
             <w:pPr>
               <w:cnfStyle w:val="000000100000" w:firstRow="0" w:lastRow="0" w:firstColumn="0" w:lastColumn="0" w:oddVBand="0" w:evenVBand="0" w:oddHBand="1" w:evenHBand="0" w:firstRowFirstColumn="0" w:firstRowLastColumn="0" w:lastRowFirstColumn="0" w:lastRowLastColumn="0"/>
             </w:pPr>
+            <w:r>
+              <w:t>Password: 1234</w:t>
+            </w:r>
           </w:p>
         </w:tc>
         <w:tc>
@@ -393,100 +1066,6 @@
           <w:p>
             <w:pPr>
               <w:cnfStyle w:val="000000100000" w:firstRow="0" w:lastRow="0" w:firstColumn="0" w:lastColumn="0" w:oddVBand="0" w:evenVBand="0" w:oddHBand="1" w:evenHBand="0" w:firstRowFirstColumn="0" w:firstRowLastColumn="0" w:lastRowFirstColumn="0" w:lastRowLastColumn="0"/>
-            </w:pPr>
-            <w:r>
-              <w:rPr>
-                <w:rStyle w:val="None"/>
-              </w:rPr>
-              <w:t>System confirms that the employee has been added successfully</w:t>
-            </w:r>
-          </w:p>
-        </w:tc>
-      </w:tr>
-      <w:tr>
-        <w:tc>
-          <w:tcPr>
-            <w:cnfStyle w:val="001000000000" w:firstRow="0" w:lastRow="0" w:firstColumn="1" w:lastColumn="0" w:oddVBand="0" w:evenVBand="0" w:oddHBand="0" w:evenHBand="0" w:firstRowFirstColumn="0" w:firstRowLastColumn="0" w:lastRowFirstColumn="0" w:lastRowLastColumn="0"/>
-            <w:tcW w:w="1528" w:type="dxa"/>
-          </w:tcPr>
-          <w:p>
-            <w:r>
-              <w:t>TC-04</w:t>
-            </w:r>
-          </w:p>
-        </w:tc>
-        <w:tc>
-          <w:tcPr>
-            <w:tcW w:w="1530" w:type="dxa"/>
-          </w:tcPr>
-          <w:p>
-            <w:pPr>
-              <w:cnfStyle w:val="000000000000" w:firstRow="0" w:lastRow="0" w:firstColumn="0" w:lastColumn="0" w:oddVBand="0" w:evenVBand="0" w:oddHBand="0" w:evenHBand="0" w:firstRowFirstColumn="0" w:firstRowLastColumn="0" w:lastRowFirstColumn="0" w:lastRowLastColumn="0"/>
-            </w:pPr>
-            <w:r>
-              <w:t>UC-02</w:t>
-            </w:r>
-          </w:p>
-        </w:tc>
-        <w:tc>
-          <w:tcPr>
-            <w:tcW w:w="1554" w:type="dxa"/>
-          </w:tcPr>
-          <w:p>
-            <w:pPr>
-              <w:cnfStyle w:val="000000000000" w:firstRow="0" w:lastRow="0" w:firstColumn="0" w:lastColumn="0" w:oddVBand="0" w:evenVBand="0" w:oddHBand="0" w:evenHBand="0" w:firstRowFirstColumn="0" w:firstRowLastColumn="0" w:lastRowFirstColumn="0" w:lastRowLastColumn="0"/>
-            </w:pPr>
-          </w:p>
-        </w:tc>
-        <w:tc>
-          <w:tcPr>
-            <w:tcW w:w="1555" w:type="dxa"/>
-          </w:tcPr>
-          <w:p>
-            <w:pPr>
-              <w:cnfStyle w:val="000000000000" w:firstRow="0" w:lastRow="0" w:firstColumn="0" w:lastColumn="0" w:oddVBand="0" w:evenVBand="0" w:oddHBand="0" w:evenHBand="0" w:firstRowFirstColumn="0" w:firstRowLastColumn="0" w:lastRowFirstColumn="0" w:lastRowLastColumn="0"/>
-            </w:pPr>
-            <w:r>
-              <w:t>-HR admin.</w:t>
-            </w:r>
-          </w:p>
-          <w:p>
-            <w:pPr>
-              <w:cnfStyle w:val="000000000000" w:firstRow="0" w:lastRow="0" w:firstColumn="0" w:lastColumn="0" w:oddVBand="0" w:evenVBand="0" w:oddHBand="0" w:evenHBand="0" w:firstRowFirstColumn="0" w:firstRowLastColumn="0" w:lastRowFirstColumn="0" w:lastRowLastColumn="0"/>
-            </w:pPr>
-            <w:r>
-              <w:t>-</w:t>
-            </w:r>
-            <w:r>
-              <w:t xml:space="preserve">Some information </w:t>
-            </w:r>
-          </w:p>
-          <w:p>
-            <w:pPr>
-              <w:cnfStyle w:val="000000000000" w:firstRow="0" w:lastRow="0" w:firstColumn="0" w:lastColumn="0" w:oddVBand="0" w:evenVBand="0" w:oddHBand="0" w:evenHBand="0" w:firstRowFirstColumn="0" w:firstRowLastColumn="0" w:lastRowFirstColumn="0" w:lastRowLastColumn="0"/>
-            </w:pPr>
-            <w:r>
-              <w:t>Hasn’t been filled in</w:t>
-            </w:r>
-          </w:p>
-        </w:tc>
-        <w:tc>
-          <w:tcPr>
-            <w:tcW w:w="1555" w:type="dxa"/>
-          </w:tcPr>
-          <w:p>
-            <w:pPr>
-              <w:cnfStyle w:val="000000000000" w:firstRow="0" w:lastRow="0" w:firstColumn="0" w:lastColumn="0" w:oddVBand="0" w:evenVBand="0" w:oddHBand="0" w:evenHBand="0" w:firstRowFirstColumn="0" w:firstRowLastColumn="0" w:lastRowFirstColumn="0" w:lastRowLastColumn="0"/>
-            </w:pPr>
-          </w:p>
-        </w:tc>
-        <w:tc>
-          <w:tcPr>
-            <w:tcW w:w="1674" w:type="dxa"/>
-          </w:tcPr>
-          <w:p>
-            <w:pPr>
-              <w:cnfStyle w:val="000000000000" w:firstRow="0" w:lastRow="0" w:firstColumn="0" w:lastColumn="0" w:oddVBand="0" w:evenVBand="0" w:oddHBand="0" w:evenHBand="0" w:firstRowFirstColumn="0" w:firstRowLastColumn="0" w:lastRowFirstColumn="0" w:lastRowLastColumn="0"/>
               <w:rPr>
                 <w:rStyle w:val="None"/>
               </w:rPr>
@@ -498,22 +1077,91 @@
               <w:t xml:space="preserve">System </w:t>
             </w:r>
             <w:r>
+              <w:t>display a successful message</w:t>
+            </w:r>
+          </w:p>
+        </w:tc>
+      </w:tr>
+      <w:tr>
+        <w:tc>
+          <w:tcPr>
+            <w:cnfStyle w:val="001000000000" w:firstRow="0" w:lastRow="0" w:firstColumn="1" w:lastColumn="0" w:oddVBand="0" w:evenVBand="0" w:oddHBand="0" w:evenHBand="0" w:firstRowFirstColumn="0" w:firstRowLastColumn="0" w:lastRowFirstColumn="0" w:lastRowLastColumn="0"/>
+            <w:tcW w:w="1528" w:type="dxa"/>
+          </w:tcPr>
+          <w:p>
+            <w:r>
+              <w:t>TC-03</w:t>
+            </w:r>
+          </w:p>
+        </w:tc>
+        <w:tc>
+          <w:tcPr>
+            <w:tcW w:w="1530" w:type="dxa"/>
+          </w:tcPr>
+          <w:p>
+            <w:pPr>
+              <w:cnfStyle w:val="000000000000" w:firstRow="0" w:lastRow="0" w:firstColumn="0" w:lastColumn="0" w:oddVBand="0" w:evenVBand="0" w:oddHBand="0" w:evenHBand="0" w:firstRowFirstColumn="0" w:firstRowLastColumn="0" w:lastRowFirstColumn="0" w:lastRowLastColumn="0"/>
+            </w:pPr>
+            <w:r>
+              <w:t>UC-02</w:t>
+            </w:r>
+          </w:p>
+        </w:tc>
+        <w:tc>
+          <w:tcPr>
+            <w:tcW w:w="1554" w:type="dxa"/>
+          </w:tcPr>
+          <w:p>
+            <w:pPr>
+              <w:cnfStyle w:val="000000000000" w:firstRow="0" w:lastRow="0" w:firstColumn="0" w:lastColumn="0" w:oddVBand="0" w:evenVBand="0" w:oddHBand="0" w:evenHBand="0" w:firstRowFirstColumn="0" w:firstRowLastColumn="0" w:lastRowFirstColumn="0" w:lastRowLastColumn="0"/>
+            </w:pPr>
+            <w:r>
+              <w:t>Input wrong password</w:t>
+            </w:r>
+          </w:p>
+        </w:tc>
+        <w:tc>
+          <w:tcPr>
+            <w:tcW w:w="1555" w:type="dxa"/>
+          </w:tcPr>
+          <w:p>
+            <w:pPr>
+              <w:cnfStyle w:val="000000000000" w:firstRow="0" w:lastRow="0" w:firstColumn="0" w:lastColumn="0" w:oddVBand="0" w:evenVBand="0" w:oddHBand="0" w:evenHBand="0" w:firstRowFirstColumn="0" w:firstRowLastColumn="0" w:lastRowFirstColumn="0" w:lastRowLastColumn="0"/>
+            </w:pPr>
+            <w:r>
+              <w:t>You must first login to the application</w:t>
+            </w:r>
+          </w:p>
+        </w:tc>
+        <w:tc>
+          <w:tcPr>
+            <w:tcW w:w="1555" w:type="dxa"/>
+          </w:tcPr>
+          <w:p>
+            <w:pPr>
+              <w:cnfStyle w:val="000000000000" w:firstRow="0" w:lastRow="0" w:firstColumn="0" w:lastColumn="0" w:oddVBand="0" w:evenVBand="0" w:oddHBand="0" w:evenHBand="0" w:firstRowFirstColumn="0" w:firstRowLastColumn="0" w:lastRowFirstColumn="0" w:lastRowLastColumn="0"/>
+            </w:pPr>
+          </w:p>
+        </w:tc>
+        <w:tc>
+          <w:tcPr>
+            <w:tcW w:w="1674" w:type="dxa"/>
+          </w:tcPr>
+          <w:p>
+            <w:pPr>
+              <w:cnfStyle w:val="000000000000" w:firstRow="0" w:lastRow="0" w:firstColumn="0" w:lastColumn="0" w:oddVBand="0" w:evenVBand="0" w:oddHBand="0" w:evenHBand="0" w:firstRowFirstColumn="0" w:firstRowLastColumn="0" w:lastRowFirstColumn="0" w:lastRowLastColumn="0"/>
               <w:rPr>
                 <w:rStyle w:val="None"/>
               </w:rPr>
-              <w:t>displays</w:t>
-            </w:r>
+            </w:pPr>
             <w:r>
               <w:rPr>
                 <w:rStyle w:val="None"/>
               </w:rPr>
-              <w:t xml:space="preserve"> a message with </w:t>
-            </w:r>
-            <w:r>
-              <w:rPr>
-                <w:rStyle w:val="None"/>
-              </w:rPr>
-              <w:t>please fill in with a correct format</w:t>
+              <w:t xml:space="preserve">System </w:t>
+            </w:r>
+            <w:r>
+              <w:t>displays a message with wrong password</w:t>
             </w:r>
           </w:p>
         </w:tc>
@@ -529,7 +1177,10 @@
           </w:tcPr>
           <w:p>
             <w:r>
-              <w:t>TC-05</w:t>
+              <w:t>TC-0</w:t>
+            </w:r>
+            <w:r>
+              <w:t>4</w:t>
             </w:r>
           </w:p>
         </w:tc>
@@ -555,7 +1206,7 @@
               <w:cnfStyle w:val="000000100000" w:firstRow="0" w:lastRow="0" w:firstColumn="0" w:lastColumn="0" w:oddVBand="0" w:evenVBand="0" w:oddHBand="1" w:evenHBand="0" w:firstRowFirstColumn="0" w:firstRowLastColumn="0" w:lastRowFirstColumn="0" w:lastRowLastColumn="0"/>
             </w:pPr>
             <w:r>
-              <w:t>Same bsn</w:t>
+              <w:t>input the old password in the new password field.</w:t>
             </w:r>
           </w:p>
         </w:tc>
@@ -568,21 +1219,7 @@
               <w:cnfStyle w:val="000000100000" w:firstRow="0" w:lastRow="0" w:firstColumn="0" w:lastColumn="0" w:oddVBand="0" w:evenVBand="0" w:oddHBand="1" w:evenHBand="0" w:firstRowFirstColumn="0" w:firstRowLastColumn="0" w:lastRowFirstColumn="0" w:lastRowLastColumn="0"/>
             </w:pPr>
             <w:r>
-              <w:t>-HR admin.</w:t>
-            </w:r>
-          </w:p>
-          <w:p>
-            <w:pPr>
-              <w:cnfStyle w:val="000000100000" w:firstRow="0" w:lastRow="0" w:firstColumn="0" w:lastColumn="0" w:oddVBand="0" w:evenVBand="0" w:oddHBand="1" w:evenHBand="0" w:firstRowFirstColumn="0" w:firstRowLastColumn="0" w:lastRowFirstColumn="0" w:lastRowLastColumn="0"/>
-            </w:pPr>
-            <w:r>
-              <w:t>-</w:t>
-            </w:r>
-            <w:r>
-              <w:t>Fill the same bsn number that alrea</w:t>
-            </w:r>
-            <w:r>
-              <w:t>dy exist</w:t>
+              <w:t>You must first login to the application</w:t>
             </w:r>
           </w:p>
         </w:tc>
@@ -594,9 +1231,6 @@
             <w:pPr>
               <w:cnfStyle w:val="000000100000" w:firstRow="0" w:lastRow="0" w:firstColumn="0" w:lastColumn="0" w:oddVBand="0" w:evenVBand="0" w:oddHBand="1" w:evenHBand="0" w:firstRowFirstColumn="0" w:firstRowLastColumn="0" w:lastRowFirstColumn="0" w:lastRowLastColumn="0"/>
             </w:pPr>
-            <w:r>
-              <w:t>Bsn: 2653652</w:t>
-            </w:r>
           </w:p>
         </w:tc>
         <w:tc>
@@ -614,107 +1248,106 @@
               <w:rPr>
                 <w:rStyle w:val="None"/>
               </w:rPr>
-              <w:t xml:space="preserve">System displays a message </w:t>
-            </w:r>
+              <w:t xml:space="preserve">System </w:t>
+            </w:r>
+            <w:r>
+              <w:t>displays a message with the password is already use</w:t>
+            </w:r>
+          </w:p>
+        </w:tc>
+      </w:tr>
+      <w:tr>
+        <w:tc>
+          <w:tcPr>
+            <w:cnfStyle w:val="001000000000" w:firstRow="0" w:lastRow="0" w:firstColumn="1" w:lastColumn="0" w:oddVBand="0" w:evenVBand="0" w:oddHBand="0" w:evenHBand="0" w:firstRowFirstColumn="0" w:firstRowLastColumn="0" w:lastRowFirstColumn="0" w:lastRowLastColumn="0"/>
+            <w:tcW w:w="1528" w:type="dxa"/>
+          </w:tcPr>
+          <w:p>
+            <w:r>
+              <w:t>TC-0</w:t>
+            </w:r>
+            <w:r>
+              <w:t>5</w:t>
+            </w:r>
+          </w:p>
+        </w:tc>
+        <w:tc>
+          <w:tcPr>
+            <w:tcW w:w="1530" w:type="dxa"/>
+          </w:tcPr>
+          <w:p>
+            <w:pPr>
+              <w:cnfStyle w:val="000000000000" w:firstRow="0" w:lastRow="0" w:firstColumn="0" w:lastColumn="0" w:oddVBand="0" w:evenVBand="0" w:oddHBand="0" w:evenHBand="0" w:firstRowFirstColumn="0" w:firstRowLastColumn="0" w:lastRowFirstColumn="0" w:lastRowLastColumn="0"/>
+            </w:pPr>
+            <w:r>
+              <w:t>UC-02</w:t>
+            </w:r>
+          </w:p>
+        </w:tc>
+        <w:tc>
+          <w:tcPr>
+            <w:tcW w:w="1554" w:type="dxa"/>
+          </w:tcPr>
+          <w:p>
+            <w:pPr>
+              <w:cnfStyle w:val="000000000000" w:firstRow="0" w:lastRow="0" w:firstColumn="0" w:lastColumn="0" w:oddVBand="0" w:evenVBand="0" w:oddHBand="0" w:evenHBand="0" w:firstRowFirstColumn="0" w:firstRowLastColumn="0" w:lastRowFirstColumn="0" w:lastRowLastColumn="0"/>
+            </w:pPr>
+            <w:r>
+              <w:t>the new password is different than the repeat password field.</w:t>
+            </w:r>
+          </w:p>
+        </w:tc>
+        <w:tc>
+          <w:tcPr>
+            <w:tcW w:w="1555" w:type="dxa"/>
+          </w:tcPr>
+          <w:p>
+            <w:pPr>
+              <w:cnfStyle w:val="000000000000" w:firstRow="0" w:lastRow="0" w:firstColumn="0" w:lastColumn="0" w:oddVBand="0" w:evenVBand="0" w:oddHBand="0" w:evenHBand="0" w:firstRowFirstColumn="0" w:firstRowLastColumn="0" w:lastRowFirstColumn="0" w:lastRowLastColumn="0"/>
+            </w:pPr>
+            <w:r>
+              <w:t>You must first login to the application</w:t>
+            </w:r>
+          </w:p>
+        </w:tc>
+        <w:tc>
+          <w:tcPr>
+            <w:tcW w:w="1555" w:type="dxa"/>
+          </w:tcPr>
+          <w:p>
+            <w:pPr>
+              <w:cnfStyle w:val="000000000000" w:firstRow="0" w:lastRow="0" w:firstColumn="0" w:lastColumn="0" w:oddVBand="0" w:evenVBand="0" w:oddHBand="0" w:evenHBand="0" w:firstRowFirstColumn="0" w:firstRowLastColumn="0" w:lastRowFirstColumn="0" w:lastRowLastColumn="0"/>
+            </w:pPr>
+          </w:p>
+        </w:tc>
+        <w:tc>
+          <w:tcPr>
+            <w:tcW w:w="1674" w:type="dxa"/>
+          </w:tcPr>
+          <w:p>
+            <w:pPr>
+              <w:cnfStyle w:val="000000000000" w:firstRow="0" w:lastRow="0" w:firstColumn="0" w:lastColumn="0" w:oddVBand="0" w:evenVBand="0" w:oddHBand="0" w:evenHBand="0" w:firstRowFirstColumn="0" w:firstRowLastColumn="0" w:lastRowFirstColumn="0" w:lastRowLastColumn="0"/>
+            </w:pPr>
             <w:r>
               <w:rPr>
                 <w:rStyle w:val="None"/>
               </w:rPr>
-              <w:t xml:space="preserve">that, </w:t>
-            </w:r>
-            <w:r>
+              <w:t xml:space="preserve">System </w:t>
+            </w:r>
+            <w:r>
+              <w:t xml:space="preserve">displays a message with </w:t>
+            </w:r>
+            <w:r>
+              <w:t>repeat password does not match your new password</w:t>
+            </w:r>
+          </w:p>
+          <w:p>
+            <w:pPr>
+              <w:cnfStyle w:val="000000000000" w:firstRow="0" w:lastRow="0" w:firstColumn="0" w:lastColumn="0" w:oddVBand="0" w:evenVBand="0" w:oddHBand="0" w:evenHBand="0" w:firstRowFirstColumn="0" w:firstRowLastColumn="0" w:lastRowFirstColumn="0" w:lastRowLastColumn="0"/>
               <w:rPr>
                 <w:rStyle w:val="None"/>
               </w:rPr>
-              <w:t>this</w:t>
-            </w:r>
-            <w:r>
-              <w:rPr>
-                <w:rStyle w:val="None"/>
-              </w:rPr>
-              <w:t xml:space="preserve"> bsn already exist</w:t>
-            </w:r>
-          </w:p>
-        </w:tc>
-      </w:tr>
-      <w:tr>
-        <w:tc>
-          <w:tcPr>
-            <w:cnfStyle w:val="001000000000" w:firstRow="0" w:lastRow="0" w:firstColumn="1" w:lastColumn="0" w:oddVBand="0" w:evenVBand="0" w:oddHBand="0" w:evenHBand="0" w:firstRowFirstColumn="0" w:firstRowLastColumn="0" w:lastRowFirstColumn="0" w:lastRowLastColumn="0"/>
-            <w:tcW w:w="1528" w:type="dxa"/>
-          </w:tcPr>
-          <w:p>
-            <w:r>
-              <w:t>TC-0</w:t>
-            </w:r>
-            <w:r>
-              <w:t>6</w:t>
-            </w:r>
-          </w:p>
-        </w:tc>
-        <w:tc>
-          <w:tcPr>
-            <w:tcW w:w="1530" w:type="dxa"/>
-          </w:tcPr>
-          <w:p>
-            <w:pPr>
-              <w:cnfStyle w:val="000000000000" w:firstRow="0" w:lastRow="0" w:firstColumn="0" w:lastColumn="0" w:oddVBand="0" w:evenVBand="0" w:oddHBand="0" w:evenHBand="0" w:firstRowFirstColumn="0" w:firstRowLastColumn="0" w:lastRowFirstColumn="0" w:lastRowLastColumn="0"/>
-            </w:pPr>
-            <w:r>
-              <w:t>UC-03</w:t>
-            </w:r>
-          </w:p>
-        </w:tc>
-        <w:tc>
-          <w:tcPr>
-            <w:tcW w:w="1554" w:type="dxa"/>
-          </w:tcPr>
-          <w:p>
-            <w:pPr>
-              <w:cnfStyle w:val="000000000000" w:firstRow="0" w:lastRow="0" w:firstColumn="0" w:lastColumn="0" w:oddVBand="0" w:evenVBand="0" w:oddHBand="0" w:evenHBand="0" w:firstRowFirstColumn="0" w:firstRowLastColumn="0" w:lastRowFirstColumn="0" w:lastRowLastColumn="0"/>
-            </w:pPr>
-            <w:r>
-              <w:t>Remove employee</w:t>
-            </w:r>
-          </w:p>
-        </w:tc>
-        <w:tc>
-          <w:tcPr>
-            <w:tcW w:w="1555" w:type="dxa"/>
-          </w:tcPr>
-          <w:p>
-            <w:pPr>
-              <w:cnfStyle w:val="000000000000" w:firstRow="0" w:lastRow="0" w:firstColumn="0" w:lastColumn="0" w:oddVBand="0" w:evenVBand="0" w:oddHBand="0" w:evenHBand="0" w:firstRowFirstColumn="0" w:firstRowLastColumn="0" w:lastRowFirstColumn="0" w:lastRowLastColumn="0"/>
-            </w:pPr>
-            <w:r>
-              <w:t>-HR admin.</w:t>
-            </w:r>
-          </w:p>
-        </w:tc>
-        <w:tc>
-          <w:tcPr>
-            <w:tcW w:w="1555" w:type="dxa"/>
-          </w:tcPr>
-          <w:p>
-            <w:pPr>
-              <w:cnfStyle w:val="000000000000" w:firstRow="0" w:lastRow="0" w:firstColumn="0" w:lastColumn="0" w:oddVBand="0" w:evenVBand="0" w:oddHBand="0" w:evenHBand="0" w:firstRowFirstColumn="0" w:firstRowLastColumn="0" w:lastRowFirstColumn="0" w:lastRowLastColumn="0"/>
-            </w:pPr>
-          </w:p>
-        </w:tc>
-        <w:tc>
-          <w:tcPr>
-            <w:tcW w:w="1674" w:type="dxa"/>
-          </w:tcPr>
-          <w:p>
-            <w:pPr>
-              <w:cnfStyle w:val="000000000000" w:firstRow="0" w:lastRow="0" w:firstColumn="0" w:lastColumn="0" w:oddVBand="0" w:evenVBand="0" w:oddHBand="0" w:evenHBand="0" w:firstRowFirstColumn="0" w:firstRowLastColumn="0" w:lastRowFirstColumn="0" w:lastRowLastColumn="0"/>
-            </w:pPr>
-            <w:r>
-              <w:t xml:space="preserve">System removes the </w:t>
-            </w:r>
-            <w:r>
-              <w:t>employee</w:t>
-            </w:r>
+            </w:pPr>
           </w:p>
         </w:tc>
       </w:tr>
@@ -732,7 +1365,7 @@
               <w:t>TC-0</w:t>
             </w:r>
             <w:r>
-              <w:t>7</w:t>
+              <w:t>6</w:t>
             </w:r>
           </w:p>
         </w:tc>
@@ -745,10 +1378,7 @@
               <w:cnfStyle w:val="000000100000" w:firstRow="0" w:lastRow="0" w:firstColumn="0" w:lastColumn="0" w:oddVBand="0" w:evenVBand="0" w:oddHBand="1" w:evenHBand="0" w:firstRowFirstColumn="0" w:firstRowLastColumn="0" w:lastRowFirstColumn="0" w:lastRowLastColumn="0"/>
             </w:pPr>
             <w:r>
-              <w:t>UC-0</w:t>
-            </w:r>
-            <w:r>
-              <w:t>4</w:t>
+              <w:t>UC-02</w:t>
             </w:r>
           </w:p>
         </w:tc>
@@ -761,7 +1391,7 @@
               <w:cnfStyle w:val="000000100000" w:firstRow="0" w:lastRow="0" w:firstColumn="0" w:lastColumn="0" w:oddVBand="0" w:evenVBand="0" w:oddHBand="1" w:evenHBand="0" w:firstRowFirstColumn="0" w:firstRowLastColumn="0" w:lastRowFirstColumn="0" w:lastRowLastColumn="0"/>
             </w:pPr>
             <w:r>
-              <w:t>Change employee contract</w:t>
+              <w:t>empty field input</w:t>
             </w:r>
           </w:p>
         </w:tc>
@@ -774,7 +1404,7 @@
               <w:cnfStyle w:val="000000100000" w:firstRow="0" w:lastRow="0" w:firstColumn="0" w:lastColumn="0" w:oddVBand="0" w:evenVBand="0" w:oddHBand="1" w:evenHBand="0" w:firstRowFirstColumn="0" w:firstRowLastColumn="0" w:lastRowFirstColumn="0" w:lastRowLastColumn="0"/>
             </w:pPr>
             <w:r>
-              <w:t>Must login as HR admin</w:t>
+              <w:t>You must first login to the application</w:t>
             </w:r>
           </w:p>
         </w:tc>
@@ -795,9 +1425,27 @@
           <w:p>
             <w:pPr>
               <w:cnfStyle w:val="000000100000" w:firstRow="0" w:lastRow="0" w:firstColumn="0" w:lastColumn="0" w:oddVBand="0" w:evenVBand="0" w:oddHBand="1" w:evenHBand="0" w:firstRowFirstColumn="0" w:firstRowLastColumn="0" w:lastRowFirstColumn="0" w:lastRowLastColumn="0"/>
-            </w:pPr>
-            <w:r>
-              <w:t>The system changes the contract type of the selected employee</w:t>
+              <w:rPr>
+                <w:rStyle w:val="None"/>
+              </w:rPr>
+            </w:pPr>
+            <w:r>
+              <w:rPr>
+                <w:rStyle w:val="None"/>
+              </w:rPr>
+              <w:t xml:space="preserve">System </w:t>
+            </w:r>
+            <w:r>
+              <w:t xml:space="preserve">displays a message with </w:t>
+            </w:r>
+            <w:r>
+              <w:t>your input is not valid</w:t>
+            </w:r>
+            <w:r>
+              <w:rPr>
+                <w:rStyle w:val="None"/>
+              </w:rPr>
+              <w:t xml:space="preserve"> </w:t>
             </w:r>
           </w:p>
         </w:tc>
@@ -810,7 +1458,11 @@
           </w:tcPr>
           <w:p>
             <w:r>
-              <w:t>TC-08</w:t>
+              <w:lastRenderedPageBreak/>
+              <w:t>TC-0</w:t>
+            </w:r>
+            <w:r>
+              <w:t>7</w:t>
             </w:r>
           </w:p>
         </w:tc>
@@ -826,7 +1478,7 @@
               <w:t>UC-0</w:t>
             </w:r>
             <w:r>
-              <w:t>5</w:t>
+              <w:t>3</w:t>
             </w:r>
           </w:p>
         </w:tc>
@@ -839,7 +1491,7 @@
               <w:cnfStyle w:val="000000000000" w:firstRow="0" w:lastRow="0" w:firstColumn="0" w:lastColumn="0" w:oddVBand="0" w:evenVBand="0" w:oddHBand="0" w:evenHBand="0" w:firstRowFirstColumn="0" w:firstRowLastColumn="0" w:lastRowFirstColumn="0" w:lastRowLastColumn="0"/>
             </w:pPr>
             <w:r>
-              <w:t>View assigned and available store workers for a shift</w:t>
+              <w:t>Add employee</w:t>
             </w:r>
           </w:p>
         </w:tc>
@@ -852,10 +1504,7 @@
               <w:cnfStyle w:val="000000000000" w:firstRow="0" w:lastRow="0" w:firstColumn="0" w:lastColumn="0" w:oddVBand="0" w:evenVBand="0" w:oddHBand="0" w:evenHBand="0" w:firstRowFirstColumn="0" w:firstRowLastColumn="0" w:lastRowFirstColumn="0" w:lastRowLastColumn="0"/>
             </w:pPr>
             <w:r>
-              <w:t xml:space="preserve">The user has to be logged </w:t>
-            </w:r>
-            <w:r>
-              <w:t>in as a department manager</w:t>
+              <w:t>The user must be logged as HR admin</w:t>
             </w:r>
           </w:p>
         </w:tc>
@@ -867,25 +1516,6 @@
             <w:pPr>
               <w:cnfStyle w:val="000000000000" w:firstRow="0" w:lastRow="0" w:firstColumn="0" w:lastColumn="0" w:oddVBand="0" w:evenVBand="0" w:oddHBand="0" w:evenHBand="0" w:firstRowFirstColumn="0" w:firstRowLastColumn="0" w:lastRowFirstColumn="0" w:lastRowLastColumn="0"/>
             </w:pPr>
-            <w:r>
-              <w:t>Month: April</w:t>
-            </w:r>
-          </w:p>
-          <w:p>
-            <w:pPr>
-              <w:cnfStyle w:val="000000000000" w:firstRow="0" w:lastRow="0" w:firstColumn="0" w:lastColumn="0" w:oddVBand="0" w:evenVBand="0" w:oddHBand="0" w:evenHBand="0" w:firstRowFirstColumn="0" w:firstRowLastColumn="0" w:lastRowFirstColumn="0" w:lastRowLastColumn="0"/>
-            </w:pPr>
-            <w:r>
-              <w:t>Day: 04.04.2021</w:t>
-            </w:r>
-          </w:p>
-          <w:p>
-            <w:pPr>
-              <w:cnfStyle w:val="000000000000" w:firstRow="0" w:lastRow="0" w:firstColumn="0" w:lastColumn="0" w:oddVBand="0" w:evenVBand="0" w:oddHBand="0" w:evenHBand="0" w:firstRowFirstColumn="0" w:firstRowLastColumn="0" w:lastRowFirstColumn="0" w:lastRowLastColumn="0"/>
-            </w:pPr>
-            <w:r>
-              <w:t>Shift type: Morning</w:t>
-            </w:r>
           </w:p>
         </w:tc>
         <w:tc>
@@ -897,7 +1527,10 @@
               <w:cnfStyle w:val="000000000000" w:firstRow="0" w:lastRow="0" w:firstColumn="0" w:lastColumn="0" w:oddVBand="0" w:evenVBand="0" w:oddHBand="0" w:evenHBand="0" w:firstRowFirstColumn="0" w:firstRowLastColumn="0" w:lastRowFirstColumn="0" w:lastRowLastColumn="0"/>
             </w:pPr>
             <w:r>
-              <w:t>System displays available store workers with their contract type and hours assigned for the week</w:t>
+              <w:rPr>
+                <w:rStyle w:val="None"/>
+              </w:rPr>
+              <w:t>System confirms that the employee has been added successfully</w:t>
             </w:r>
           </w:p>
         </w:tc>
@@ -913,7 +1546,10 @@
           </w:tcPr>
           <w:p>
             <w:r>
-              <w:t>TC-09</w:t>
+              <w:t>TC-0</w:t>
+            </w:r>
+            <w:r>
+              <w:t>8</w:t>
             </w:r>
           </w:p>
         </w:tc>
@@ -929,7 +1565,7 @@
               <w:t>UC-0</w:t>
             </w:r>
             <w:r>
-              <w:t>5</w:t>
+              <w:t>3</w:t>
             </w:r>
           </w:p>
         </w:tc>
@@ -941,9 +1577,6 @@
             <w:pPr>
               <w:cnfStyle w:val="000000100000" w:firstRow="0" w:lastRow="0" w:firstColumn="0" w:lastColumn="0" w:oddVBand="0" w:evenVBand="0" w:oddHBand="1" w:evenHBand="0" w:firstRowFirstColumn="0" w:firstRowLastColumn="0" w:lastRowFirstColumn="0" w:lastRowLastColumn="0"/>
             </w:pPr>
-            <w:r>
-              <w:t>Assign store worker to a shift</w:t>
-            </w:r>
           </w:p>
         </w:tc>
         <w:tc>
@@ -955,33 +1588,23 @@
               <w:cnfStyle w:val="000000100000" w:firstRow="0" w:lastRow="0" w:firstColumn="0" w:lastColumn="0" w:oddVBand="0" w:evenVBand="0" w:oddHBand="1" w:evenHBand="0" w:firstRowFirstColumn="0" w:firstRowLastColumn="0" w:lastRowFirstColumn="0" w:lastRowLastColumn="0"/>
             </w:pPr>
             <w:r>
-              <w:t>-</w:t>
-            </w:r>
-            <w:r>
-              <w:t>- b</w:t>
-            </w:r>
-            <w:r>
-              <w:t xml:space="preserve">e logged in as a </w:t>
-            </w:r>
-            <w:r>
-              <w:lastRenderedPageBreak/>
-              <w:t>department manager</w:t>
-            </w:r>
-          </w:p>
-          <w:p>
-            <w:pPr>
-              <w:cnfStyle w:val="000000100000" w:firstRow="0" w:lastRow="0" w:firstColumn="0" w:lastColumn="0" w:oddVBand="0" w:evenVBand="0" w:oddHBand="1" w:evenHBand="0" w:firstRowFirstColumn="0" w:firstRowLastColumn="0" w:lastRowFirstColumn="0" w:lastRowLastColumn="0"/>
-            </w:pPr>
-            <w:r>
-              <w:t>- have chosen month, day and shift type</w:t>
-            </w:r>
-          </w:p>
-          <w:p>
-            <w:pPr>
-              <w:cnfStyle w:val="000000100000" w:firstRow="0" w:lastRow="0" w:firstColumn="0" w:lastColumn="0" w:oddVBand="0" w:evenVBand="0" w:oddHBand="1" w:evenHBand="0" w:firstRowFirstColumn="0" w:firstRowLastColumn="0" w:lastRowFirstColumn="0" w:lastRowLastColumn="0"/>
-            </w:pPr>
-            <w:r>
-              <w:t>- selected an employee from the box with available employees</w:t>
+              <w:t>-HR admin.</w:t>
+            </w:r>
+          </w:p>
+          <w:p>
+            <w:pPr>
+              <w:cnfStyle w:val="000000100000" w:firstRow="0" w:lastRow="0" w:firstColumn="0" w:lastColumn="0" w:oddVBand="0" w:evenVBand="0" w:oddHBand="1" w:evenHBand="0" w:firstRowFirstColumn="0" w:firstRowLastColumn="0" w:lastRowFirstColumn="0" w:lastRowLastColumn="0"/>
+            </w:pPr>
+            <w:r>
+              <w:t xml:space="preserve">-Some information </w:t>
+            </w:r>
+          </w:p>
+          <w:p>
+            <w:pPr>
+              <w:cnfStyle w:val="000000100000" w:firstRow="0" w:lastRow="0" w:firstColumn="0" w:lastColumn="0" w:oddVBand="0" w:evenVBand="0" w:oddHBand="1" w:evenHBand="0" w:firstRowFirstColumn="0" w:firstRowLastColumn="0" w:lastRowFirstColumn="0" w:lastRowLastColumn="0"/>
+            </w:pPr>
+            <w:r>
+              <w:t>Hasn’t been filled in</w:t>
             </w:r>
           </w:p>
         </w:tc>
@@ -993,35 +1616,6 @@
             <w:pPr>
               <w:cnfStyle w:val="000000100000" w:firstRow="0" w:lastRow="0" w:firstColumn="0" w:lastColumn="0" w:oddVBand="0" w:evenVBand="0" w:oddHBand="1" w:evenHBand="0" w:firstRowFirstColumn="0" w:firstRowLastColumn="0" w:lastRowFirstColumn="0" w:lastRowLastColumn="0"/>
             </w:pPr>
-            <w:r>
-              <w:lastRenderedPageBreak/>
-              <w:t>Month: April</w:t>
-            </w:r>
-          </w:p>
-          <w:p>
-            <w:pPr>
-              <w:cnfStyle w:val="000000100000" w:firstRow="0" w:lastRow="0" w:firstColumn="0" w:lastColumn="0" w:oddVBand="0" w:evenVBand="0" w:oddHBand="1" w:evenHBand="0" w:firstRowFirstColumn="0" w:firstRowLastColumn="0" w:lastRowFirstColumn="0" w:lastRowLastColumn="0"/>
-            </w:pPr>
-            <w:r>
-              <w:t>Day: 04.04.2021</w:t>
-            </w:r>
-          </w:p>
-          <w:p>
-            <w:pPr>
-              <w:cnfStyle w:val="000000100000" w:firstRow="0" w:lastRow="0" w:firstColumn="0" w:lastColumn="0" w:oddVBand="0" w:evenVBand="0" w:oddHBand="1" w:evenHBand="0" w:firstRowFirstColumn="0" w:firstRowLastColumn="0" w:lastRowFirstColumn="0" w:lastRowLastColumn="0"/>
-            </w:pPr>
-            <w:r>
-              <w:lastRenderedPageBreak/>
-              <w:t>Shift type: Morning</w:t>
-            </w:r>
-          </w:p>
-          <w:p>
-            <w:pPr>
-              <w:cnfStyle w:val="000000100000" w:firstRow="0" w:lastRow="0" w:firstColumn="0" w:lastColumn="0" w:oddVBand="0" w:evenVBand="0" w:oddHBand="1" w:evenHBand="0" w:firstRowFirstColumn="0" w:firstRowLastColumn="0" w:lastRowFirstColumn="0" w:lastRowLastColumn="0"/>
-            </w:pPr>
-            <w:r>
-              <w:t>Employee BSN: 999999994</w:t>
-            </w:r>
           </w:p>
         </w:tc>
         <w:tc>
@@ -1031,20 +1625,15 @@
           <w:p>
             <w:pPr>
               <w:cnfStyle w:val="000000100000" w:firstRow="0" w:lastRow="0" w:firstColumn="0" w:lastColumn="0" w:oddVBand="0" w:evenVBand="0" w:oddHBand="1" w:evenHBand="0" w:firstRowFirstColumn="0" w:firstRowLastColumn="0" w:lastRowFirstColumn="0" w:lastRowLastColumn="0"/>
-            </w:pPr>
-            <w:r>
-              <w:lastRenderedPageBreak/>
-              <w:t xml:space="preserve">System adds the employee to assigned </w:t>
-            </w:r>
-            <w:r>
-              <w:lastRenderedPageBreak/>
-              <w:t xml:space="preserve">employees </w:t>
-            </w:r>
-            <w:r>
-              <w:t xml:space="preserve">and removes it from available employees </w:t>
-            </w:r>
-            <w:r>
-              <w:t>for this Month/Day/Shift type and shows confirming message</w:t>
+              <w:rPr>
+                <w:rStyle w:val="None"/>
+              </w:rPr>
+            </w:pPr>
+            <w:r>
+              <w:rPr>
+                <w:rStyle w:val="None"/>
+              </w:rPr>
+              <w:t>System displays a message with please fill in with a correct format</w:t>
             </w:r>
           </w:p>
         </w:tc>
@@ -1057,8 +1646,10 @@
           </w:tcPr>
           <w:p>
             <w:r>
-              <w:lastRenderedPageBreak/>
-              <w:t>TC-10</w:t>
+              <w:t>TC-0</w:t>
+            </w:r>
+            <w:r>
+              <w:t>9</w:t>
             </w:r>
           </w:p>
         </w:tc>
@@ -1074,7 +1665,7 @@
               <w:t>UC-0</w:t>
             </w:r>
             <w:r>
-              <w:t>5</w:t>
+              <w:t>3</w:t>
             </w:r>
           </w:p>
         </w:tc>
@@ -1087,7 +1678,7 @@
               <w:cnfStyle w:val="000000000000" w:firstRow="0" w:lastRow="0" w:firstColumn="0" w:lastColumn="0" w:oddVBand="0" w:evenVBand="0" w:oddHBand="0" w:evenHBand="0" w:firstRowFirstColumn="0" w:firstRowLastColumn="0" w:lastRowFirstColumn="0" w:lastRowLastColumn="0"/>
             </w:pPr>
             <w:r>
-              <w:t>Remove store worker from a shift</w:t>
+              <w:t>Same bsn</w:t>
             </w:r>
           </w:p>
         </w:tc>
@@ -1100,37 +1691,15 @@
               <w:cnfStyle w:val="000000000000" w:firstRow="0" w:lastRow="0" w:firstColumn="0" w:lastColumn="0" w:oddVBand="0" w:evenVBand="0" w:oddHBand="0" w:evenHBand="0" w:firstRowFirstColumn="0" w:firstRowLastColumn="0" w:lastRowFirstColumn="0" w:lastRowLastColumn="0"/>
             </w:pPr>
             <w:r>
-              <w:t>The user has to</w:t>
-            </w:r>
-            <w:r>
-              <w:t>:</w:t>
-            </w:r>
-          </w:p>
-          <w:p>
-            <w:pPr>
-              <w:cnfStyle w:val="000000000000" w:firstRow="0" w:lastRow="0" w:firstColumn="0" w:lastColumn="0" w:oddVBand="0" w:evenVBand="0" w:oddHBand="0" w:evenHBand="0" w:firstRowFirstColumn="0" w:firstRowLastColumn="0" w:lastRowFirstColumn="0" w:lastRowLastColumn="0"/>
-            </w:pPr>
-            <w:r>
-              <w:t>- b</w:t>
-            </w:r>
-            <w:r>
-              <w:t>e logged in as a department manager</w:t>
-            </w:r>
-          </w:p>
-          <w:p>
-            <w:pPr>
-              <w:cnfStyle w:val="000000000000" w:firstRow="0" w:lastRow="0" w:firstColumn="0" w:lastColumn="0" w:oddVBand="0" w:evenVBand="0" w:oddHBand="0" w:evenHBand="0" w:firstRowFirstColumn="0" w:firstRowLastColumn="0" w:lastRowFirstColumn="0" w:lastRowLastColumn="0"/>
-            </w:pPr>
-            <w:r>
-              <w:t>- have chosen month, day and shift type</w:t>
-            </w:r>
-          </w:p>
-          <w:p>
-            <w:pPr>
-              <w:cnfStyle w:val="000000000000" w:firstRow="0" w:lastRow="0" w:firstColumn="0" w:lastColumn="0" w:oddVBand="0" w:evenVBand="0" w:oddHBand="0" w:evenHBand="0" w:firstRowFirstColumn="0" w:firstRowLastColumn="0" w:lastRowFirstColumn="0" w:lastRowLastColumn="0"/>
-            </w:pPr>
-            <w:r>
-              <w:t>- selected an employee from the box with assigned employees</w:t>
+              <w:t>-HR admin.</w:t>
+            </w:r>
+          </w:p>
+          <w:p>
+            <w:pPr>
+              <w:cnfStyle w:val="000000000000" w:firstRow="0" w:lastRow="0" w:firstColumn="0" w:lastColumn="0" w:oddVBand="0" w:evenVBand="0" w:oddHBand="0" w:evenHBand="0" w:firstRowFirstColumn="0" w:firstRowLastColumn="0" w:lastRowFirstColumn="0" w:lastRowLastColumn="0"/>
+            </w:pPr>
+            <w:r>
+              <w:t>-Fill the same bsn number that already exist</w:t>
             </w:r>
           </w:p>
         </w:tc>
@@ -1143,31 +1712,7 @@
               <w:cnfStyle w:val="000000000000" w:firstRow="0" w:lastRow="0" w:firstColumn="0" w:lastColumn="0" w:oddVBand="0" w:evenVBand="0" w:oddHBand="0" w:evenHBand="0" w:firstRowFirstColumn="0" w:firstRowLastColumn="0" w:lastRowFirstColumn="0" w:lastRowLastColumn="0"/>
             </w:pPr>
             <w:r>
-              <w:t>Month: April</w:t>
-            </w:r>
-          </w:p>
-          <w:p>
-            <w:pPr>
-              <w:cnfStyle w:val="000000000000" w:firstRow="0" w:lastRow="0" w:firstColumn="0" w:lastColumn="0" w:oddVBand="0" w:evenVBand="0" w:oddHBand="0" w:evenHBand="0" w:firstRowFirstColumn="0" w:firstRowLastColumn="0" w:lastRowFirstColumn="0" w:lastRowLastColumn="0"/>
-            </w:pPr>
-            <w:r>
-              <w:t>Day: 04.04.2021</w:t>
-            </w:r>
-          </w:p>
-          <w:p>
-            <w:pPr>
-              <w:cnfStyle w:val="000000000000" w:firstRow="0" w:lastRow="0" w:firstColumn="0" w:lastColumn="0" w:oddVBand="0" w:evenVBand="0" w:oddHBand="0" w:evenHBand="0" w:firstRowFirstColumn="0" w:firstRowLastColumn="0" w:lastRowFirstColumn="0" w:lastRowLastColumn="0"/>
-            </w:pPr>
-            <w:r>
-              <w:t>Shift type: Morning</w:t>
-            </w:r>
-          </w:p>
-          <w:p>
-            <w:pPr>
-              <w:cnfStyle w:val="000000000000" w:firstRow="0" w:lastRow="0" w:firstColumn="0" w:lastColumn="0" w:oddVBand="0" w:evenVBand="0" w:oddHBand="0" w:evenHBand="0" w:firstRowFirstColumn="0" w:firstRowLastColumn="0" w:lastRowFirstColumn="0" w:lastRowLastColumn="0"/>
-            </w:pPr>
-            <w:r>
-              <w:t>Employee BSN: 999999993</w:t>
+              <w:t>Bsn: 2653652</w:t>
             </w:r>
           </w:p>
         </w:tc>
@@ -1178,21 +1723,15 @@
           <w:p>
             <w:pPr>
               <w:cnfStyle w:val="000000000000" w:firstRow="0" w:lastRow="0" w:firstColumn="0" w:lastColumn="0" w:oddVBand="0" w:evenVBand="0" w:oddHBand="0" w:evenHBand="0" w:firstRowFirstColumn="0" w:firstRowLastColumn="0" w:lastRowFirstColumn="0" w:lastRowLastColumn="0"/>
-            </w:pPr>
-            <w:r>
-              <w:t xml:space="preserve">System adds the employee to </w:t>
-            </w:r>
-            <w:r>
-              <w:t>available</w:t>
-            </w:r>
-            <w:r>
-              <w:t xml:space="preserve"> employees </w:t>
-            </w:r>
-            <w:r>
-              <w:t xml:space="preserve">and removes it from assigned employees </w:t>
-            </w:r>
-            <w:r>
-              <w:t>for this Month/Day/Shift type and shows confirming message</w:t>
+              <w:rPr>
+                <w:rStyle w:val="None"/>
+              </w:rPr>
+            </w:pPr>
+            <w:r>
+              <w:rPr>
+                <w:rStyle w:val="None"/>
+              </w:rPr>
+              <w:t>System displays a message that, this bsn already exist</w:t>
             </w:r>
           </w:p>
         </w:tc>
@@ -1208,7 +1747,10 @@
           </w:tcPr>
           <w:p>
             <w:r>
-              <w:t>TC-11</w:t>
+              <w:t>TC-</w:t>
+            </w:r>
+            <w:r>
+              <w:t>10</w:t>
             </w:r>
           </w:p>
         </w:tc>
@@ -1224,7 +1766,7 @@
               <w:t>UC-0</w:t>
             </w:r>
             <w:r>
-              <w:t>6</w:t>
+              <w:t>4</w:t>
             </w:r>
           </w:p>
         </w:tc>
@@ -1237,7 +1779,7 @@
               <w:cnfStyle w:val="000000100000" w:firstRow="0" w:lastRow="0" w:firstColumn="0" w:lastColumn="0" w:oddVBand="0" w:evenVBand="0" w:oddHBand="1" w:evenHBand="0" w:firstRowFirstColumn="0" w:firstRowLastColumn="0" w:lastRowFirstColumn="0" w:lastRowLastColumn="0"/>
             </w:pPr>
             <w:r>
-              <w:t>View schedule</w:t>
+              <w:t>Remove employee</w:t>
             </w:r>
           </w:p>
         </w:tc>
@@ -1250,23 +1792,7 @@
               <w:cnfStyle w:val="000000100000" w:firstRow="0" w:lastRow="0" w:firstColumn="0" w:lastColumn="0" w:oddVBand="0" w:evenVBand="0" w:oddHBand="1" w:evenHBand="0" w:firstRowFirstColumn="0" w:firstRowLastColumn="0" w:lastRowFirstColumn="0" w:lastRowLastColumn="0"/>
             </w:pPr>
             <w:r>
-              <w:t>The user has to:</w:t>
-            </w:r>
-          </w:p>
-          <w:p>
-            <w:pPr>
-              <w:cnfStyle w:val="000000100000" w:firstRow="0" w:lastRow="0" w:firstColumn="0" w:lastColumn="0" w:oddVBand="0" w:evenVBand="0" w:oddHBand="1" w:evenHBand="0" w:firstRowFirstColumn="0" w:firstRowLastColumn="0" w:lastRowFirstColumn="0" w:lastRowLastColumn="0"/>
-            </w:pPr>
-            <w:r>
-              <w:t>- be logged in as a department manager</w:t>
-            </w:r>
-          </w:p>
-          <w:p>
-            <w:pPr>
-              <w:cnfStyle w:val="000000100000" w:firstRow="0" w:lastRow="0" w:firstColumn="0" w:lastColumn="0" w:oddVBand="0" w:evenVBand="0" w:oddHBand="1" w:evenHBand="0" w:firstRowFirstColumn="0" w:firstRowLastColumn="0" w:lastRowFirstColumn="0" w:lastRowLastColumn="0"/>
-            </w:pPr>
-            <w:r>
-              <w:t>- chosen a date (if not the date is set to today)</w:t>
+              <w:t>-HR admin.</w:t>
             </w:r>
           </w:p>
         </w:tc>
@@ -1278,9 +1804,6 @@
             <w:pPr>
               <w:cnfStyle w:val="000000100000" w:firstRow="0" w:lastRow="0" w:firstColumn="0" w:lastColumn="0" w:oddVBand="0" w:evenVBand="0" w:oddHBand="1" w:evenHBand="0" w:firstRowFirstColumn="0" w:firstRowLastColumn="0" w:lastRowFirstColumn="0" w:lastRowLastColumn="0"/>
             </w:pPr>
-            <w:r>
-              <w:t>Date: 04.04.2021</w:t>
-            </w:r>
           </w:p>
         </w:tc>
         <w:tc>
@@ -1292,7 +1815,7 @@
               <w:cnfStyle w:val="000000100000" w:firstRow="0" w:lastRow="0" w:firstColumn="0" w:lastColumn="0" w:oddVBand="0" w:evenVBand="0" w:oddHBand="1" w:evenHBand="0" w:firstRowFirstColumn="0" w:firstRowLastColumn="0" w:lastRowFirstColumn="0" w:lastRowLastColumn="0"/>
             </w:pPr>
             <w:r>
-              <w:t>System displays all the days of the week in which the selected date is in, shifts and assigned employees</w:t>
+              <w:t>System removes the employee</w:t>
             </w:r>
           </w:p>
         </w:tc>
@@ -1308,7 +1831,7 @@
               <w:t>TC-</w:t>
             </w:r>
             <w:r>
-              <w:t>12</w:t>
+              <w:t>11</w:t>
             </w:r>
           </w:p>
         </w:tc>
@@ -1321,7 +1844,10 @@
               <w:cnfStyle w:val="000000000000" w:firstRow="0" w:lastRow="0" w:firstColumn="0" w:lastColumn="0" w:oddVBand="0" w:evenVBand="0" w:oddHBand="0" w:evenHBand="0" w:firstRowFirstColumn="0" w:firstRowLastColumn="0" w:lastRowFirstColumn="0" w:lastRowLastColumn="0"/>
             </w:pPr>
             <w:r>
-              <w:t>UC-07</w:t>
+              <w:t>UC-0</w:t>
+            </w:r>
+            <w:r>
+              <w:t>5</w:t>
             </w:r>
           </w:p>
         </w:tc>
@@ -1334,7 +1860,7 @@
               <w:cnfStyle w:val="000000000000" w:firstRow="0" w:lastRow="0" w:firstColumn="0" w:lastColumn="0" w:oddVBand="0" w:evenVBand="0" w:oddHBand="0" w:evenHBand="0" w:firstRowFirstColumn="0" w:firstRowLastColumn="0" w:lastRowFirstColumn="0" w:lastRowLastColumn="0"/>
             </w:pPr>
             <w:r>
-              <w:t>Add product</w:t>
+              <w:t>Change employee contract</w:t>
             </w:r>
           </w:p>
         </w:tc>
@@ -1347,7 +1873,7 @@
               <w:cnfStyle w:val="000000000000" w:firstRow="0" w:lastRow="0" w:firstColumn="0" w:lastColumn="0" w:oddVBand="0" w:evenVBand="0" w:oddHBand="0" w:evenHBand="0" w:firstRowFirstColumn="0" w:firstRowLastColumn="0" w:lastRowFirstColumn="0" w:lastRowLastColumn="0"/>
             </w:pPr>
             <w:r>
-              <w:t>Must login as stock manager</w:t>
+              <w:t>Must login as HR admin</w:t>
             </w:r>
           </w:p>
         </w:tc>
@@ -1359,81 +1885,6 @@
             <w:pPr>
               <w:cnfStyle w:val="000000000000" w:firstRow="0" w:lastRow="0" w:firstColumn="0" w:lastColumn="0" w:oddVBand="0" w:evenVBand="0" w:oddHBand="0" w:evenHBand="0" w:firstRowFirstColumn="0" w:firstRowLastColumn="0" w:lastRowFirstColumn="0" w:lastRowLastColumn="0"/>
             </w:pPr>
-            <w:r>
-              <w:t>Category: Tools</w:t>
-            </w:r>
-          </w:p>
-          <w:p>
-            <w:pPr>
-              <w:cnfStyle w:val="000000000000" w:firstRow="0" w:lastRow="0" w:firstColumn="0" w:lastColumn="0" w:oddVBand="0" w:evenVBand="0" w:oddHBand="0" w:evenHBand="0" w:firstRowFirstColumn="0" w:firstRowLastColumn="0" w:lastRowFirstColumn="0" w:lastRowLastColumn="0"/>
-            </w:pPr>
-            <w:r>
-              <w:t>Sub-category: saw</w:t>
-            </w:r>
-          </w:p>
-          <w:p>
-            <w:pPr>
-              <w:cnfStyle w:val="000000000000" w:firstRow="0" w:lastRow="0" w:firstColumn="0" w:lastColumn="0" w:oddVBand="0" w:evenVBand="0" w:oddHBand="0" w:evenHBand="0" w:firstRowFirstColumn="0" w:firstRowLastColumn="0" w:lastRowFirstColumn="0" w:lastRowLastColumn="0"/>
-            </w:pPr>
-            <w:r>
-              <w:t>Type: hand-saw</w:t>
-            </w:r>
-          </w:p>
-          <w:p>
-            <w:pPr>
-              <w:cnfStyle w:val="000000000000" w:firstRow="0" w:lastRow="0" w:firstColumn="0" w:lastColumn="0" w:oddVBand="0" w:evenVBand="0" w:oddHBand="0" w:evenHBand="0" w:firstRowFirstColumn="0" w:firstRowLastColumn="0" w:lastRowFirstColumn="0" w:lastRowLastColumn="0"/>
-            </w:pPr>
-            <w:r>
-              <w:t>Brand: Dewong</w:t>
-            </w:r>
-          </w:p>
-          <w:p>
-            <w:pPr>
-              <w:cnfStyle w:val="000000000000" w:firstRow="0" w:lastRow="0" w:firstColumn="0" w:lastColumn="0" w:oddVBand="0" w:evenVBand="0" w:oddHBand="0" w:evenHBand="0" w:firstRowFirstColumn="0" w:firstRowLastColumn="0" w:lastRowFirstColumn="0" w:lastRowLastColumn="0"/>
-            </w:pPr>
-            <w:r>
-              <w:t>Model: 3000</w:t>
-            </w:r>
-          </w:p>
-          <w:p>
-            <w:pPr>
-              <w:cnfStyle w:val="000000000000" w:firstRow="0" w:lastRow="0" w:firstColumn="0" w:lastColumn="0" w:oddVBand="0" w:evenVBand="0" w:oddHBand="0" w:evenHBand="0" w:firstRowFirstColumn="0" w:firstRowLastColumn="0" w:lastRowFirstColumn="0" w:lastRowLastColumn="0"/>
-            </w:pPr>
-            <w:r>
-              <w:t>Cost-price: 20</w:t>
-            </w:r>
-          </w:p>
-          <w:p>
-            <w:pPr>
-              <w:cnfStyle w:val="000000000000" w:firstRow="0" w:lastRow="0" w:firstColumn="0" w:lastColumn="0" w:oddVBand="0" w:evenVBand="0" w:oddHBand="0" w:evenHBand="0" w:firstRowFirstColumn="0" w:firstRowLastColumn="0" w:lastRowFirstColumn="0" w:lastRowLastColumn="0"/>
-            </w:pPr>
-            <w:r>
-              <w:t>Sales price: 30</w:t>
-            </w:r>
-          </w:p>
-          <w:p>
-            <w:pPr>
-              <w:cnfStyle w:val="000000000000" w:firstRow="0" w:lastRow="0" w:firstColumn="0" w:lastColumn="0" w:oddVBand="0" w:evenVBand="0" w:oddHBand="0" w:evenHBand="0" w:firstRowFirstColumn="0" w:firstRowLastColumn="0" w:lastRowFirstColumn="0" w:lastRowLastColumn="0"/>
-            </w:pPr>
-            <w:r>
-              <w:t>Amount in store: 5</w:t>
-            </w:r>
-          </w:p>
-          <w:p>
-            <w:pPr>
-              <w:cnfStyle w:val="000000000000" w:firstRow="0" w:lastRow="0" w:firstColumn="0" w:lastColumn="0" w:oddVBand="0" w:evenVBand="0" w:oddHBand="0" w:evenHBand="0" w:firstRowFirstColumn="0" w:firstRowLastColumn="0" w:lastRowFirstColumn="0" w:lastRowLastColumn="0"/>
-            </w:pPr>
-            <w:r>
-              <w:t>Amount in warehouse: 20</w:t>
-            </w:r>
-          </w:p>
-          <w:p>
-            <w:pPr>
-              <w:cnfStyle w:val="000000000000" w:firstRow="0" w:lastRow="0" w:firstColumn="0" w:lastColumn="0" w:oddVBand="0" w:evenVBand="0" w:oddHBand="0" w:evenHBand="0" w:firstRowFirstColumn="0" w:firstRowLastColumn="0" w:lastRowFirstColumn="0" w:lastRowLastColumn="0"/>
-            </w:pPr>
-            <w:r>
-              <w:t>Description: easy to use</w:t>
-            </w:r>
           </w:p>
         </w:tc>
         <w:tc>
@@ -1445,7 +1896,7 @@
               <w:cnfStyle w:val="000000000000" w:firstRow="0" w:lastRow="0" w:firstColumn="0" w:lastColumn="0" w:oddVBand="0" w:evenVBand="0" w:oddHBand="0" w:evenHBand="0" w:firstRowFirstColumn="0" w:firstRowLastColumn="0" w:lastRowFirstColumn="0" w:lastRowLastColumn="0"/>
             </w:pPr>
             <w:r>
-              <w:t>It adds the product in the system. You can see it in the all-product tab.</w:t>
+              <w:t>The system changes the contract type of the selected employee</w:t>
             </w:r>
           </w:p>
         </w:tc>
@@ -1461,11 +1912,10 @@
           </w:tcPr>
           <w:p>
             <w:r>
-              <w:lastRenderedPageBreak/>
               <w:t>TC-</w:t>
             </w:r>
             <w:r>
-              <w:t>13</w:t>
+              <w:t>12</w:t>
             </w:r>
           </w:p>
         </w:tc>
@@ -1478,7 +1928,10 @@
               <w:cnfStyle w:val="000000100000" w:firstRow="0" w:lastRow="0" w:firstColumn="0" w:lastColumn="0" w:oddVBand="0" w:evenVBand="0" w:oddHBand="1" w:evenHBand="0" w:firstRowFirstColumn="0" w:firstRowLastColumn="0" w:lastRowFirstColumn="0" w:lastRowLastColumn="0"/>
             </w:pPr>
             <w:r>
-              <w:t>UC-07</w:t>
+              <w:t>UC-0</w:t>
+            </w:r>
+            <w:r>
+              <w:t>6</w:t>
             </w:r>
           </w:p>
         </w:tc>
@@ -1491,7 +1944,7 @@
               <w:cnfStyle w:val="000000100000" w:firstRow="0" w:lastRow="0" w:firstColumn="0" w:lastColumn="0" w:oddVBand="0" w:evenVBand="0" w:oddHBand="1" w:evenHBand="0" w:firstRowFirstColumn="0" w:firstRowLastColumn="0" w:lastRowFirstColumn="0" w:lastRowLastColumn="0"/>
             </w:pPr>
             <w:r>
-              <w:t>Didn’t fill all the information</w:t>
+              <w:t>View assigned and available store workers for a shift</w:t>
             </w:r>
           </w:p>
         </w:tc>
@@ -1504,10 +1957,10 @@
               <w:cnfStyle w:val="000000100000" w:firstRow="0" w:lastRow="0" w:firstColumn="0" w:lastColumn="0" w:oddVBand="0" w:evenVBand="0" w:oddHBand="1" w:evenHBand="0" w:firstRowFirstColumn="0" w:firstRowLastColumn="0" w:lastRowFirstColumn="0" w:lastRowLastColumn="0"/>
             </w:pPr>
             <w:r>
-              <w:t xml:space="preserve">- </w:t>
-            </w:r>
-            <w:r>
-              <w:t>stock manager</w:t>
+              <w:t xml:space="preserve">The user has to be logged </w:t>
+            </w:r>
+            <w:r>
+              <w:t>in as a department manager</w:t>
             </w:r>
           </w:p>
         </w:tc>
@@ -1520,7 +1973,23 @@
               <w:cnfStyle w:val="000000100000" w:firstRow="0" w:lastRow="0" w:firstColumn="0" w:lastColumn="0" w:oddVBand="0" w:evenVBand="0" w:oddHBand="1" w:evenHBand="0" w:firstRowFirstColumn="0" w:firstRowLastColumn="0" w:lastRowFirstColumn="0" w:lastRowLastColumn="0"/>
             </w:pPr>
             <w:r>
-              <w:t>Category: Tools</w:t>
+              <w:t>Month: April</w:t>
+            </w:r>
+          </w:p>
+          <w:p>
+            <w:pPr>
+              <w:cnfStyle w:val="000000100000" w:firstRow="0" w:lastRow="0" w:firstColumn="0" w:lastColumn="0" w:oddVBand="0" w:evenVBand="0" w:oddHBand="1" w:evenHBand="0" w:firstRowFirstColumn="0" w:firstRowLastColumn="0" w:lastRowFirstColumn="0" w:lastRowLastColumn="0"/>
+            </w:pPr>
+            <w:r>
+              <w:t>Day: 04.04.2021</w:t>
+            </w:r>
+          </w:p>
+          <w:p>
+            <w:pPr>
+              <w:cnfStyle w:val="000000100000" w:firstRow="0" w:lastRow="0" w:firstColumn="0" w:lastColumn="0" w:oddVBand="0" w:evenVBand="0" w:oddHBand="1" w:evenHBand="0" w:firstRowFirstColumn="0" w:firstRowLastColumn="0" w:lastRowFirstColumn="0" w:lastRowLastColumn="0"/>
+            </w:pPr>
+            <w:r>
+              <w:t>Shift type: Morning</w:t>
             </w:r>
           </w:p>
         </w:tc>
@@ -1533,7 +2002,7 @@
               <w:cnfStyle w:val="000000100000" w:firstRow="0" w:lastRow="0" w:firstColumn="0" w:lastColumn="0" w:oddVBand="0" w:evenVBand="0" w:oddHBand="1" w:evenHBand="0" w:firstRowFirstColumn="0" w:firstRowLastColumn="0" w:lastRowFirstColumn="0" w:lastRowLastColumn="0"/>
             </w:pPr>
             <w:r>
-              <w:t>System displays a message with please fill the field with the corrected format</w:t>
+              <w:t>System displays available store workers with their contract type and hours assigned for the week</w:t>
             </w:r>
           </w:p>
         </w:tc>
@@ -1549,7 +2018,7 @@
               <w:t>TC-</w:t>
             </w:r>
             <w:r>
-              <w:t>14</w:t>
+              <w:t>13</w:t>
             </w:r>
           </w:p>
         </w:tc>
@@ -1562,7 +2031,10 @@
               <w:cnfStyle w:val="000000000000" w:firstRow="0" w:lastRow="0" w:firstColumn="0" w:lastColumn="0" w:oddVBand="0" w:evenVBand="0" w:oddHBand="0" w:evenHBand="0" w:firstRowFirstColumn="0" w:firstRowLastColumn="0" w:lastRowFirstColumn="0" w:lastRowLastColumn="0"/>
             </w:pPr>
             <w:r>
-              <w:t>UC-07</w:t>
+              <w:t>UC-0</w:t>
+            </w:r>
+            <w:r>
+              <w:t>6</w:t>
             </w:r>
           </w:p>
         </w:tc>
@@ -1575,7 +2047,7 @@
               <w:cnfStyle w:val="000000000000" w:firstRow="0" w:lastRow="0" w:firstColumn="0" w:lastColumn="0" w:oddVBand="0" w:evenVBand="0" w:oddHBand="0" w:evenHBand="0" w:firstRowFirstColumn="0" w:firstRowLastColumn="0" w:lastRowFirstColumn="0" w:lastRowLastColumn="0"/>
             </w:pPr>
             <w:r>
-              <w:t>fill the information in the wrong field.</w:t>
+              <w:t>Assign store worker to a shift</w:t>
             </w:r>
           </w:p>
         </w:tc>
@@ -1588,10 +2060,26 @@
               <w:cnfStyle w:val="000000000000" w:firstRow="0" w:lastRow="0" w:firstColumn="0" w:lastColumn="0" w:oddVBand="0" w:evenVBand="0" w:oddHBand="0" w:evenHBand="0" w:firstRowFirstColumn="0" w:firstRowLastColumn="0" w:lastRowFirstColumn="0" w:lastRowLastColumn="0"/>
             </w:pPr>
             <w:r>
-              <w:t>-</w:t>
-            </w:r>
-            <w:r>
-              <w:t>stock manager</w:t>
+              <w:t>-- b</w:t>
+            </w:r>
+            <w:r>
+              <w:t>e logged in as a department manager</w:t>
+            </w:r>
+          </w:p>
+          <w:p>
+            <w:pPr>
+              <w:cnfStyle w:val="000000000000" w:firstRow="0" w:lastRow="0" w:firstColumn="0" w:lastColumn="0" w:oddVBand="0" w:evenVBand="0" w:oddHBand="0" w:evenHBand="0" w:firstRowFirstColumn="0" w:firstRowLastColumn="0" w:lastRowFirstColumn="0" w:lastRowLastColumn="0"/>
+            </w:pPr>
+            <w:r>
+              <w:t>- have chosen month, day and shift type</w:t>
+            </w:r>
+          </w:p>
+          <w:p>
+            <w:pPr>
+              <w:cnfStyle w:val="000000000000" w:firstRow="0" w:lastRow="0" w:firstColumn="0" w:lastColumn="0" w:oddVBand="0" w:evenVBand="0" w:oddHBand="0" w:evenHBand="0" w:firstRowFirstColumn="0" w:firstRowLastColumn="0" w:lastRowFirstColumn="0" w:lastRowLastColumn="0"/>
+            </w:pPr>
+            <w:r>
+              <w:t>- selected an employee from the box with available employees</w:t>
             </w:r>
           </w:p>
         </w:tc>
@@ -1604,79 +2092,31 @@
               <w:cnfStyle w:val="000000000000" w:firstRow="0" w:lastRow="0" w:firstColumn="0" w:lastColumn="0" w:oddVBand="0" w:evenVBand="0" w:oddHBand="0" w:evenHBand="0" w:firstRowFirstColumn="0" w:firstRowLastColumn="0" w:lastRowFirstColumn="0" w:lastRowLastColumn="0"/>
             </w:pPr>
             <w:r>
-              <w:t>Category: Tools</w:t>
-            </w:r>
-          </w:p>
-          <w:p>
-            <w:pPr>
-              <w:cnfStyle w:val="000000000000" w:firstRow="0" w:lastRow="0" w:firstColumn="0" w:lastColumn="0" w:oddVBand="0" w:evenVBand="0" w:oddHBand="0" w:evenHBand="0" w:firstRowFirstColumn="0" w:firstRowLastColumn="0" w:lastRowFirstColumn="0" w:lastRowLastColumn="0"/>
-            </w:pPr>
-            <w:r>
-              <w:t>Sub-category: saw</w:t>
-            </w:r>
-          </w:p>
-          <w:p>
-            <w:pPr>
-              <w:cnfStyle w:val="000000000000" w:firstRow="0" w:lastRow="0" w:firstColumn="0" w:lastColumn="0" w:oddVBand="0" w:evenVBand="0" w:oddHBand="0" w:evenHBand="0" w:firstRowFirstColumn="0" w:firstRowLastColumn="0" w:lastRowFirstColumn="0" w:lastRowLastColumn="0"/>
-            </w:pPr>
-            <w:r>
-              <w:t>Type: hand-saw</w:t>
-            </w:r>
-          </w:p>
-          <w:p>
-            <w:pPr>
-              <w:cnfStyle w:val="000000000000" w:firstRow="0" w:lastRow="0" w:firstColumn="0" w:lastColumn="0" w:oddVBand="0" w:evenVBand="0" w:oddHBand="0" w:evenHBand="0" w:firstRowFirstColumn="0" w:firstRowLastColumn="0" w:lastRowFirstColumn="0" w:lastRowLastColumn="0"/>
-            </w:pPr>
-            <w:r>
-              <w:t>Brand: Dewong</w:t>
-            </w:r>
-          </w:p>
-          <w:p>
-            <w:pPr>
-              <w:cnfStyle w:val="000000000000" w:firstRow="0" w:lastRow="0" w:firstColumn="0" w:lastColumn="0" w:oddVBand="0" w:evenVBand="0" w:oddHBand="0" w:evenHBand="0" w:firstRowFirstColumn="0" w:firstRowLastColumn="0" w:lastRowFirstColumn="0" w:lastRowLastColumn="0"/>
-            </w:pPr>
-            <w:r>
-              <w:t>Model: 3000</w:t>
-            </w:r>
-          </w:p>
-          <w:p>
-            <w:pPr>
-              <w:cnfStyle w:val="000000000000" w:firstRow="0" w:lastRow="0" w:firstColumn="0" w:lastColumn="0" w:oddVBand="0" w:evenVBand="0" w:oddHBand="0" w:evenHBand="0" w:firstRowFirstColumn="0" w:firstRowLastColumn="0" w:lastRowFirstColumn="0" w:lastRowLastColumn="0"/>
-            </w:pPr>
-            <w:r>
-              <w:t>Cost-price: 20</w:t>
-            </w:r>
-          </w:p>
-          <w:p>
-            <w:pPr>
-              <w:cnfStyle w:val="000000000000" w:firstRow="0" w:lastRow="0" w:firstColumn="0" w:lastColumn="0" w:oddVBand="0" w:evenVBand="0" w:oddHBand="0" w:evenHBand="0" w:firstRowFirstColumn="0" w:firstRowLastColumn="0" w:lastRowFirstColumn="0" w:lastRowLastColumn="0"/>
-            </w:pPr>
-            <w:r>
-              <w:t>Sales price: 30</w:t>
-            </w:r>
-          </w:p>
-          <w:p>
-            <w:pPr>
-              <w:cnfStyle w:val="000000000000" w:firstRow="0" w:lastRow="0" w:firstColumn="0" w:lastColumn="0" w:oddVBand="0" w:evenVBand="0" w:oddHBand="0" w:evenHBand="0" w:firstRowFirstColumn="0" w:firstRowLastColumn="0" w:lastRowFirstColumn="0" w:lastRowLastColumn="0"/>
-            </w:pPr>
-            <w:r>
-              <w:t>Amount in store: 5</w:t>
-            </w:r>
-          </w:p>
-          <w:p>
-            <w:pPr>
-              <w:cnfStyle w:val="000000000000" w:firstRow="0" w:lastRow="0" w:firstColumn="0" w:lastColumn="0" w:oddVBand="0" w:evenVBand="0" w:oddHBand="0" w:evenHBand="0" w:firstRowFirstColumn="0" w:firstRowLastColumn="0" w:lastRowFirstColumn="0" w:lastRowLastColumn="0"/>
-            </w:pPr>
-            <w:r>
-              <w:t>Amount in warehouse: 20</w:t>
-            </w:r>
-          </w:p>
-          <w:p>
-            <w:pPr>
-              <w:cnfStyle w:val="000000000000" w:firstRow="0" w:lastRow="0" w:firstColumn="0" w:lastColumn="0" w:oddVBand="0" w:evenVBand="0" w:oddHBand="0" w:evenHBand="0" w:firstRowFirstColumn="0" w:firstRowLastColumn="0" w:lastRowFirstColumn="0" w:lastRowLastColumn="0"/>
-            </w:pPr>
-            <w:r>
-              <w:t>Description: easy to use</w:t>
+              <w:t>Month: April</w:t>
+            </w:r>
+          </w:p>
+          <w:p>
+            <w:pPr>
+              <w:cnfStyle w:val="000000000000" w:firstRow="0" w:lastRow="0" w:firstColumn="0" w:lastColumn="0" w:oddVBand="0" w:evenVBand="0" w:oddHBand="0" w:evenHBand="0" w:firstRowFirstColumn="0" w:firstRowLastColumn="0" w:lastRowFirstColumn="0" w:lastRowLastColumn="0"/>
+            </w:pPr>
+            <w:r>
+              <w:t>Day: 04.04.2021</w:t>
+            </w:r>
+          </w:p>
+          <w:p>
+            <w:pPr>
+              <w:cnfStyle w:val="000000000000" w:firstRow="0" w:lastRow="0" w:firstColumn="0" w:lastColumn="0" w:oddVBand="0" w:evenVBand="0" w:oddHBand="0" w:evenHBand="0" w:firstRowFirstColumn="0" w:firstRowLastColumn="0" w:lastRowFirstColumn="0" w:lastRowLastColumn="0"/>
+            </w:pPr>
+            <w:r>
+              <w:t>Shift type: Morning</w:t>
+            </w:r>
+          </w:p>
+          <w:p>
+            <w:pPr>
+              <w:cnfStyle w:val="000000000000" w:firstRow="0" w:lastRow="0" w:firstColumn="0" w:lastColumn="0" w:oddVBand="0" w:evenVBand="0" w:oddHBand="0" w:evenHBand="0" w:firstRowFirstColumn="0" w:firstRowLastColumn="0" w:lastRowFirstColumn="0" w:lastRowLastColumn="0"/>
+            </w:pPr>
+            <w:r>
+              <w:t>Employee BSN: 999999994</w:t>
             </w:r>
           </w:p>
         </w:tc>
@@ -1689,15 +2129,13 @@
               <w:cnfStyle w:val="000000000000" w:firstRow="0" w:lastRow="0" w:firstColumn="0" w:lastColumn="0" w:oddVBand="0" w:evenVBand="0" w:oddHBand="0" w:evenHBand="0" w:firstRowFirstColumn="0" w:firstRowLastColumn="0" w:lastRowFirstColumn="0" w:lastRowLastColumn="0"/>
             </w:pPr>
             <w:r>
-              <w:t xml:space="preserve">System displays a message with </w:t>
-            </w:r>
-          </w:p>
-          <w:p>
-            <w:pPr>
-              <w:cnfStyle w:val="000000000000" w:firstRow="0" w:lastRow="0" w:firstColumn="0" w:lastColumn="0" w:oddVBand="0" w:evenVBand="0" w:oddHBand="0" w:evenHBand="0" w:firstRowFirstColumn="0" w:firstRowLastColumn="0" w:lastRowFirstColumn="0" w:lastRowLastColumn="0"/>
-            </w:pPr>
-            <w:r>
-              <w:t>please fill the field with the corrected format</w:t>
+              <w:t xml:space="preserve">System adds the employee to assigned employees </w:t>
+            </w:r>
+            <w:r>
+              <w:t xml:space="preserve">and removes it from available employees </w:t>
+            </w:r>
+            <w:r>
+              <w:t>for this Month/Day/Shift type and shows confirming message</w:t>
             </w:r>
           </w:p>
         </w:tc>
@@ -1713,7 +2151,10 @@
           </w:tcPr>
           <w:p>
             <w:r>
-              <w:t>TC-15</w:t>
+              <w:t>TC-</w:t>
+            </w:r>
+            <w:r>
+              <w:t>14</w:t>
             </w:r>
           </w:p>
         </w:tc>
@@ -1726,7 +2167,10 @@
               <w:cnfStyle w:val="000000100000" w:firstRow="0" w:lastRow="0" w:firstColumn="0" w:lastColumn="0" w:oddVBand="0" w:evenVBand="0" w:oddHBand="1" w:evenHBand="0" w:firstRowFirstColumn="0" w:firstRowLastColumn="0" w:lastRowFirstColumn="0" w:lastRowLastColumn="0"/>
             </w:pPr>
             <w:r>
-              <w:t>UC-07</w:t>
+              <w:t>UC-0</w:t>
+            </w:r>
+            <w:r>
+              <w:t>6</w:t>
             </w:r>
           </w:p>
         </w:tc>
@@ -1739,7 +2183,7 @@
               <w:cnfStyle w:val="000000100000" w:firstRow="0" w:lastRow="0" w:firstColumn="0" w:lastColumn="0" w:oddVBand="0" w:evenVBand="0" w:oddHBand="1" w:evenHBand="0" w:firstRowFirstColumn="0" w:firstRowLastColumn="0" w:lastRowFirstColumn="0" w:lastRowLastColumn="0"/>
             </w:pPr>
             <w:r>
-              <w:t>Input a small amount in sales price and a big amount in cost price</w:t>
+              <w:t>Remove store worker from a shift</w:t>
             </w:r>
           </w:p>
         </w:tc>
@@ -1752,7 +2196,38 @@
               <w:cnfStyle w:val="000000100000" w:firstRow="0" w:lastRow="0" w:firstColumn="0" w:lastColumn="0" w:oddVBand="0" w:evenVBand="0" w:oddHBand="1" w:evenHBand="0" w:firstRowFirstColumn="0" w:firstRowLastColumn="0" w:lastRowFirstColumn="0" w:lastRowLastColumn="0"/>
             </w:pPr>
             <w:r>
-              <w:t>stock manager</w:t>
+              <w:t>The user has to</w:t>
+            </w:r>
+            <w:r>
+              <w:t>:</w:t>
+            </w:r>
+          </w:p>
+          <w:p>
+            <w:pPr>
+              <w:cnfStyle w:val="000000100000" w:firstRow="0" w:lastRow="0" w:firstColumn="0" w:lastColumn="0" w:oddVBand="0" w:evenVBand="0" w:oddHBand="1" w:evenHBand="0" w:firstRowFirstColumn="0" w:firstRowLastColumn="0" w:lastRowFirstColumn="0" w:lastRowLastColumn="0"/>
+            </w:pPr>
+            <w:r>
+              <w:t>- b</w:t>
+            </w:r>
+            <w:r>
+              <w:t>e logged in as a department manager</w:t>
+            </w:r>
+          </w:p>
+          <w:p>
+            <w:pPr>
+              <w:cnfStyle w:val="000000100000" w:firstRow="0" w:lastRow="0" w:firstColumn="0" w:lastColumn="0" w:oddVBand="0" w:evenVBand="0" w:oddHBand="1" w:evenHBand="0" w:firstRowFirstColumn="0" w:firstRowLastColumn="0" w:lastRowFirstColumn="0" w:lastRowLastColumn="0"/>
+            </w:pPr>
+            <w:r>
+              <w:t>- have chosen month, day and shift type</w:t>
+            </w:r>
+          </w:p>
+          <w:p>
+            <w:pPr>
+              <w:cnfStyle w:val="000000100000" w:firstRow="0" w:lastRow="0" w:firstColumn="0" w:lastColumn="0" w:oddVBand="0" w:evenVBand="0" w:oddHBand="1" w:evenHBand="0" w:firstRowFirstColumn="0" w:firstRowLastColumn="0" w:lastRowFirstColumn="0" w:lastRowLastColumn="0"/>
+            </w:pPr>
+            <w:r>
+              <w:lastRenderedPageBreak/>
+              <w:t>- selected an employee from the box with assigned employees</w:t>
             </w:r>
           </w:p>
         </w:tc>
@@ -1765,79 +2240,32 @@
               <w:cnfStyle w:val="000000100000" w:firstRow="0" w:lastRow="0" w:firstColumn="0" w:lastColumn="0" w:oddVBand="0" w:evenVBand="0" w:oddHBand="1" w:evenHBand="0" w:firstRowFirstColumn="0" w:firstRowLastColumn="0" w:lastRowFirstColumn="0" w:lastRowLastColumn="0"/>
             </w:pPr>
             <w:r>
-              <w:t>Category: Tools</w:t>
-            </w:r>
-          </w:p>
-          <w:p>
-            <w:pPr>
-              <w:cnfStyle w:val="000000100000" w:firstRow="0" w:lastRow="0" w:firstColumn="0" w:lastColumn="0" w:oddVBand="0" w:evenVBand="0" w:oddHBand="1" w:evenHBand="0" w:firstRowFirstColumn="0" w:firstRowLastColumn="0" w:lastRowFirstColumn="0" w:lastRowLastColumn="0"/>
-            </w:pPr>
-            <w:r>
-              <w:t>Sub-category: saw</w:t>
-            </w:r>
-          </w:p>
-          <w:p>
-            <w:pPr>
-              <w:cnfStyle w:val="000000100000" w:firstRow="0" w:lastRow="0" w:firstColumn="0" w:lastColumn="0" w:oddVBand="0" w:evenVBand="0" w:oddHBand="1" w:evenHBand="0" w:firstRowFirstColumn="0" w:firstRowLastColumn="0" w:lastRowFirstColumn="0" w:lastRowLastColumn="0"/>
-            </w:pPr>
-            <w:r>
-              <w:t>Type: hand-saw</w:t>
-            </w:r>
-          </w:p>
-          <w:p>
-            <w:pPr>
-              <w:cnfStyle w:val="000000100000" w:firstRow="0" w:lastRow="0" w:firstColumn="0" w:lastColumn="0" w:oddVBand="0" w:evenVBand="0" w:oddHBand="1" w:evenHBand="0" w:firstRowFirstColumn="0" w:firstRowLastColumn="0" w:lastRowFirstColumn="0" w:lastRowLastColumn="0"/>
-            </w:pPr>
-            <w:r>
-              <w:t>Brand: Dewong</w:t>
-            </w:r>
-          </w:p>
-          <w:p>
-            <w:pPr>
-              <w:cnfStyle w:val="000000100000" w:firstRow="0" w:lastRow="0" w:firstColumn="0" w:lastColumn="0" w:oddVBand="0" w:evenVBand="0" w:oddHBand="1" w:evenHBand="0" w:firstRowFirstColumn="0" w:firstRowLastColumn="0" w:lastRowFirstColumn="0" w:lastRowLastColumn="0"/>
-            </w:pPr>
-            <w:r>
-              <w:t>Model: 3000</w:t>
-            </w:r>
-          </w:p>
-          <w:p>
-            <w:pPr>
-              <w:cnfStyle w:val="000000100000" w:firstRow="0" w:lastRow="0" w:firstColumn="0" w:lastColumn="0" w:oddVBand="0" w:evenVBand="0" w:oddHBand="1" w:evenHBand="0" w:firstRowFirstColumn="0" w:firstRowLastColumn="0" w:lastRowFirstColumn="0" w:lastRowLastColumn="0"/>
-            </w:pPr>
-            <w:r>
-              <w:t>Cost-price: 20</w:t>
-            </w:r>
-          </w:p>
-          <w:p>
-            <w:pPr>
-              <w:cnfStyle w:val="000000100000" w:firstRow="0" w:lastRow="0" w:firstColumn="0" w:lastColumn="0" w:oddVBand="0" w:evenVBand="0" w:oddHBand="1" w:evenHBand="0" w:firstRowFirstColumn="0" w:firstRowLastColumn="0" w:lastRowFirstColumn="0" w:lastRowLastColumn="0"/>
-            </w:pPr>
-            <w:r>
-              <w:t>Sales price: 30</w:t>
-            </w:r>
-          </w:p>
-          <w:p>
-            <w:pPr>
-              <w:cnfStyle w:val="000000100000" w:firstRow="0" w:lastRow="0" w:firstColumn="0" w:lastColumn="0" w:oddVBand="0" w:evenVBand="0" w:oddHBand="1" w:evenHBand="0" w:firstRowFirstColumn="0" w:firstRowLastColumn="0" w:lastRowFirstColumn="0" w:lastRowLastColumn="0"/>
-            </w:pPr>
-            <w:r>
-              <w:t>Amount in store: 5</w:t>
-            </w:r>
-          </w:p>
-          <w:p>
-            <w:pPr>
-              <w:cnfStyle w:val="000000100000" w:firstRow="0" w:lastRow="0" w:firstColumn="0" w:lastColumn="0" w:oddVBand="0" w:evenVBand="0" w:oddHBand="1" w:evenHBand="0" w:firstRowFirstColumn="0" w:firstRowLastColumn="0" w:lastRowFirstColumn="0" w:lastRowLastColumn="0"/>
-            </w:pPr>
-            <w:r>
-              <w:t>Amount in warehouse: 20</w:t>
-            </w:r>
-          </w:p>
-          <w:p>
-            <w:pPr>
-              <w:cnfStyle w:val="000000100000" w:firstRow="0" w:lastRow="0" w:firstColumn="0" w:lastColumn="0" w:oddVBand="0" w:evenVBand="0" w:oddHBand="1" w:evenHBand="0" w:firstRowFirstColumn="0" w:firstRowLastColumn="0" w:lastRowFirstColumn="0" w:lastRowLastColumn="0"/>
-            </w:pPr>
-            <w:r>
-              <w:t>Description: easy to use</w:t>
+              <w:lastRenderedPageBreak/>
+              <w:t>Month: April</w:t>
+            </w:r>
+          </w:p>
+          <w:p>
+            <w:pPr>
+              <w:cnfStyle w:val="000000100000" w:firstRow="0" w:lastRow="0" w:firstColumn="0" w:lastColumn="0" w:oddVBand="0" w:evenVBand="0" w:oddHBand="1" w:evenHBand="0" w:firstRowFirstColumn="0" w:firstRowLastColumn="0" w:lastRowFirstColumn="0" w:lastRowLastColumn="0"/>
+            </w:pPr>
+            <w:r>
+              <w:t>Day: 04.04.2021</w:t>
+            </w:r>
+          </w:p>
+          <w:p>
+            <w:pPr>
+              <w:cnfStyle w:val="000000100000" w:firstRow="0" w:lastRow="0" w:firstColumn="0" w:lastColumn="0" w:oddVBand="0" w:evenVBand="0" w:oddHBand="1" w:evenHBand="0" w:firstRowFirstColumn="0" w:firstRowLastColumn="0" w:lastRowFirstColumn="0" w:lastRowLastColumn="0"/>
+            </w:pPr>
+            <w:r>
+              <w:t>Shift type: Morning</w:t>
+            </w:r>
+          </w:p>
+          <w:p>
+            <w:pPr>
+              <w:cnfStyle w:val="000000100000" w:firstRow="0" w:lastRow="0" w:firstColumn="0" w:lastColumn="0" w:oddVBand="0" w:evenVBand="0" w:oddHBand="1" w:evenHBand="0" w:firstRowFirstColumn="0" w:firstRowLastColumn="0" w:lastRowFirstColumn="0" w:lastRowLastColumn="0"/>
+            </w:pPr>
+            <w:r>
+              <w:t>Employee BSN: 999999993</w:t>
             </w:r>
           </w:p>
         </w:tc>
@@ -1850,15 +2278,23 @@
               <w:cnfStyle w:val="000000100000" w:firstRow="0" w:lastRow="0" w:firstColumn="0" w:lastColumn="0" w:oddVBand="0" w:evenVBand="0" w:oddHBand="1" w:evenHBand="0" w:firstRowFirstColumn="0" w:firstRowLastColumn="0" w:lastRowFirstColumn="0" w:lastRowLastColumn="0"/>
             </w:pPr>
             <w:r>
-              <w:t xml:space="preserve">System displays a message with </w:t>
-            </w:r>
-          </w:p>
-          <w:p>
-            <w:pPr>
-              <w:cnfStyle w:val="000000100000" w:firstRow="0" w:lastRow="0" w:firstColumn="0" w:lastColumn="0" w:oddVBand="0" w:evenVBand="0" w:oddHBand="1" w:evenHBand="0" w:firstRowFirstColumn="0" w:firstRowLastColumn="0" w:lastRowFirstColumn="0" w:lastRowLastColumn="0"/>
-            </w:pPr>
-            <w:r>
-              <w:t>Sales price can not be smaller than cost price</w:t>
+              <w:t xml:space="preserve">System adds the employee to </w:t>
+            </w:r>
+            <w:r>
+              <w:t>available</w:t>
+            </w:r>
+            <w:r>
+              <w:t xml:space="preserve"> employees </w:t>
+            </w:r>
+            <w:r>
+              <w:t xml:space="preserve">and removes it from assigned employees </w:t>
+            </w:r>
+            <w:r>
+              <w:t xml:space="preserve">for this Month/Day/Shift </w:t>
+            </w:r>
+            <w:r>
+              <w:lastRenderedPageBreak/>
+              <w:t>type and shows confirming message</w:t>
             </w:r>
           </w:p>
         </w:tc>
@@ -1871,7 +2307,11 @@
           </w:tcPr>
           <w:p>
             <w:r>
-              <w:t>TC-16</w:t>
+              <w:lastRenderedPageBreak/>
+              <w:t>TC-1</w:t>
+            </w:r>
+            <w:r>
+              <w:t>5</w:t>
             </w:r>
           </w:p>
         </w:tc>
@@ -1884,7 +2324,10 @@
               <w:cnfStyle w:val="000000000000" w:firstRow="0" w:lastRow="0" w:firstColumn="0" w:lastColumn="0" w:oddVBand="0" w:evenVBand="0" w:oddHBand="0" w:evenHBand="0" w:firstRowFirstColumn="0" w:firstRowLastColumn="0" w:lastRowFirstColumn="0" w:lastRowLastColumn="0"/>
             </w:pPr>
             <w:r>
-              <w:t>UC-08</w:t>
+              <w:t>UC-0</w:t>
+            </w:r>
+            <w:r>
+              <w:t>7</w:t>
             </w:r>
           </w:p>
         </w:tc>
@@ -1897,7 +2340,7 @@
               <w:cnfStyle w:val="000000000000" w:firstRow="0" w:lastRow="0" w:firstColumn="0" w:lastColumn="0" w:oddVBand="0" w:evenVBand="0" w:oddHBand="0" w:evenHBand="0" w:firstRowFirstColumn="0" w:firstRowLastColumn="0" w:lastRowFirstColumn="0" w:lastRowLastColumn="0"/>
             </w:pPr>
             <w:r>
-              <w:t>Remove product</w:t>
+              <w:t>View schedule</w:t>
             </w:r>
           </w:p>
         </w:tc>
@@ -1910,7 +2353,23 @@
               <w:cnfStyle w:val="000000000000" w:firstRow="0" w:lastRow="0" w:firstColumn="0" w:lastColumn="0" w:oddVBand="0" w:evenVBand="0" w:oddHBand="0" w:evenHBand="0" w:firstRowFirstColumn="0" w:firstRowLastColumn="0" w:lastRowFirstColumn="0" w:lastRowLastColumn="0"/>
             </w:pPr>
             <w:r>
-              <w:t>Login as stock manager</w:t>
+              <w:t>The user has to:</w:t>
+            </w:r>
+          </w:p>
+          <w:p>
+            <w:pPr>
+              <w:cnfStyle w:val="000000000000" w:firstRow="0" w:lastRow="0" w:firstColumn="0" w:lastColumn="0" w:oddVBand="0" w:evenVBand="0" w:oddHBand="0" w:evenHBand="0" w:firstRowFirstColumn="0" w:firstRowLastColumn="0" w:lastRowFirstColumn="0" w:lastRowLastColumn="0"/>
+            </w:pPr>
+            <w:r>
+              <w:t>- be logged in as a department manager</w:t>
+            </w:r>
+          </w:p>
+          <w:p>
+            <w:pPr>
+              <w:cnfStyle w:val="000000000000" w:firstRow="0" w:lastRow="0" w:firstColumn="0" w:lastColumn="0" w:oddVBand="0" w:evenVBand="0" w:oddHBand="0" w:evenHBand="0" w:firstRowFirstColumn="0" w:firstRowLastColumn="0" w:lastRowFirstColumn="0" w:lastRowLastColumn="0"/>
+            </w:pPr>
+            <w:r>
+              <w:t>- chosen a date (if not the date is set to today)</w:t>
             </w:r>
           </w:p>
         </w:tc>
@@ -1922,6 +2381,9 @@
             <w:pPr>
               <w:cnfStyle w:val="000000000000" w:firstRow="0" w:lastRow="0" w:firstColumn="0" w:lastColumn="0" w:oddVBand="0" w:evenVBand="0" w:oddHBand="0" w:evenHBand="0" w:firstRowFirstColumn="0" w:firstRowLastColumn="0" w:lastRowFirstColumn="0" w:lastRowLastColumn="0"/>
             </w:pPr>
+            <w:r>
+              <w:t>Date: 04.04.2021</w:t>
+            </w:r>
           </w:p>
         </w:tc>
         <w:tc>
@@ -1933,7 +2395,7 @@
               <w:cnfStyle w:val="000000000000" w:firstRow="0" w:lastRow="0" w:firstColumn="0" w:lastColumn="0" w:oddVBand="0" w:evenVBand="0" w:oddHBand="0" w:evenHBand="0" w:firstRowFirstColumn="0" w:firstRowLastColumn="0" w:lastRowFirstColumn="0" w:lastRowLastColumn="0"/>
             </w:pPr>
             <w:r>
-              <w:t>System removes product and with a message success</w:t>
+              <w:t>System displays all the days of the week in which the selected date is in, shifts and assigned employees</w:t>
             </w:r>
           </w:p>
         </w:tc>
@@ -1949,7 +2411,10 @@
           </w:tcPr>
           <w:p>
             <w:r>
-              <w:t>TC-17</w:t>
+              <w:t>TC-1</w:t>
+            </w:r>
+            <w:r>
+              <w:t>6</w:t>
             </w:r>
           </w:p>
         </w:tc>
@@ -1962,7 +2427,10 @@
               <w:cnfStyle w:val="000000100000" w:firstRow="0" w:lastRow="0" w:firstColumn="0" w:lastColumn="0" w:oddVBand="0" w:evenVBand="0" w:oddHBand="1" w:evenHBand="0" w:firstRowFirstColumn="0" w:firstRowLastColumn="0" w:lastRowFirstColumn="0" w:lastRowLastColumn="0"/>
             </w:pPr>
             <w:r>
-              <w:t>UC-10</w:t>
+              <w:t>UC-0</w:t>
+            </w:r>
+            <w:r>
+              <w:t>8</w:t>
             </w:r>
           </w:p>
         </w:tc>
@@ -1975,7 +2443,7 @@
               <w:cnfStyle w:val="000000100000" w:firstRow="0" w:lastRow="0" w:firstColumn="0" w:lastColumn="0" w:oddVBand="0" w:evenVBand="0" w:oddHBand="1" w:evenHBand="0" w:firstRowFirstColumn="0" w:firstRowLastColumn="0" w:lastRowFirstColumn="0" w:lastRowLastColumn="0"/>
             </w:pPr>
             <w:r>
-              <w:t>View product data</w:t>
+              <w:t>Add product</w:t>
             </w:r>
           </w:p>
         </w:tc>
@@ -1988,7 +2456,7 @@
               <w:cnfStyle w:val="000000100000" w:firstRow="0" w:lastRow="0" w:firstColumn="0" w:lastColumn="0" w:oddVBand="0" w:evenVBand="0" w:oddHBand="1" w:evenHBand="0" w:firstRowFirstColumn="0" w:firstRowLastColumn="0" w:lastRowFirstColumn="0" w:lastRowLastColumn="0"/>
             </w:pPr>
             <w:r>
-              <w:t>Login as stock worker</w:t>
+              <w:t>Must login as stock manager</w:t>
             </w:r>
           </w:p>
         </w:tc>
@@ -2000,6 +2468,81 @@
             <w:pPr>
               <w:cnfStyle w:val="000000100000" w:firstRow="0" w:lastRow="0" w:firstColumn="0" w:lastColumn="0" w:oddVBand="0" w:evenVBand="0" w:oddHBand="1" w:evenHBand="0" w:firstRowFirstColumn="0" w:firstRowLastColumn="0" w:lastRowFirstColumn="0" w:lastRowLastColumn="0"/>
             </w:pPr>
+            <w:r>
+              <w:t>Category: Tools</w:t>
+            </w:r>
+          </w:p>
+          <w:p>
+            <w:pPr>
+              <w:cnfStyle w:val="000000100000" w:firstRow="0" w:lastRow="0" w:firstColumn="0" w:lastColumn="0" w:oddVBand="0" w:evenVBand="0" w:oddHBand="1" w:evenHBand="0" w:firstRowFirstColumn="0" w:firstRowLastColumn="0" w:lastRowFirstColumn="0" w:lastRowLastColumn="0"/>
+            </w:pPr>
+            <w:r>
+              <w:t>Sub-category: saw</w:t>
+            </w:r>
+          </w:p>
+          <w:p>
+            <w:pPr>
+              <w:cnfStyle w:val="000000100000" w:firstRow="0" w:lastRow="0" w:firstColumn="0" w:lastColumn="0" w:oddVBand="0" w:evenVBand="0" w:oddHBand="1" w:evenHBand="0" w:firstRowFirstColumn="0" w:firstRowLastColumn="0" w:lastRowFirstColumn="0" w:lastRowLastColumn="0"/>
+            </w:pPr>
+            <w:r>
+              <w:t>Type: hand-saw</w:t>
+            </w:r>
+          </w:p>
+          <w:p>
+            <w:pPr>
+              <w:cnfStyle w:val="000000100000" w:firstRow="0" w:lastRow="0" w:firstColumn="0" w:lastColumn="0" w:oddVBand="0" w:evenVBand="0" w:oddHBand="1" w:evenHBand="0" w:firstRowFirstColumn="0" w:firstRowLastColumn="0" w:lastRowFirstColumn="0" w:lastRowLastColumn="0"/>
+            </w:pPr>
+            <w:r>
+              <w:t>Brand: Dewong</w:t>
+            </w:r>
+          </w:p>
+          <w:p>
+            <w:pPr>
+              <w:cnfStyle w:val="000000100000" w:firstRow="0" w:lastRow="0" w:firstColumn="0" w:lastColumn="0" w:oddVBand="0" w:evenVBand="0" w:oddHBand="1" w:evenHBand="0" w:firstRowFirstColumn="0" w:firstRowLastColumn="0" w:lastRowFirstColumn="0" w:lastRowLastColumn="0"/>
+            </w:pPr>
+            <w:r>
+              <w:t>Model: 3000</w:t>
+            </w:r>
+          </w:p>
+          <w:p>
+            <w:pPr>
+              <w:cnfStyle w:val="000000100000" w:firstRow="0" w:lastRow="0" w:firstColumn="0" w:lastColumn="0" w:oddVBand="0" w:evenVBand="0" w:oddHBand="1" w:evenHBand="0" w:firstRowFirstColumn="0" w:firstRowLastColumn="0" w:lastRowFirstColumn="0" w:lastRowLastColumn="0"/>
+            </w:pPr>
+            <w:r>
+              <w:t>Cost-price: 20</w:t>
+            </w:r>
+          </w:p>
+          <w:p>
+            <w:pPr>
+              <w:cnfStyle w:val="000000100000" w:firstRow="0" w:lastRow="0" w:firstColumn="0" w:lastColumn="0" w:oddVBand="0" w:evenVBand="0" w:oddHBand="1" w:evenHBand="0" w:firstRowFirstColumn="0" w:firstRowLastColumn="0" w:lastRowFirstColumn="0" w:lastRowLastColumn="0"/>
+            </w:pPr>
+            <w:r>
+              <w:t>Sales price: 30</w:t>
+            </w:r>
+          </w:p>
+          <w:p>
+            <w:pPr>
+              <w:cnfStyle w:val="000000100000" w:firstRow="0" w:lastRow="0" w:firstColumn="0" w:lastColumn="0" w:oddVBand="0" w:evenVBand="0" w:oddHBand="1" w:evenHBand="0" w:firstRowFirstColumn="0" w:firstRowLastColumn="0" w:lastRowFirstColumn="0" w:lastRowLastColumn="0"/>
+            </w:pPr>
+            <w:r>
+              <w:t>Amount in store: 5</w:t>
+            </w:r>
+          </w:p>
+          <w:p>
+            <w:pPr>
+              <w:cnfStyle w:val="000000100000" w:firstRow="0" w:lastRow="0" w:firstColumn="0" w:lastColumn="0" w:oddVBand="0" w:evenVBand="0" w:oddHBand="1" w:evenHBand="0" w:firstRowFirstColumn="0" w:firstRowLastColumn="0" w:lastRowFirstColumn="0" w:lastRowLastColumn="0"/>
+            </w:pPr>
+            <w:r>
+              <w:t>Amount in warehouse: 20</w:t>
+            </w:r>
+          </w:p>
+          <w:p>
+            <w:pPr>
+              <w:cnfStyle w:val="000000100000" w:firstRow="0" w:lastRow="0" w:firstColumn="0" w:lastColumn="0" w:oddVBand="0" w:evenVBand="0" w:oddHBand="1" w:evenHBand="0" w:firstRowFirstColumn="0" w:firstRowLastColumn="0" w:lastRowFirstColumn="0" w:lastRowLastColumn="0"/>
+            </w:pPr>
+            <w:r>
+              <w:t>Description: easy to use</w:t>
+            </w:r>
           </w:p>
         </w:tc>
         <w:tc>
@@ -2011,7 +2554,7 @@
               <w:cnfStyle w:val="000000100000" w:firstRow="0" w:lastRow="0" w:firstColumn="0" w:lastColumn="0" w:oddVBand="0" w:evenVBand="0" w:oddHBand="1" w:evenHBand="0" w:firstRowFirstColumn="0" w:firstRowLastColumn="0" w:lastRowFirstColumn="0" w:lastRowLastColumn="0"/>
             </w:pPr>
             <w:r>
-              <w:t>System displays all product</w:t>
+              <w:t>It adds the product in the system. You can see it in the all-product tab.</w:t>
             </w:r>
           </w:p>
         </w:tc>
@@ -2024,7 +2567,10 @@
           </w:tcPr>
           <w:p>
             <w:r>
-              <w:t>TC-18</w:t>
+              <w:t>TC-1</w:t>
+            </w:r>
+            <w:r>
+              <w:t>7</w:t>
             </w:r>
           </w:p>
         </w:tc>
@@ -2037,7 +2583,10 @@
               <w:cnfStyle w:val="000000000000" w:firstRow="0" w:lastRow="0" w:firstColumn="0" w:lastColumn="0" w:oddVBand="0" w:evenVBand="0" w:oddHBand="0" w:evenHBand="0" w:firstRowFirstColumn="0" w:firstRowLastColumn="0" w:lastRowFirstColumn="0" w:lastRowLastColumn="0"/>
             </w:pPr>
             <w:r>
-              <w:t>UC-11</w:t>
+              <w:t>UC-0</w:t>
+            </w:r>
+            <w:r>
+              <w:t>8</w:t>
             </w:r>
           </w:p>
         </w:tc>
@@ -2050,7 +2599,7 @@
               <w:cnfStyle w:val="000000000000" w:firstRow="0" w:lastRow="0" w:firstColumn="0" w:lastColumn="0" w:oddVBand="0" w:evenVBand="0" w:oddHBand="0" w:evenHBand="0" w:firstRowFirstColumn="0" w:firstRowLastColumn="0" w:lastRowFirstColumn="0" w:lastRowLastColumn="0"/>
             </w:pPr>
             <w:r>
-              <w:t>See stock Statistic</w:t>
+              <w:t>Didn’t fill all the information</w:t>
             </w:r>
           </w:p>
         </w:tc>
@@ -2063,7 +2612,7 @@
               <w:cnfStyle w:val="000000000000" w:firstRow="0" w:lastRow="0" w:firstColumn="0" w:lastColumn="0" w:oddVBand="0" w:evenVBand="0" w:oddHBand="0" w:evenHBand="0" w:firstRowFirstColumn="0" w:firstRowLastColumn="0" w:lastRowFirstColumn="0" w:lastRowLastColumn="0"/>
             </w:pPr>
             <w:r>
-              <w:t>Need to login as store manager</w:t>
+              <w:t>- stock manager</w:t>
             </w:r>
           </w:p>
         </w:tc>
@@ -2076,7 +2625,7 @@
               <w:cnfStyle w:val="000000000000" w:firstRow="0" w:lastRow="0" w:firstColumn="0" w:lastColumn="0" w:oddVBand="0" w:evenVBand="0" w:oddHBand="0" w:evenHBand="0" w:firstRowFirstColumn="0" w:firstRowLastColumn="0" w:lastRowFirstColumn="0" w:lastRowLastColumn="0"/>
             </w:pPr>
             <w:r>
-              <w:t>Choose an amount of product sold</w:t>
+              <w:t>Category: Tools</w:t>
             </w:r>
           </w:p>
         </w:tc>
@@ -2089,7 +2638,7 @@
               <w:cnfStyle w:val="000000000000" w:firstRow="0" w:lastRow="0" w:firstColumn="0" w:lastColumn="0" w:oddVBand="0" w:evenVBand="0" w:oddHBand="0" w:evenHBand="0" w:firstRowFirstColumn="0" w:firstRowLastColumn="0" w:lastRowFirstColumn="0" w:lastRowLastColumn="0"/>
             </w:pPr>
             <w:r>
-              <w:t>see total profit of each product and total revenue of each product</w:t>
+              <w:t>System displays a message with please fill the field with the corrected format</w:t>
             </w:r>
           </w:p>
         </w:tc>
@@ -2105,10 +2654,10 @@
           </w:tcPr>
           <w:p>
             <w:r>
-              <w:t>TC-</w:t>
-            </w:r>
-            <w:r>
-              <w:t>19</w:t>
+              <w:t>TC-1</w:t>
+            </w:r>
+            <w:r>
+              <w:t>8</w:t>
             </w:r>
           </w:p>
         </w:tc>
@@ -2121,7 +2670,10 @@
               <w:cnfStyle w:val="000000100000" w:firstRow="0" w:lastRow="0" w:firstColumn="0" w:lastColumn="0" w:oddVBand="0" w:evenVBand="0" w:oddHBand="1" w:evenHBand="0" w:firstRowFirstColumn="0" w:firstRowLastColumn="0" w:lastRowFirstColumn="0" w:lastRowLastColumn="0"/>
             </w:pPr>
             <w:r>
-              <w:t>UC-13</w:t>
+              <w:t>UC-0</w:t>
+            </w:r>
+            <w:r>
+              <w:t>8</w:t>
             </w:r>
           </w:p>
         </w:tc>
@@ -2134,7 +2686,7 @@
               <w:cnfStyle w:val="000000100000" w:firstRow="0" w:lastRow="0" w:firstColumn="0" w:lastColumn="0" w:oddVBand="0" w:evenVBand="0" w:oddHBand="1" w:evenHBand="0" w:firstRowFirstColumn="0" w:firstRowLastColumn="0" w:lastRowFirstColumn="0" w:lastRowLastColumn="0"/>
             </w:pPr>
             <w:r>
-              <w:t>Employee statistics</w:t>
+              <w:t>fill the information in the wrong field.</w:t>
             </w:r>
           </w:p>
         </w:tc>
@@ -2147,22 +2699,7 @@
               <w:cnfStyle w:val="000000100000" w:firstRow="0" w:lastRow="0" w:firstColumn="0" w:lastColumn="0" w:oddVBand="0" w:evenVBand="0" w:oddHBand="1" w:evenHBand="0" w:firstRowFirstColumn="0" w:firstRowLastColumn="0" w:lastRowFirstColumn="0" w:lastRowLastColumn="0"/>
             </w:pPr>
             <w:r>
-              <w:t>-store manager</w:t>
-            </w:r>
-          </w:p>
-          <w:p>
-            <w:pPr>
-              <w:cnfStyle w:val="000000100000" w:firstRow="0" w:lastRow="0" w:firstColumn="0" w:lastColumn="0" w:oddVBand="0" w:evenVBand="0" w:oddHBand="1" w:evenHBand="0" w:firstRowFirstColumn="0" w:firstRowLastColumn="0" w:lastRowFirstColumn="0" w:lastRowLastColumn="0"/>
-            </w:pPr>
-            <w:r>
-              <w:t>-</w:t>
-            </w:r>
-            <w:r>
-              <w:t xml:space="preserve">A date is chosen (if not </w:t>
-            </w:r>
-            <w:r>
-              <w:lastRenderedPageBreak/>
-              <w:t>the date is set to today)</w:t>
+              <w:t>-stock manager</w:t>
             </w:r>
           </w:p>
         </w:tc>
@@ -2174,6 +2711,81 @@
             <w:pPr>
               <w:cnfStyle w:val="000000100000" w:firstRow="0" w:lastRow="0" w:firstColumn="0" w:lastColumn="0" w:oddVBand="0" w:evenVBand="0" w:oddHBand="1" w:evenHBand="0" w:firstRowFirstColumn="0" w:firstRowLastColumn="0" w:lastRowFirstColumn="0" w:lastRowLastColumn="0"/>
             </w:pPr>
+            <w:r>
+              <w:t>Category: Tools</w:t>
+            </w:r>
+          </w:p>
+          <w:p>
+            <w:pPr>
+              <w:cnfStyle w:val="000000100000" w:firstRow="0" w:lastRow="0" w:firstColumn="0" w:lastColumn="0" w:oddVBand="0" w:evenVBand="0" w:oddHBand="1" w:evenHBand="0" w:firstRowFirstColumn="0" w:firstRowLastColumn="0" w:lastRowFirstColumn="0" w:lastRowLastColumn="0"/>
+            </w:pPr>
+            <w:r>
+              <w:t>Sub-category: saw</w:t>
+            </w:r>
+          </w:p>
+          <w:p>
+            <w:pPr>
+              <w:cnfStyle w:val="000000100000" w:firstRow="0" w:lastRow="0" w:firstColumn="0" w:lastColumn="0" w:oddVBand="0" w:evenVBand="0" w:oddHBand="1" w:evenHBand="0" w:firstRowFirstColumn="0" w:firstRowLastColumn="0" w:lastRowFirstColumn="0" w:lastRowLastColumn="0"/>
+            </w:pPr>
+            <w:r>
+              <w:t>Type: hand-saw</w:t>
+            </w:r>
+          </w:p>
+          <w:p>
+            <w:pPr>
+              <w:cnfStyle w:val="000000100000" w:firstRow="0" w:lastRow="0" w:firstColumn="0" w:lastColumn="0" w:oddVBand="0" w:evenVBand="0" w:oddHBand="1" w:evenHBand="0" w:firstRowFirstColumn="0" w:firstRowLastColumn="0" w:lastRowFirstColumn="0" w:lastRowLastColumn="0"/>
+            </w:pPr>
+            <w:r>
+              <w:t>Brand: Dewong</w:t>
+            </w:r>
+          </w:p>
+          <w:p>
+            <w:pPr>
+              <w:cnfStyle w:val="000000100000" w:firstRow="0" w:lastRow="0" w:firstColumn="0" w:lastColumn="0" w:oddVBand="0" w:evenVBand="0" w:oddHBand="1" w:evenHBand="0" w:firstRowFirstColumn="0" w:firstRowLastColumn="0" w:lastRowFirstColumn="0" w:lastRowLastColumn="0"/>
+            </w:pPr>
+            <w:r>
+              <w:t>Model: 3000</w:t>
+            </w:r>
+          </w:p>
+          <w:p>
+            <w:pPr>
+              <w:cnfStyle w:val="000000100000" w:firstRow="0" w:lastRow="0" w:firstColumn="0" w:lastColumn="0" w:oddVBand="0" w:evenVBand="0" w:oddHBand="1" w:evenHBand="0" w:firstRowFirstColumn="0" w:firstRowLastColumn="0" w:lastRowFirstColumn="0" w:lastRowLastColumn="0"/>
+            </w:pPr>
+            <w:r>
+              <w:t>Cost-price: 20</w:t>
+            </w:r>
+          </w:p>
+          <w:p>
+            <w:pPr>
+              <w:cnfStyle w:val="000000100000" w:firstRow="0" w:lastRow="0" w:firstColumn="0" w:lastColumn="0" w:oddVBand="0" w:evenVBand="0" w:oddHBand="1" w:evenHBand="0" w:firstRowFirstColumn="0" w:firstRowLastColumn="0" w:lastRowFirstColumn="0" w:lastRowLastColumn="0"/>
+            </w:pPr>
+            <w:r>
+              <w:t>Sales price: 30</w:t>
+            </w:r>
+          </w:p>
+          <w:p>
+            <w:pPr>
+              <w:cnfStyle w:val="000000100000" w:firstRow="0" w:lastRow="0" w:firstColumn="0" w:lastColumn="0" w:oddVBand="0" w:evenVBand="0" w:oddHBand="1" w:evenHBand="0" w:firstRowFirstColumn="0" w:firstRowLastColumn="0" w:lastRowFirstColumn="0" w:lastRowLastColumn="0"/>
+            </w:pPr>
+            <w:r>
+              <w:t>Amount in store: 5</w:t>
+            </w:r>
+          </w:p>
+          <w:p>
+            <w:pPr>
+              <w:cnfStyle w:val="000000100000" w:firstRow="0" w:lastRow="0" w:firstColumn="0" w:lastColumn="0" w:oddVBand="0" w:evenVBand="0" w:oddHBand="1" w:evenHBand="0" w:firstRowFirstColumn="0" w:firstRowLastColumn="0" w:lastRowFirstColumn="0" w:lastRowLastColumn="0"/>
+            </w:pPr>
+            <w:r>
+              <w:t>Amount in warehouse: 20</w:t>
+            </w:r>
+          </w:p>
+          <w:p>
+            <w:pPr>
+              <w:cnfStyle w:val="000000100000" w:firstRow="0" w:lastRow="0" w:firstColumn="0" w:lastColumn="0" w:oddVBand="0" w:evenVBand="0" w:oddHBand="1" w:evenHBand="0" w:firstRowFirstColumn="0" w:firstRowLastColumn="0" w:lastRowFirstColumn="0" w:lastRowLastColumn="0"/>
+            </w:pPr>
+            <w:r>
+              <w:t>Description: easy to use</w:t>
+            </w:r>
           </w:p>
         </w:tc>
         <w:tc>
@@ -2185,11 +2797,15 @@
               <w:cnfStyle w:val="000000100000" w:firstRow="0" w:lastRow="0" w:firstColumn="0" w:lastColumn="0" w:oddVBand="0" w:evenVBand="0" w:oddHBand="1" w:evenHBand="0" w:firstRowFirstColumn="0" w:firstRowLastColumn="0" w:lastRowFirstColumn="0" w:lastRowLastColumn="0"/>
             </w:pPr>
             <w:r>
-              <w:t xml:space="preserve">Information about the working hours of </w:t>
-            </w:r>
-            <w:r>
-              <w:lastRenderedPageBreak/>
-              <w:t>the employees and their income is displayed</w:t>
+              <w:t xml:space="preserve">System displays a message with </w:t>
+            </w:r>
+          </w:p>
+          <w:p>
+            <w:pPr>
+              <w:cnfStyle w:val="000000100000" w:firstRow="0" w:lastRow="0" w:firstColumn="0" w:lastColumn="0" w:oddVBand="0" w:evenVBand="0" w:oddHBand="1" w:evenHBand="0" w:firstRowFirstColumn="0" w:firstRowLastColumn="0" w:lastRowFirstColumn="0" w:lastRowLastColumn="0"/>
+            </w:pPr>
+            <w:r>
+              <w:t>please fill the field with the corrected format</w:t>
             </w:r>
           </w:p>
         </w:tc>
@@ -2203,6 +2819,173 @@
           <w:p>
             <w:r>
               <w:lastRenderedPageBreak/>
+              <w:t>TC-1</w:t>
+            </w:r>
+            <w:r>
+              <w:t>9</w:t>
+            </w:r>
+          </w:p>
+        </w:tc>
+        <w:tc>
+          <w:tcPr>
+            <w:tcW w:w="1530" w:type="dxa"/>
+          </w:tcPr>
+          <w:p>
+            <w:pPr>
+              <w:cnfStyle w:val="000000000000" w:firstRow="0" w:lastRow="0" w:firstColumn="0" w:lastColumn="0" w:oddVBand="0" w:evenVBand="0" w:oddHBand="0" w:evenHBand="0" w:firstRowFirstColumn="0" w:firstRowLastColumn="0" w:lastRowFirstColumn="0" w:lastRowLastColumn="0"/>
+            </w:pPr>
+            <w:r>
+              <w:t>UC-0</w:t>
+            </w:r>
+            <w:r>
+              <w:t>8</w:t>
+            </w:r>
+          </w:p>
+        </w:tc>
+        <w:tc>
+          <w:tcPr>
+            <w:tcW w:w="1554" w:type="dxa"/>
+          </w:tcPr>
+          <w:p>
+            <w:pPr>
+              <w:cnfStyle w:val="000000000000" w:firstRow="0" w:lastRow="0" w:firstColumn="0" w:lastColumn="0" w:oddVBand="0" w:evenVBand="0" w:oddHBand="0" w:evenHBand="0" w:firstRowFirstColumn="0" w:firstRowLastColumn="0" w:lastRowFirstColumn="0" w:lastRowLastColumn="0"/>
+            </w:pPr>
+            <w:r>
+              <w:t>Input a small amount in sales price and a big amount in cost price</w:t>
+            </w:r>
+          </w:p>
+        </w:tc>
+        <w:tc>
+          <w:tcPr>
+            <w:tcW w:w="1555" w:type="dxa"/>
+          </w:tcPr>
+          <w:p>
+            <w:pPr>
+              <w:cnfStyle w:val="000000000000" w:firstRow="0" w:lastRow="0" w:firstColumn="0" w:lastColumn="0" w:oddVBand="0" w:evenVBand="0" w:oddHBand="0" w:evenHBand="0" w:firstRowFirstColumn="0" w:firstRowLastColumn="0" w:lastRowFirstColumn="0" w:lastRowLastColumn="0"/>
+            </w:pPr>
+            <w:r>
+              <w:t>stock manager</w:t>
+            </w:r>
+          </w:p>
+        </w:tc>
+        <w:tc>
+          <w:tcPr>
+            <w:tcW w:w="1555" w:type="dxa"/>
+          </w:tcPr>
+          <w:p>
+            <w:pPr>
+              <w:cnfStyle w:val="000000000000" w:firstRow="0" w:lastRow="0" w:firstColumn="0" w:lastColumn="0" w:oddVBand="0" w:evenVBand="0" w:oddHBand="0" w:evenHBand="0" w:firstRowFirstColumn="0" w:firstRowLastColumn="0" w:lastRowFirstColumn="0" w:lastRowLastColumn="0"/>
+            </w:pPr>
+            <w:r>
+              <w:t>Category: Tools</w:t>
+            </w:r>
+          </w:p>
+          <w:p>
+            <w:pPr>
+              <w:cnfStyle w:val="000000000000" w:firstRow="0" w:lastRow="0" w:firstColumn="0" w:lastColumn="0" w:oddVBand="0" w:evenVBand="0" w:oddHBand="0" w:evenHBand="0" w:firstRowFirstColumn="0" w:firstRowLastColumn="0" w:lastRowFirstColumn="0" w:lastRowLastColumn="0"/>
+            </w:pPr>
+            <w:r>
+              <w:t>Sub-category: saw</w:t>
+            </w:r>
+          </w:p>
+          <w:p>
+            <w:pPr>
+              <w:cnfStyle w:val="000000000000" w:firstRow="0" w:lastRow="0" w:firstColumn="0" w:lastColumn="0" w:oddVBand="0" w:evenVBand="0" w:oddHBand="0" w:evenHBand="0" w:firstRowFirstColumn="0" w:firstRowLastColumn="0" w:lastRowFirstColumn="0" w:lastRowLastColumn="0"/>
+            </w:pPr>
+            <w:r>
+              <w:t>Type: hand-saw</w:t>
+            </w:r>
+          </w:p>
+          <w:p>
+            <w:pPr>
+              <w:cnfStyle w:val="000000000000" w:firstRow="0" w:lastRow="0" w:firstColumn="0" w:lastColumn="0" w:oddVBand="0" w:evenVBand="0" w:oddHBand="0" w:evenHBand="0" w:firstRowFirstColumn="0" w:firstRowLastColumn="0" w:lastRowFirstColumn="0" w:lastRowLastColumn="0"/>
+            </w:pPr>
+            <w:r>
+              <w:t>Brand: Dewong</w:t>
+            </w:r>
+          </w:p>
+          <w:p>
+            <w:pPr>
+              <w:cnfStyle w:val="000000000000" w:firstRow="0" w:lastRow="0" w:firstColumn="0" w:lastColumn="0" w:oddVBand="0" w:evenVBand="0" w:oddHBand="0" w:evenHBand="0" w:firstRowFirstColumn="0" w:firstRowLastColumn="0" w:lastRowFirstColumn="0" w:lastRowLastColumn="0"/>
+            </w:pPr>
+            <w:r>
+              <w:t>Model: 3000</w:t>
+            </w:r>
+          </w:p>
+          <w:p>
+            <w:pPr>
+              <w:cnfStyle w:val="000000000000" w:firstRow="0" w:lastRow="0" w:firstColumn="0" w:lastColumn="0" w:oddVBand="0" w:evenVBand="0" w:oddHBand="0" w:evenHBand="0" w:firstRowFirstColumn="0" w:firstRowLastColumn="0" w:lastRowFirstColumn="0" w:lastRowLastColumn="0"/>
+            </w:pPr>
+            <w:r>
+              <w:t>Cost-price: 20</w:t>
+            </w:r>
+          </w:p>
+          <w:p>
+            <w:pPr>
+              <w:cnfStyle w:val="000000000000" w:firstRow="0" w:lastRow="0" w:firstColumn="0" w:lastColumn="0" w:oddVBand="0" w:evenVBand="0" w:oddHBand="0" w:evenHBand="0" w:firstRowFirstColumn="0" w:firstRowLastColumn="0" w:lastRowFirstColumn="0" w:lastRowLastColumn="0"/>
+            </w:pPr>
+            <w:r>
+              <w:t>Sales price: 30</w:t>
+            </w:r>
+          </w:p>
+          <w:p>
+            <w:pPr>
+              <w:cnfStyle w:val="000000000000" w:firstRow="0" w:lastRow="0" w:firstColumn="0" w:lastColumn="0" w:oddVBand="0" w:evenVBand="0" w:oddHBand="0" w:evenHBand="0" w:firstRowFirstColumn="0" w:firstRowLastColumn="0" w:lastRowFirstColumn="0" w:lastRowLastColumn="0"/>
+            </w:pPr>
+            <w:r>
+              <w:t>Amount in store: 5</w:t>
+            </w:r>
+          </w:p>
+          <w:p>
+            <w:pPr>
+              <w:cnfStyle w:val="000000000000" w:firstRow="0" w:lastRow="0" w:firstColumn="0" w:lastColumn="0" w:oddVBand="0" w:evenVBand="0" w:oddHBand="0" w:evenHBand="0" w:firstRowFirstColumn="0" w:firstRowLastColumn="0" w:lastRowFirstColumn="0" w:lastRowLastColumn="0"/>
+            </w:pPr>
+            <w:r>
+              <w:t>Amount in warehouse: 20</w:t>
+            </w:r>
+          </w:p>
+          <w:p>
+            <w:pPr>
+              <w:cnfStyle w:val="000000000000" w:firstRow="0" w:lastRow="0" w:firstColumn="0" w:lastColumn="0" w:oddVBand="0" w:evenVBand="0" w:oddHBand="0" w:evenHBand="0" w:firstRowFirstColumn="0" w:firstRowLastColumn="0" w:lastRowFirstColumn="0" w:lastRowLastColumn="0"/>
+            </w:pPr>
+            <w:r>
+              <w:t>Description: easy to use</w:t>
+            </w:r>
+          </w:p>
+        </w:tc>
+        <w:tc>
+          <w:tcPr>
+            <w:tcW w:w="1674" w:type="dxa"/>
+          </w:tcPr>
+          <w:p>
+            <w:pPr>
+              <w:cnfStyle w:val="000000000000" w:firstRow="0" w:lastRow="0" w:firstColumn="0" w:lastColumn="0" w:oddVBand="0" w:evenVBand="0" w:oddHBand="0" w:evenHBand="0" w:firstRowFirstColumn="0" w:firstRowLastColumn="0" w:lastRowFirstColumn="0" w:lastRowLastColumn="0"/>
+            </w:pPr>
+            <w:r>
+              <w:t xml:space="preserve">System displays a message with </w:t>
+            </w:r>
+          </w:p>
+          <w:p>
+            <w:pPr>
+              <w:cnfStyle w:val="000000000000" w:firstRow="0" w:lastRow="0" w:firstColumn="0" w:lastColumn="0" w:oddVBand="0" w:evenVBand="0" w:oddHBand="0" w:evenHBand="0" w:firstRowFirstColumn="0" w:firstRowLastColumn="0" w:lastRowFirstColumn="0" w:lastRowLastColumn="0"/>
+            </w:pPr>
+            <w:r>
+              <w:t>Sales price can not be smaller than cost price</w:t>
+            </w:r>
+          </w:p>
+        </w:tc>
+      </w:tr>
+      <w:tr>
+        <w:trPr>
+          <w:cnfStyle w:val="000000100000" w:firstRow="0" w:lastRow="0" w:firstColumn="0" w:lastColumn="0" w:oddVBand="0" w:evenVBand="0" w:oddHBand="1" w:evenHBand="0" w:firstRowFirstColumn="0" w:firstRowLastColumn="0" w:lastRowFirstColumn="0" w:lastRowLastColumn="0"/>
+        </w:trPr>
+        <w:tc>
+          <w:tcPr>
+            <w:cnfStyle w:val="001000000000" w:firstRow="0" w:lastRow="0" w:firstColumn="1" w:lastColumn="0" w:oddVBand="0" w:evenVBand="0" w:oddHBand="0" w:evenHBand="0" w:firstRowFirstColumn="0" w:firstRowLastColumn="0" w:lastRowFirstColumn="0" w:lastRowLastColumn="0"/>
+            <w:tcW w:w="1528" w:type="dxa"/>
+          </w:tcPr>
+          <w:p>
+            <w:r>
               <w:t>TC-</w:t>
             </w:r>
             <w:r>
@@ -2216,10 +2999,13 @@
           </w:tcPr>
           <w:p>
             <w:pPr>
-              <w:cnfStyle w:val="000000000000" w:firstRow="0" w:lastRow="0" w:firstColumn="0" w:lastColumn="0" w:oddVBand="0" w:evenVBand="0" w:oddHBand="0" w:evenHBand="0" w:firstRowFirstColumn="0" w:firstRowLastColumn="0" w:lastRowFirstColumn="0" w:lastRowLastColumn="0"/>
-            </w:pPr>
-            <w:r>
-              <w:t>UC-15</w:t>
+              <w:cnfStyle w:val="000000100000" w:firstRow="0" w:lastRow="0" w:firstColumn="0" w:lastColumn="0" w:oddVBand="0" w:evenVBand="0" w:oddHBand="1" w:evenHBand="0" w:firstRowFirstColumn="0" w:firstRowLastColumn="0" w:lastRowFirstColumn="0" w:lastRowLastColumn="0"/>
+            </w:pPr>
+            <w:r>
+              <w:t>UC-0</w:t>
+            </w:r>
+            <w:r>
+              <w:t>9</w:t>
             </w:r>
           </w:p>
         </w:tc>
@@ -2229,7 +3015,348 @@
           </w:tcPr>
           <w:p>
             <w:pPr>
-              <w:cnfStyle w:val="000000000000" w:firstRow="0" w:lastRow="0" w:firstColumn="0" w:lastColumn="0" w:oddVBand="0" w:evenVBand="0" w:oddHBand="0" w:evenHBand="0" w:firstRowFirstColumn="0" w:firstRowLastColumn="0" w:lastRowFirstColumn="0" w:lastRowLastColumn="0"/>
+              <w:cnfStyle w:val="000000100000" w:firstRow="0" w:lastRow="0" w:firstColumn="0" w:lastColumn="0" w:oddVBand="0" w:evenVBand="0" w:oddHBand="1" w:evenHBand="0" w:firstRowFirstColumn="0" w:firstRowLastColumn="0" w:lastRowFirstColumn="0" w:lastRowLastColumn="0"/>
+            </w:pPr>
+            <w:r>
+              <w:t>Remove product</w:t>
+            </w:r>
+          </w:p>
+        </w:tc>
+        <w:tc>
+          <w:tcPr>
+            <w:tcW w:w="1555" w:type="dxa"/>
+          </w:tcPr>
+          <w:p>
+            <w:pPr>
+              <w:cnfStyle w:val="000000100000" w:firstRow="0" w:lastRow="0" w:firstColumn="0" w:lastColumn="0" w:oddVBand="0" w:evenVBand="0" w:oddHBand="1" w:evenHBand="0" w:firstRowFirstColumn="0" w:firstRowLastColumn="0" w:lastRowFirstColumn="0" w:lastRowLastColumn="0"/>
+            </w:pPr>
+            <w:r>
+              <w:t>Login as stock manager</w:t>
+            </w:r>
+          </w:p>
+        </w:tc>
+        <w:tc>
+          <w:tcPr>
+            <w:tcW w:w="1555" w:type="dxa"/>
+          </w:tcPr>
+          <w:p>
+            <w:pPr>
+              <w:cnfStyle w:val="000000100000" w:firstRow="0" w:lastRow="0" w:firstColumn="0" w:lastColumn="0" w:oddVBand="0" w:evenVBand="0" w:oddHBand="1" w:evenHBand="0" w:firstRowFirstColumn="0" w:firstRowLastColumn="0" w:lastRowFirstColumn="0" w:lastRowLastColumn="0"/>
+            </w:pPr>
+          </w:p>
+        </w:tc>
+        <w:tc>
+          <w:tcPr>
+            <w:tcW w:w="1674" w:type="dxa"/>
+          </w:tcPr>
+          <w:p>
+            <w:pPr>
+              <w:cnfStyle w:val="000000100000" w:firstRow="0" w:lastRow="0" w:firstColumn="0" w:lastColumn="0" w:oddVBand="0" w:evenVBand="0" w:oddHBand="1" w:evenHBand="0" w:firstRowFirstColumn="0" w:firstRowLastColumn="0" w:lastRowFirstColumn="0" w:lastRowLastColumn="0"/>
+            </w:pPr>
+            <w:r>
+              <w:t>System removes product and with a message success</w:t>
+            </w:r>
+          </w:p>
+        </w:tc>
+      </w:tr>
+      <w:tr>
+        <w:tc>
+          <w:tcPr>
+            <w:cnfStyle w:val="001000000000" w:firstRow="0" w:lastRow="0" w:firstColumn="1" w:lastColumn="0" w:oddVBand="0" w:evenVBand="0" w:oddHBand="0" w:evenHBand="0" w:firstRowFirstColumn="0" w:firstRowLastColumn="0" w:lastRowFirstColumn="0" w:lastRowLastColumn="0"/>
+            <w:tcW w:w="1528" w:type="dxa"/>
+          </w:tcPr>
+          <w:p>
+            <w:r>
+              <w:t>TC-</w:t>
+            </w:r>
+            <w:r>
+              <w:t>21</w:t>
+            </w:r>
+          </w:p>
+        </w:tc>
+        <w:tc>
+          <w:tcPr>
+            <w:tcW w:w="1530" w:type="dxa"/>
+          </w:tcPr>
+          <w:p>
+            <w:pPr>
+              <w:cnfStyle w:val="000000000000" w:firstRow="0" w:lastRow="0" w:firstColumn="0" w:lastColumn="0" w:oddVBand="0" w:evenVBand="0" w:oddHBand="0" w:evenHBand="0" w:firstRowFirstColumn="0" w:firstRowLastColumn="0" w:lastRowFirstColumn="0" w:lastRowLastColumn="0"/>
+            </w:pPr>
+            <w:r>
+              <w:t>UC-1</w:t>
+            </w:r>
+            <w:r>
+              <w:t>1</w:t>
+            </w:r>
+          </w:p>
+        </w:tc>
+        <w:tc>
+          <w:tcPr>
+            <w:tcW w:w="1554" w:type="dxa"/>
+          </w:tcPr>
+          <w:p>
+            <w:pPr>
+              <w:cnfStyle w:val="000000000000" w:firstRow="0" w:lastRow="0" w:firstColumn="0" w:lastColumn="0" w:oddVBand="0" w:evenVBand="0" w:oddHBand="0" w:evenHBand="0" w:firstRowFirstColumn="0" w:firstRowLastColumn="0" w:lastRowFirstColumn="0" w:lastRowLastColumn="0"/>
+            </w:pPr>
+            <w:r>
+              <w:t>View product data</w:t>
+            </w:r>
+          </w:p>
+        </w:tc>
+        <w:tc>
+          <w:tcPr>
+            <w:tcW w:w="1555" w:type="dxa"/>
+          </w:tcPr>
+          <w:p>
+            <w:pPr>
+              <w:cnfStyle w:val="000000000000" w:firstRow="0" w:lastRow="0" w:firstColumn="0" w:lastColumn="0" w:oddVBand="0" w:evenVBand="0" w:oddHBand="0" w:evenHBand="0" w:firstRowFirstColumn="0" w:firstRowLastColumn="0" w:lastRowFirstColumn="0" w:lastRowLastColumn="0"/>
+            </w:pPr>
+            <w:r>
+              <w:t>Login as stock worker</w:t>
+            </w:r>
+          </w:p>
+        </w:tc>
+        <w:tc>
+          <w:tcPr>
+            <w:tcW w:w="1555" w:type="dxa"/>
+          </w:tcPr>
+          <w:p>
+            <w:pPr>
+              <w:cnfStyle w:val="000000000000" w:firstRow="0" w:lastRow="0" w:firstColumn="0" w:lastColumn="0" w:oddVBand="0" w:evenVBand="0" w:oddHBand="0" w:evenHBand="0" w:firstRowFirstColumn="0" w:firstRowLastColumn="0" w:lastRowFirstColumn="0" w:lastRowLastColumn="0"/>
+            </w:pPr>
+          </w:p>
+        </w:tc>
+        <w:tc>
+          <w:tcPr>
+            <w:tcW w:w="1674" w:type="dxa"/>
+          </w:tcPr>
+          <w:p>
+            <w:pPr>
+              <w:cnfStyle w:val="000000000000" w:firstRow="0" w:lastRow="0" w:firstColumn="0" w:lastColumn="0" w:oddVBand="0" w:evenVBand="0" w:oddHBand="0" w:evenHBand="0" w:firstRowFirstColumn="0" w:firstRowLastColumn="0" w:lastRowFirstColumn="0" w:lastRowLastColumn="0"/>
+            </w:pPr>
+            <w:r>
+              <w:t>System displays all product</w:t>
+            </w:r>
+          </w:p>
+        </w:tc>
+      </w:tr>
+      <w:tr>
+        <w:trPr>
+          <w:cnfStyle w:val="000000100000" w:firstRow="0" w:lastRow="0" w:firstColumn="0" w:lastColumn="0" w:oddVBand="0" w:evenVBand="0" w:oddHBand="1" w:evenHBand="0" w:firstRowFirstColumn="0" w:firstRowLastColumn="0" w:lastRowFirstColumn="0" w:lastRowLastColumn="0"/>
+        </w:trPr>
+        <w:tc>
+          <w:tcPr>
+            <w:cnfStyle w:val="001000000000" w:firstRow="0" w:lastRow="0" w:firstColumn="1" w:lastColumn="0" w:oddVBand="0" w:evenVBand="0" w:oddHBand="0" w:evenHBand="0" w:firstRowFirstColumn="0" w:firstRowLastColumn="0" w:lastRowFirstColumn="0" w:lastRowLastColumn="0"/>
+            <w:tcW w:w="1528" w:type="dxa"/>
+          </w:tcPr>
+          <w:p>
+            <w:r>
+              <w:t>TC-</w:t>
+            </w:r>
+            <w:r>
+              <w:t>22</w:t>
+            </w:r>
+          </w:p>
+        </w:tc>
+        <w:tc>
+          <w:tcPr>
+            <w:tcW w:w="1530" w:type="dxa"/>
+          </w:tcPr>
+          <w:p>
+            <w:pPr>
+              <w:cnfStyle w:val="000000100000" w:firstRow="0" w:lastRow="0" w:firstColumn="0" w:lastColumn="0" w:oddVBand="0" w:evenVBand="0" w:oddHBand="1" w:evenHBand="0" w:firstRowFirstColumn="0" w:firstRowLastColumn="0" w:lastRowFirstColumn="0" w:lastRowLastColumn="0"/>
+            </w:pPr>
+            <w:r>
+              <w:t>UC-1</w:t>
+            </w:r>
+            <w:r>
+              <w:t>2</w:t>
+            </w:r>
+          </w:p>
+        </w:tc>
+        <w:tc>
+          <w:tcPr>
+            <w:tcW w:w="1554" w:type="dxa"/>
+          </w:tcPr>
+          <w:p>
+            <w:pPr>
+              <w:cnfStyle w:val="000000100000" w:firstRow="0" w:lastRow="0" w:firstColumn="0" w:lastColumn="0" w:oddVBand="0" w:evenVBand="0" w:oddHBand="1" w:evenHBand="0" w:firstRowFirstColumn="0" w:firstRowLastColumn="0" w:lastRowFirstColumn="0" w:lastRowLastColumn="0"/>
+            </w:pPr>
+            <w:r>
+              <w:t>See stock Statistic</w:t>
+            </w:r>
+          </w:p>
+        </w:tc>
+        <w:tc>
+          <w:tcPr>
+            <w:tcW w:w="1555" w:type="dxa"/>
+          </w:tcPr>
+          <w:p>
+            <w:pPr>
+              <w:cnfStyle w:val="000000100000" w:firstRow="0" w:lastRow="0" w:firstColumn="0" w:lastColumn="0" w:oddVBand="0" w:evenVBand="0" w:oddHBand="1" w:evenHBand="0" w:firstRowFirstColumn="0" w:firstRowLastColumn="0" w:lastRowFirstColumn="0" w:lastRowLastColumn="0"/>
+            </w:pPr>
+            <w:r>
+              <w:t>Need to login as store manager</w:t>
+            </w:r>
+          </w:p>
+        </w:tc>
+        <w:tc>
+          <w:tcPr>
+            <w:tcW w:w="1555" w:type="dxa"/>
+          </w:tcPr>
+          <w:p>
+            <w:pPr>
+              <w:cnfStyle w:val="000000100000" w:firstRow="0" w:lastRow="0" w:firstColumn="0" w:lastColumn="0" w:oddVBand="0" w:evenVBand="0" w:oddHBand="1" w:evenHBand="0" w:firstRowFirstColumn="0" w:firstRowLastColumn="0" w:lastRowFirstColumn="0" w:lastRowLastColumn="0"/>
+            </w:pPr>
+            <w:r>
+              <w:t>Choose an amount of product sold</w:t>
+            </w:r>
+          </w:p>
+        </w:tc>
+        <w:tc>
+          <w:tcPr>
+            <w:tcW w:w="1674" w:type="dxa"/>
+          </w:tcPr>
+          <w:p>
+            <w:pPr>
+              <w:cnfStyle w:val="000000100000" w:firstRow="0" w:lastRow="0" w:firstColumn="0" w:lastColumn="0" w:oddVBand="0" w:evenVBand="0" w:oddHBand="1" w:evenHBand="0" w:firstRowFirstColumn="0" w:firstRowLastColumn="0" w:lastRowFirstColumn="0" w:lastRowLastColumn="0"/>
+            </w:pPr>
+            <w:r>
+              <w:t>see total profit of each product and total revenue of each product</w:t>
+            </w:r>
+          </w:p>
+        </w:tc>
+      </w:tr>
+      <w:tr>
+        <w:tc>
+          <w:tcPr>
+            <w:cnfStyle w:val="001000000000" w:firstRow="0" w:lastRow="0" w:firstColumn="1" w:lastColumn="0" w:oddVBand="0" w:evenVBand="0" w:oddHBand="0" w:evenHBand="0" w:firstRowFirstColumn="0" w:firstRowLastColumn="0" w:lastRowFirstColumn="0" w:lastRowLastColumn="0"/>
+            <w:tcW w:w="1528" w:type="dxa"/>
+          </w:tcPr>
+          <w:p>
+            <w:r>
+              <w:t>TC-</w:t>
+            </w:r>
+            <w:r>
+              <w:t>23</w:t>
+            </w:r>
+          </w:p>
+        </w:tc>
+        <w:tc>
+          <w:tcPr>
+            <w:tcW w:w="1530" w:type="dxa"/>
+          </w:tcPr>
+          <w:p>
+            <w:pPr>
+              <w:cnfStyle w:val="000000000000" w:firstRow="0" w:lastRow="0" w:firstColumn="0" w:lastColumn="0" w:oddVBand="0" w:evenVBand="0" w:oddHBand="0" w:evenHBand="0" w:firstRowFirstColumn="0" w:firstRowLastColumn="0" w:lastRowFirstColumn="0" w:lastRowLastColumn="0"/>
+            </w:pPr>
+            <w:r>
+              <w:t>UC-1</w:t>
+            </w:r>
+            <w:r>
+              <w:t>4</w:t>
+            </w:r>
+          </w:p>
+        </w:tc>
+        <w:tc>
+          <w:tcPr>
+            <w:tcW w:w="1554" w:type="dxa"/>
+          </w:tcPr>
+          <w:p>
+            <w:pPr>
+              <w:cnfStyle w:val="000000000000" w:firstRow="0" w:lastRow="0" w:firstColumn="0" w:lastColumn="0" w:oddVBand="0" w:evenVBand="0" w:oddHBand="0" w:evenHBand="0" w:firstRowFirstColumn="0" w:firstRowLastColumn="0" w:lastRowFirstColumn="0" w:lastRowLastColumn="0"/>
+            </w:pPr>
+            <w:r>
+              <w:t>Employee statistics</w:t>
+            </w:r>
+          </w:p>
+        </w:tc>
+        <w:tc>
+          <w:tcPr>
+            <w:tcW w:w="1555" w:type="dxa"/>
+          </w:tcPr>
+          <w:p>
+            <w:pPr>
+              <w:cnfStyle w:val="000000000000" w:firstRow="0" w:lastRow="0" w:firstColumn="0" w:lastColumn="0" w:oddVBand="0" w:evenVBand="0" w:oddHBand="0" w:evenHBand="0" w:firstRowFirstColumn="0" w:firstRowLastColumn="0" w:lastRowFirstColumn="0" w:lastRowLastColumn="0"/>
+            </w:pPr>
+            <w:r>
+              <w:t>-store manager</w:t>
+            </w:r>
+          </w:p>
+          <w:p>
+            <w:pPr>
+              <w:cnfStyle w:val="000000000000" w:firstRow="0" w:lastRow="0" w:firstColumn="0" w:lastColumn="0" w:oddVBand="0" w:evenVBand="0" w:oddHBand="0" w:evenHBand="0" w:firstRowFirstColumn="0" w:firstRowLastColumn="0" w:lastRowFirstColumn="0" w:lastRowLastColumn="0"/>
+            </w:pPr>
+            <w:r>
+              <w:t>-A date is chosen (if not the date is set to today)</w:t>
+            </w:r>
+          </w:p>
+        </w:tc>
+        <w:tc>
+          <w:tcPr>
+            <w:tcW w:w="1555" w:type="dxa"/>
+          </w:tcPr>
+          <w:p>
+            <w:pPr>
+              <w:cnfStyle w:val="000000000000" w:firstRow="0" w:lastRow="0" w:firstColumn="0" w:lastColumn="0" w:oddVBand="0" w:evenVBand="0" w:oddHBand="0" w:evenHBand="0" w:firstRowFirstColumn="0" w:firstRowLastColumn="0" w:lastRowFirstColumn="0" w:lastRowLastColumn="0"/>
+            </w:pPr>
+          </w:p>
+        </w:tc>
+        <w:tc>
+          <w:tcPr>
+            <w:tcW w:w="1674" w:type="dxa"/>
+          </w:tcPr>
+          <w:p>
+            <w:pPr>
+              <w:cnfStyle w:val="000000000000" w:firstRow="0" w:lastRow="0" w:firstColumn="0" w:lastColumn="0" w:oddVBand="0" w:evenVBand="0" w:oddHBand="0" w:evenHBand="0" w:firstRowFirstColumn="0" w:firstRowLastColumn="0" w:lastRowFirstColumn="0" w:lastRowLastColumn="0"/>
+            </w:pPr>
+            <w:r>
+              <w:t>Information about the working hours of the employees and their income is displayed</w:t>
+            </w:r>
+          </w:p>
+        </w:tc>
+      </w:tr>
+      <w:tr>
+        <w:trPr>
+          <w:cnfStyle w:val="000000100000" w:firstRow="0" w:lastRow="0" w:firstColumn="0" w:lastColumn="0" w:oddVBand="0" w:evenVBand="0" w:oddHBand="1" w:evenHBand="0" w:firstRowFirstColumn="0" w:firstRowLastColumn="0" w:lastRowFirstColumn="0" w:lastRowLastColumn="0"/>
+        </w:trPr>
+        <w:tc>
+          <w:tcPr>
+            <w:cnfStyle w:val="001000000000" w:firstRow="0" w:lastRow="0" w:firstColumn="1" w:lastColumn="0" w:oddVBand="0" w:evenVBand="0" w:oddHBand="0" w:evenHBand="0" w:firstRowFirstColumn="0" w:firstRowLastColumn="0" w:lastRowFirstColumn="0" w:lastRowLastColumn="0"/>
+            <w:tcW w:w="1528" w:type="dxa"/>
+          </w:tcPr>
+          <w:p>
+            <w:r>
+              <w:t>TC-2</w:t>
+            </w:r>
+            <w:r>
+              <w:t>4</w:t>
+            </w:r>
+          </w:p>
+        </w:tc>
+        <w:tc>
+          <w:tcPr>
+            <w:tcW w:w="1530" w:type="dxa"/>
+          </w:tcPr>
+          <w:p>
+            <w:pPr>
+              <w:cnfStyle w:val="000000100000" w:firstRow="0" w:lastRow="0" w:firstColumn="0" w:lastColumn="0" w:oddVBand="0" w:evenVBand="0" w:oddHBand="1" w:evenHBand="0" w:firstRowFirstColumn="0" w:firstRowLastColumn="0" w:lastRowFirstColumn="0" w:lastRowLastColumn="0"/>
+            </w:pPr>
+            <w:r>
+              <w:t>UC-1</w:t>
+            </w:r>
+            <w:r>
+              <w:t>6</w:t>
+            </w:r>
+          </w:p>
+        </w:tc>
+        <w:tc>
+          <w:tcPr>
+            <w:tcW w:w="1554" w:type="dxa"/>
+          </w:tcPr>
+          <w:p>
+            <w:pPr>
+              <w:cnfStyle w:val="000000100000" w:firstRow="0" w:lastRow="0" w:firstColumn="0" w:lastColumn="0" w:oddVBand="0" w:evenVBand="0" w:oddHBand="1" w:evenHBand="0" w:firstRowFirstColumn="0" w:firstRowLastColumn="0" w:lastRowFirstColumn="0" w:lastRowLastColumn="0"/>
             </w:pPr>
             <w:r>
               <w:t>Log out</w:t>
@@ -2242,7 +3369,7 @@
           </w:tcPr>
           <w:p>
             <w:pPr>
-              <w:cnfStyle w:val="000000000000" w:firstRow="0" w:lastRow="0" w:firstColumn="0" w:lastColumn="0" w:oddVBand="0" w:evenVBand="0" w:oddHBand="0" w:evenHBand="0" w:firstRowFirstColumn="0" w:firstRowLastColumn="0" w:lastRowFirstColumn="0" w:lastRowLastColumn="0"/>
+              <w:cnfStyle w:val="000000100000" w:firstRow="0" w:lastRow="0" w:firstColumn="0" w:lastColumn="0" w:oddVBand="0" w:evenVBand="0" w:oddHBand="1" w:evenHBand="0" w:firstRowFirstColumn="0" w:firstRowLastColumn="0" w:lastRowFirstColumn="0" w:lastRowLastColumn="0"/>
             </w:pPr>
           </w:p>
         </w:tc>
@@ -2252,7 +3379,7 @@
           </w:tcPr>
           <w:p>
             <w:pPr>
-              <w:cnfStyle w:val="000000000000" w:firstRow="0" w:lastRow="0" w:firstColumn="0" w:lastColumn="0" w:oddVBand="0" w:evenVBand="0" w:oddHBand="0" w:evenHBand="0" w:firstRowFirstColumn="0" w:firstRowLastColumn="0" w:lastRowFirstColumn="0" w:lastRowLastColumn="0"/>
+              <w:cnfStyle w:val="000000100000" w:firstRow="0" w:lastRow="0" w:firstColumn="0" w:lastColumn="0" w:oddVBand="0" w:evenVBand="0" w:oddHBand="1" w:evenHBand="0" w:firstRowFirstColumn="0" w:firstRowLastColumn="0" w:lastRowFirstColumn="0" w:lastRowLastColumn="0"/>
             </w:pPr>
           </w:p>
         </w:tc>
@@ -2262,7 +3389,7 @@
           </w:tcPr>
           <w:p>
             <w:pPr>
-              <w:cnfStyle w:val="000000000000" w:firstRow="0" w:lastRow="0" w:firstColumn="0" w:lastColumn="0" w:oddVBand="0" w:evenVBand="0" w:oddHBand="0" w:evenHBand="0" w:firstRowFirstColumn="0" w:firstRowLastColumn="0" w:lastRowFirstColumn="0" w:lastRowLastColumn="0"/>
+              <w:cnfStyle w:val="000000100000" w:firstRow="0" w:lastRow="0" w:firstColumn="0" w:lastColumn="0" w:oddVBand="0" w:evenVBand="0" w:oddHBand="1" w:evenHBand="0" w:firstRowFirstColumn="0" w:firstRowLastColumn="0" w:lastRowFirstColumn="0" w:lastRowLastColumn="0"/>
             </w:pPr>
             <w:r>
               <w:t>The user is logged out of the application</w:t>
@@ -2273,6 +3400,7 @@
     </w:tbl>
     <w:p/>
     <w:sectPr>
+      <w:footerReference w:type="default" r:id="rId9"/>
       <w:pgSz w:w="12240" w:h="15840"/>
       <w:pgMar w:top="1417" w:right="1417" w:bottom="1417" w:left="1417" w:header="720" w:footer="720" w:gutter="0"/>
       <w:cols w:space="720"/>
@@ -2280,6 +3408,285 @@
     </w:sectPr>
   </w:body>
 </w:document>
+</file>
+
+<file path=word/endnotes.xml><?xml version="1.0" encoding="utf-8"?>
+<w:endnotes xmlns:wpc="http://schemas.microsoft.com/office/word/2010/wordprocessingCanvas" xmlns:cx="http://schemas.microsoft.com/office/drawing/2014/chartex" xmlns:cx1="http://schemas.microsoft.com/office/drawing/2015/9/8/chartex" xmlns:cx2="http://schemas.microsoft.com/office/drawing/2015/10/21/chartex" xmlns:cx3="http://schemas.microsoft.com/office/drawing/2016/5/9/chartex" xmlns:cx4="http://schemas.microsoft.com/office/drawing/2016/5/10/chartex" xmlns:cx5="http://schemas.microsoft.com/office/drawing/2016/5/11/chartex" xmlns:cx6="http://schemas.microsoft.com/office/drawing/2016/5/12/chartex" xmlns:cx7="http://schemas.microsoft.com/office/drawing/2016/5/13/chartex" xmlns:cx8="http://schemas.microsoft.com/office/drawing/2016/5/14/chartex" xmlns:mc="http://schemas.openxmlformats.org/markup-compatibility/2006" xmlns:aink="http://schemas.microsoft.com/office/drawing/2016/ink" xmlns:am3d="http://schemas.microsoft.com/office/drawing/2017/model3d" xmlns:o="urn:schemas-microsoft-com:office:office" xmlns:r="http://schemas.openxmlformats.org/officeDocument/2006/relationships" xmlns:m="http://schemas.openxmlformats.org/officeDocument/2006/math" xmlns:v="urn:schemas-microsoft-com:vml" xmlns:wp14="http://schemas.microsoft.com/office/word/2010/wordprocessingDrawing" xmlns:wp="http://schemas.openxmlformats.org/drawingml/2006/wordprocessingDrawing" xmlns:w10="urn:schemas-microsoft-com:office:word" xmlns:w="http://schemas.openxmlformats.org/wordprocessingml/2006/main" xmlns:w14="http://schemas.microsoft.com/office/word/2010/wordml" xmlns:w15="http://schemas.microsoft.com/office/word/2012/wordml" xmlns:w16cex="http://schemas.microsoft.com/office/word/2018/wordml/cex" xmlns:w16cid="http://schemas.microsoft.com/office/word/2016/wordml/cid" xmlns:w16="http://schemas.microsoft.com/office/word/2018/wordml" xmlns:w16se="http://schemas.microsoft.com/office/word/2015/wordml/symex" xmlns:wpg="http://schemas.microsoft.com/office/word/2010/wordprocessingGroup" xmlns:wpi="http://schemas.microsoft.com/office/word/2010/wordprocessingInk" xmlns:wne="http://schemas.microsoft.com/office/word/2006/wordml" xmlns:wps="http://schemas.microsoft.com/office/word/2010/wordprocessingShape" mc:Ignorable="w14 w15 w16se w16cid w16 w16cex wp14">
+  <w:endnote w:type="separator" w:id="-1">
+    <w:p>
+      <w:pPr>
+        <w:spacing w:after="0" w:line="240" w:lineRule="auto"/>
+      </w:pPr>
+      <w:r>
+        <w:separator/>
+      </w:r>
+    </w:p>
+  </w:endnote>
+  <w:endnote w:type="continuationSeparator" w:id="0">
+    <w:p>
+      <w:pPr>
+        <w:spacing w:after="0" w:line="240" w:lineRule="auto"/>
+      </w:pPr>
+      <w:r>
+        <w:continuationSeparator/>
+      </w:r>
+    </w:p>
+  </w:endnote>
+</w:endnotes>
+</file>
+
+<file path=word/footer1.xml><?xml version="1.0" encoding="utf-8"?>
+<w:ftr xmlns:wpc="http://schemas.microsoft.com/office/word/2010/wordprocessingCanvas" xmlns:cx="http://schemas.microsoft.com/office/drawing/2014/chartex" xmlns:cx1="http://schemas.microsoft.com/office/drawing/2015/9/8/chartex" xmlns:cx2="http://schemas.microsoft.com/office/drawing/2015/10/21/chartex" xmlns:cx3="http://schemas.microsoft.com/office/drawing/2016/5/9/chartex" xmlns:cx4="http://schemas.microsoft.com/office/drawing/2016/5/10/chartex" xmlns:cx5="http://schemas.microsoft.com/office/drawing/2016/5/11/chartex" xmlns:cx6="http://schemas.microsoft.com/office/drawing/2016/5/12/chartex" xmlns:cx7="http://schemas.microsoft.com/office/drawing/2016/5/13/chartex" xmlns:cx8="http://schemas.microsoft.com/office/drawing/2016/5/14/chartex" xmlns:mc="http://schemas.openxmlformats.org/markup-compatibility/2006" xmlns:aink="http://schemas.microsoft.com/office/drawing/2016/ink" xmlns:am3d="http://schemas.microsoft.com/office/drawing/2017/model3d" xmlns:o="urn:schemas-microsoft-com:office:office" xmlns:r="http://schemas.openxmlformats.org/officeDocument/2006/relationships" xmlns:m="http://schemas.openxmlformats.org/officeDocument/2006/math" xmlns:v="urn:schemas-microsoft-com:vml" xmlns:wp14="http://schemas.microsoft.com/office/word/2010/wordprocessingDrawing" xmlns:wp="http://schemas.openxmlformats.org/drawingml/2006/wordprocessingDrawing" xmlns:w10="urn:schemas-microsoft-com:office:word" xmlns:w="http://schemas.openxmlformats.org/wordprocessingml/2006/main" xmlns:w14="http://schemas.microsoft.com/office/word/2010/wordml" xmlns:w15="http://schemas.microsoft.com/office/word/2012/wordml" xmlns:w16cex="http://schemas.microsoft.com/office/word/2018/wordml/cex" xmlns:w16cid="http://schemas.microsoft.com/office/word/2016/wordml/cid" xmlns:w16="http://schemas.microsoft.com/office/word/2018/wordml" xmlns:w16se="http://schemas.microsoft.com/office/word/2015/wordml/symex" xmlns:wpg="http://schemas.microsoft.com/office/word/2010/wordprocessingGroup" xmlns:wpi="http://schemas.microsoft.com/office/word/2010/wordprocessingInk" xmlns:wne="http://schemas.microsoft.com/office/word/2006/wordml" xmlns:wps="http://schemas.microsoft.com/office/word/2010/wordprocessingShape" mc:Ignorable="w14 w15 w16se w16cid w16 w16cex wp14">
+  <w:p>
+    <w:pPr>
+      <w:tabs>
+        <w:tab w:val="center" w:pos="4550"/>
+        <w:tab w:val="left" w:pos="5818"/>
+      </w:tabs>
+      <w:ind w:right="260"/>
+      <w:jc w:val="right"/>
+      <w:rPr>
+        <w:color w:val="1C1815" w:themeColor="text2" w:themeShade="80"/>
+        <w:sz w:val="24"/>
+        <w:szCs w:val="24"/>
+      </w:rPr>
+    </w:pPr>
+    <w:r>
+      <w:rPr>
+        <w:color w:val="967F71" w:themeColor="text2" w:themeTint="99"/>
+        <w:spacing w:val="60"/>
+        <w:sz w:val="24"/>
+        <w:szCs w:val="24"/>
+      </w:rPr>
+      <w:t>Page</w:t>
+    </w:r>
+    <w:r>
+      <w:rPr>
+        <w:color w:val="967F71" w:themeColor="text2" w:themeTint="99"/>
+        <w:sz w:val="24"/>
+        <w:szCs w:val="24"/>
+      </w:rPr>
+      <w:t xml:space="preserve"> </w:t>
+    </w:r>
+    <w:r>
+      <w:rPr>
+        <w:color w:val="2A231F" w:themeColor="text2" w:themeShade="BF"/>
+        <w:sz w:val="24"/>
+        <w:szCs w:val="24"/>
+      </w:rPr>
+      <w:fldChar w:fldCharType="begin"/>
+    </w:r>
+    <w:r>
+      <w:rPr>
+        <w:color w:val="2A231F" w:themeColor="text2" w:themeShade="BF"/>
+        <w:sz w:val="24"/>
+        <w:szCs w:val="24"/>
+      </w:rPr>
+      <w:instrText xml:space="preserve"> PAGE   \* MERGEFORMAT </w:instrText>
+    </w:r>
+    <w:r>
+      <w:rPr>
+        <w:color w:val="2A231F" w:themeColor="text2" w:themeShade="BF"/>
+        <w:sz w:val="24"/>
+        <w:szCs w:val="24"/>
+      </w:rPr>
+      <w:fldChar w:fldCharType="separate"/>
+    </w:r>
+    <w:r>
+      <w:rPr>
+        <w:noProof/>
+        <w:color w:val="2A231F" w:themeColor="text2" w:themeShade="BF"/>
+        <w:sz w:val="24"/>
+        <w:szCs w:val="24"/>
+      </w:rPr>
+      <w:t>1</w:t>
+    </w:r>
+    <w:r>
+      <w:rPr>
+        <w:color w:val="2A231F" w:themeColor="text2" w:themeShade="BF"/>
+        <w:sz w:val="24"/>
+        <w:szCs w:val="24"/>
+      </w:rPr>
+      <w:fldChar w:fldCharType="end"/>
+    </w:r>
+    <w:r>
+      <w:rPr>
+        <w:color w:val="2A231F" w:themeColor="text2" w:themeShade="BF"/>
+        <w:sz w:val="24"/>
+        <w:szCs w:val="24"/>
+      </w:rPr>
+      <w:t xml:space="preserve"> | </w:t>
+    </w:r>
+    <w:r>
+      <w:rPr>
+        <w:color w:val="2A231F" w:themeColor="text2" w:themeShade="BF"/>
+        <w:sz w:val="24"/>
+        <w:szCs w:val="24"/>
+      </w:rPr>
+      <w:fldChar w:fldCharType="begin"/>
+    </w:r>
+    <w:r>
+      <w:rPr>
+        <w:color w:val="2A231F" w:themeColor="text2" w:themeShade="BF"/>
+        <w:sz w:val="24"/>
+        <w:szCs w:val="24"/>
+      </w:rPr>
+      <w:instrText xml:space="preserve"> NUMPAGES  \* Arabic  \* MERGEFORMAT </w:instrText>
+    </w:r>
+    <w:r>
+      <w:rPr>
+        <w:color w:val="2A231F" w:themeColor="text2" w:themeShade="BF"/>
+        <w:sz w:val="24"/>
+        <w:szCs w:val="24"/>
+      </w:rPr>
+      <w:fldChar w:fldCharType="separate"/>
+    </w:r>
+    <w:r>
+      <w:rPr>
+        <w:noProof/>
+        <w:color w:val="2A231F" w:themeColor="text2" w:themeShade="BF"/>
+        <w:sz w:val="24"/>
+        <w:szCs w:val="24"/>
+      </w:rPr>
+      <w:t>1</w:t>
+    </w:r>
+    <w:r>
+      <w:rPr>
+        <w:color w:val="2A231F" w:themeColor="text2" w:themeShade="BF"/>
+        <w:sz w:val="24"/>
+        <w:szCs w:val="24"/>
+      </w:rPr>
+      <w:fldChar w:fldCharType="end"/>
+    </w:r>
+  </w:p>
+  <w:p>
+    <w:pPr>
+      <w:pStyle w:val="Footer"/>
+    </w:pPr>
+  </w:p>
+</w:ftr>
+</file>
+
+<file path=word/footnotes.xml><?xml version="1.0" encoding="utf-8"?>
+<w:footnotes xmlns:wpc="http://schemas.microsoft.com/office/word/2010/wordprocessingCanvas" xmlns:cx="http://schemas.microsoft.com/office/drawing/2014/chartex" xmlns:cx1="http://schemas.microsoft.com/office/drawing/2015/9/8/chartex" xmlns:cx2="http://schemas.microsoft.com/office/drawing/2015/10/21/chartex" xmlns:cx3="http://schemas.microsoft.com/office/drawing/2016/5/9/chartex" xmlns:cx4="http://schemas.microsoft.com/office/drawing/2016/5/10/chartex" xmlns:cx5="http://schemas.microsoft.com/office/drawing/2016/5/11/chartex" xmlns:cx6="http://schemas.microsoft.com/office/drawing/2016/5/12/chartex" xmlns:cx7="http://schemas.microsoft.com/office/drawing/2016/5/13/chartex" xmlns:cx8="http://schemas.microsoft.com/office/drawing/2016/5/14/chartex" xmlns:mc="http://schemas.openxmlformats.org/markup-compatibility/2006" xmlns:aink="http://schemas.microsoft.com/office/drawing/2016/ink" xmlns:am3d="http://schemas.microsoft.com/office/drawing/2017/model3d" xmlns:o="urn:schemas-microsoft-com:office:office" xmlns:r="http://schemas.openxmlformats.org/officeDocument/2006/relationships" xmlns:m="http://schemas.openxmlformats.org/officeDocument/2006/math" xmlns:v="urn:schemas-microsoft-com:vml" xmlns:wp14="http://schemas.microsoft.com/office/word/2010/wordprocessingDrawing" xmlns:wp="http://schemas.openxmlformats.org/drawingml/2006/wordprocessingDrawing" xmlns:w10="urn:schemas-microsoft-com:office:word" xmlns:w="http://schemas.openxmlformats.org/wordprocessingml/2006/main" xmlns:w14="http://schemas.microsoft.com/office/word/2010/wordml" xmlns:w15="http://schemas.microsoft.com/office/word/2012/wordml" xmlns:w16cex="http://schemas.microsoft.com/office/word/2018/wordml/cex" xmlns:w16cid="http://schemas.microsoft.com/office/word/2016/wordml/cid" xmlns:w16="http://schemas.microsoft.com/office/word/2018/wordml" xmlns:w16se="http://schemas.microsoft.com/office/word/2015/wordml/symex" xmlns:wpg="http://schemas.microsoft.com/office/word/2010/wordprocessingGroup" xmlns:wpi="http://schemas.microsoft.com/office/word/2010/wordprocessingInk" xmlns:wne="http://schemas.microsoft.com/office/word/2006/wordml" xmlns:wps="http://schemas.microsoft.com/office/word/2010/wordprocessingShape" mc:Ignorable="w14 w15 w16se w16cid w16 w16cex wp14">
+  <w:footnote w:type="separator" w:id="-1">
+    <w:p>
+      <w:pPr>
+        <w:spacing w:after="0" w:line="240" w:lineRule="auto"/>
+      </w:pPr>
+      <w:r>
+        <w:separator/>
+      </w:r>
+    </w:p>
+  </w:footnote>
+  <w:footnote w:type="continuationSeparator" w:id="0">
+    <w:p>
+      <w:pPr>
+        <w:spacing w:after="0" w:line="240" w:lineRule="auto"/>
+      </w:pPr>
+      <w:r>
+        <w:continuationSeparator/>
+      </w:r>
+    </w:p>
+  </w:footnote>
+</w:footnotes>
+</file>
+
+<file path=word/numbering.xml><?xml version="1.0" encoding="utf-8"?>
+<w:numbering xmlns:wpc="http://schemas.microsoft.com/office/word/2010/wordprocessingCanvas" xmlns:cx="http://schemas.microsoft.com/office/drawing/2014/chartex" xmlns:cx1="http://schemas.microsoft.com/office/drawing/2015/9/8/chartex" xmlns:cx2="http://schemas.microsoft.com/office/drawing/2015/10/21/chartex" xmlns:cx3="http://schemas.microsoft.com/office/drawing/2016/5/9/chartex" xmlns:cx4="http://schemas.microsoft.com/office/drawing/2016/5/10/chartex" xmlns:cx5="http://schemas.microsoft.com/office/drawing/2016/5/11/chartex" xmlns:cx6="http://schemas.microsoft.com/office/drawing/2016/5/12/chartex" xmlns:cx7="http://schemas.microsoft.com/office/drawing/2016/5/13/chartex" xmlns:cx8="http://schemas.microsoft.com/office/drawing/2016/5/14/chartex" xmlns:mc="http://schemas.openxmlformats.org/markup-compatibility/2006" xmlns:aink="http://schemas.microsoft.com/office/drawing/2016/ink" xmlns:am3d="http://schemas.microsoft.com/office/drawing/2017/model3d" xmlns:o="urn:schemas-microsoft-com:office:office" xmlns:r="http://schemas.openxmlformats.org/officeDocument/2006/relationships" xmlns:m="http://schemas.openxmlformats.org/officeDocument/2006/math" xmlns:v="urn:schemas-microsoft-com:vml" xmlns:wp14="http://schemas.microsoft.com/office/word/2010/wordprocessingDrawing" xmlns:wp="http://schemas.openxmlformats.org/drawingml/2006/wordprocessingDrawing" xmlns:w10="urn:schemas-microsoft-com:office:word" xmlns:w="http://schemas.openxmlformats.org/wordprocessingml/2006/main" xmlns:w14="http://schemas.microsoft.com/office/word/2010/wordml" xmlns:w15="http://schemas.microsoft.com/office/word/2012/wordml" xmlns:w16cex="http://schemas.microsoft.com/office/word/2018/wordml/cex" xmlns:w16cid="http://schemas.microsoft.com/office/word/2016/wordml/cid" xmlns:w16="http://schemas.microsoft.com/office/word/2018/wordml" xmlns:w16se="http://schemas.microsoft.com/office/word/2015/wordml/symex" xmlns:wpg="http://schemas.microsoft.com/office/word/2010/wordprocessingGroup" xmlns:wpi="http://schemas.microsoft.com/office/word/2010/wordprocessingInk" xmlns:wne="http://schemas.microsoft.com/office/word/2006/wordml" xmlns:wps="http://schemas.microsoft.com/office/word/2010/wordprocessingShape" mc:Ignorable="w14 w15 w16se w16cid w16 w16cex wp14">
+  <w:abstractNum w:abstractNumId="0" w15:restartNumberingAfterBreak="0">
+    <w:nsid w:val="6E4D5AEB"/>
+    <w:multiLevelType w:val="hybridMultilevel"/>
+    <w:tmpl w:val="8FDC7720"/>
+    <w:lvl w:ilvl="0" w:tplc="2F3C7100">
+      <w:start w:val="1"/>
+      <w:numFmt w:val="decimal"/>
+      <w:lvlText w:val="%1."/>
+      <w:lvlJc w:val="left"/>
+      <w:pPr>
+        <w:ind w:left="720" w:hanging="360"/>
+      </w:pPr>
+      <w:rPr>
+        <w:rFonts w:hint="default"/>
+      </w:rPr>
+    </w:lvl>
+    <w:lvl w:ilvl="1" w:tplc="04090019" w:tentative="1">
+      <w:start w:val="1"/>
+      <w:numFmt w:val="lowerLetter"/>
+      <w:lvlText w:val="%2."/>
+      <w:lvlJc w:val="left"/>
+      <w:pPr>
+        <w:ind w:left="1440" w:hanging="360"/>
+      </w:pPr>
+    </w:lvl>
+    <w:lvl w:ilvl="2" w:tplc="0409001B" w:tentative="1">
+      <w:start w:val="1"/>
+      <w:numFmt w:val="lowerRoman"/>
+      <w:lvlText w:val="%3."/>
+      <w:lvlJc w:val="right"/>
+      <w:pPr>
+        <w:ind w:left="2160" w:hanging="180"/>
+      </w:pPr>
+    </w:lvl>
+    <w:lvl w:ilvl="3" w:tplc="0409000F" w:tentative="1">
+      <w:start w:val="1"/>
+      <w:numFmt w:val="decimal"/>
+      <w:lvlText w:val="%4."/>
+      <w:lvlJc w:val="left"/>
+      <w:pPr>
+        <w:ind w:left="2880" w:hanging="360"/>
+      </w:pPr>
+    </w:lvl>
+    <w:lvl w:ilvl="4" w:tplc="04090019" w:tentative="1">
+      <w:start w:val="1"/>
+      <w:numFmt w:val="lowerLetter"/>
+      <w:lvlText w:val="%5."/>
+      <w:lvlJc w:val="left"/>
+      <w:pPr>
+        <w:ind w:left="3600" w:hanging="360"/>
+      </w:pPr>
+    </w:lvl>
+    <w:lvl w:ilvl="5" w:tplc="0409001B" w:tentative="1">
+      <w:start w:val="1"/>
+      <w:numFmt w:val="lowerRoman"/>
+      <w:lvlText w:val="%6."/>
+      <w:lvlJc w:val="right"/>
+      <w:pPr>
+        <w:ind w:left="4320" w:hanging="180"/>
+      </w:pPr>
+    </w:lvl>
+    <w:lvl w:ilvl="6" w:tplc="0409000F" w:tentative="1">
+      <w:start w:val="1"/>
+      <w:numFmt w:val="decimal"/>
+      <w:lvlText w:val="%7."/>
+      <w:lvlJc w:val="left"/>
+      <w:pPr>
+        <w:ind w:left="5040" w:hanging="360"/>
+      </w:pPr>
+    </w:lvl>
+    <w:lvl w:ilvl="7" w:tplc="04090019" w:tentative="1">
+      <w:start w:val="1"/>
+      <w:numFmt w:val="lowerLetter"/>
+      <w:lvlText w:val="%8."/>
+      <w:lvlJc w:val="left"/>
+      <w:pPr>
+        <w:ind w:left="5760" w:hanging="360"/>
+      </w:pPr>
+    </w:lvl>
+    <w:lvl w:ilvl="8" w:tplc="0409001B" w:tentative="1">
+      <w:start w:val="1"/>
+      <w:numFmt w:val="lowerRoman"/>
+      <w:lvlText w:val="%9."/>
+      <w:lvlJc w:val="right"/>
+      <w:pPr>
+        <w:ind w:left="6480" w:hanging="180"/>
+      </w:pPr>
+    </w:lvl>
+  </w:abstractNum>
+  <w:num w:numId="1">
+    <w:abstractNumId w:val="0"/>
+  </w:num>
+</w:numbering>
 </file>
 
 <file path=word/styles.xml><?xml version="1.0" encoding="utf-8"?>
@@ -2710,7 +4117,6 @@
     <w:next w:val="Normal"/>
     <w:link w:val="Heading2Char"/>
     <w:uiPriority w:val="9"/>
-    <w:semiHidden/>
     <w:unhideWhenUsed/>
     <w:qFormat/>
     <w:rsid w:val="00F6628C"/>
@@ -2974,7 +4380,6 @@
     <w:basedOn w:val="DefaultParagraphFont"/>
     <w:link w:val="Heading2"/>
     <w:uiPriority w:val="9"/>
-    <w:semiHidden/>
     <w:rsid w:val="00F6628C"/>
     <w:rPr>
       <w:rFonts w:asciiTheme="majorHAnsi" w:eastAsiaTheme="majorEastAsia" w:hAnsiTheme="majorHAnsi" w:cstheme="majorBidi"/>
@@ -3157,6 +4562,7 @@
   </w:style>
   <w:style w:type="paragraph" w:styleId="NoSpacing">
     <w:name w:val="No Spacing"/>
+    <w:link w:val="NoSpacingChar"/>
     <w:uiPriority w:val="1"/>
     <w:qFormat/>
     <w:rsid w:val="00F6628C"/>
@@ -3309,7 +4715,6 @@
     <w:basedOn w:val="Heading1"/>
     <w:next w:val="Normal"/>
     <w:uiPriority w:val="39"/>
-    <w:semiHidden/>
     <w:unhideWhenUsed/>
     <w:qFormat/>
     <w:rsid w:val="00F6628C"/>
@@ -3415,6 +4820,109 @@
   <w:style w:type="character" w:customStyle="1" w:styleId="None">
     <w:name w:val="None"/>
     <w:rsid w:val="00813E98"/>
+  </w:style>
+  <w:style w:type="paragraph" w:styleId="TOC2">
+    <w:name w:val="toc 2"/>
+    <w:basedOn w:val="Normal"/>
+    <w:next w:val="Normal"/>
+    <w:autoRedefine/>
+    <w:uiPriority w:val="39"/>
+    <w:unhideWhenUsed/>
+    <w:rsid w:val="00D20780"/>
+    <w:pPr>
+      <w:spacing w:after="100"/>
+      <w:ind w:left="210"/>
+    </w:pPr>
+  </w:style>
+  <w:style w:type="character" w:styleId="Hyperlink">
+    <w:name w:val="Hyperlink"/>
+    <w:basedOn w:val="DefaultParagraphFont"/>
+    <w:uiPriority w:val="99"/>
+    <w:unhideWhenUsed/>
+    <w:rsid w:val="00D20780"/>
+    <w:rPr>
+      <w:color w:val="2998E3" w:themeColor="hyperlink"/>
+      <w:u w:val="single"/>
+    </w:rPr>
+  </w:style>
+  <w:style w:type="character" w:customStyle="1" w:styleId="NoSpacingChar">
+    <w:name w:val="No Spacing Char"/>
+    <w:basedOn w:val="DefaultParagraphFont"/>
+    <w:link w:val="NoSpacing"/>
+    <w:uiPriority w:val="1"/>
+    <w:rsid w:val="005E462A"/>
+  </w:style>
+  <w:style w:type="paragraph" w:styleId="TOC1">
+    <w:name w:val="toc 1"/>
+    <w:basedOn w:val="Normal"/>
+    <w:next w:val="Normal"/>
+    <w:autoRedefine/>
+    <w:uiPriority w:val="39"/>
+    <w:unhideWhenUsed/>
+    <w:rsid w:val="009901AC"/>
+    <w:pPr>
+      <w:spacing w:after="100"/>
+    </w:pPr>
+  </w:style>
+  <w:style w:type="paragraph" w:styleId="Header">
+    <w:name w:val="header"/>
+    <w:basedOn w:val="Normal"/>
+    <w:link w:val="HeaderChar"/>
+    <w:uiPriority w:val="99"/>
+    <w:unhideWhenUsed/>
+    <w:rsid w:val="00D251D4"/>
+    <w:pPr>
+      <w:tabs>
+        <w:tab w:val="center" w:pos="4703"/>
+        <w:tab w:val="right" w:pos="9406"/>
+      </w:tabs>
+      <w:spacing w:after="0" w:line="240" w:lineRule="auto"/>
+    </w:pPr>
+  </w:style>
+  <w:style w:type="character" w:customStyle="1" w:styleId="HeaderChar">
+    <w:name w:val="Header Char"/>
+    <w:basedOn w:val="DefaultParagraphFont"/>
+    <w:link w:val="Header"/>
+    <w:uiPriority w:val="99"/>
+    <w:rsid w:val="00D251D4"/>
+  </w:style>
+  <w:style w:type="paragraph" w:styleId="Footer">
+    <w:name w:val="footer"/>
+    <w:basedOn w:val="Normal"/>
+    <w:link w:val="FooterChar"/>
+    <w:uiPriority w:val="99"/>
+    <w:unhideWhenUsed/>
+    <w:rsid w:val="00D251D4"/>
+    <w:pPr>
+      <w:tabs>
+        <w:tab w:val="center" w:pos="4703"/>
+        <w:tab w:val="right" w:pos="9406"/>
+      </w:tabs>
+      <w:spacing w:after="0" w:line="240" w:lineRule="auto"/>
+    </w:pPr>
+  </w:style>
+  <w:style w:type="character" w:customStyle="1" w:styleId="FooterChar">
+    <w:name w:val="Footer Char"/>
+    <w:basedOn w:val="DefaultParagraphFont"/>
+    <w:link w:val="Footer"/>
+    <w:uiPriority w:val="99"/>
+    <w:rsid w:val="00D251D4"/>
+  </w:style>
+  <w:style w:type="paragraph" w:styleId="ListParagraph">
+    <w:name w:val="List Paragraph"/>
+    <w:basedOn w:val="Normal"/>
+    <w:uiPriority w:val="34"/>
+    <w:qFormat/>
+    <w:rsid w:val="00465188"/>
+    <w:pPr>
+      <w:spacing w:line="259" w:lineRule="auto"/>
+      <w:ind w:left="720"/>
+      <w:contextualSpacing/>
+    </w:pPr>
+    <w:rPr>
+      <w:sz w:val="22"/>
+      <w:szCs w:val="22"/>
+    </w:rPr>
   </w:style>
 </w:styles>
 </file>
@@ -3712,4 +5220,16 @@
     </a:ext>
   </a:extLst>
 </a:theme>
+</file>
+
+<file path=customXml/item1.xml><?xml version="1.0" encoding="utf-8"?>
+<b:Sources xmlns:b="http://schemas.openxmlformats.org/officeDocument/2006/bibliography" xmlns="http://schemas.openxmlformats.org/officeDocument/2006/bibliography" SelectedStyle="\APASixthEditionOfficeOnline.xsl" StyleName="APA" Version="6"/>
+</file>
+
+<file path=customXml/itemProps1.xml><?xml version="1.0" encoding="utf-8"?>
+<ds:datastoreItem xmlns:ds="http://schemas.openxmlformats.org/officeDocument/2006/customXml" ds:itemID="{396949F3-3942-4E91-B985-8B30BF906F7F}">
+  <ds:schemaRefs>
+    <ds:schemaRef ds:uri="http://schemas.openxmlformats.org/officeDocument/2006/bibliography"/>
+  </ds:schemaRefs>
+</ds:datastoreItem>
 </file>
</xml_diff>